<commit_message>
modify doc for 6.0.5.0
</commit_message>
<xml_diff>
--- a/Document/Tutorials/使用文档（3）-如何开始开发游戏.docx
+++ b/Document/Tutorials/使用文档（3）-如何开始开发游戏.docx
@@ -39,12 +39,13 @@
       <w:pPr>
         <w:pStyle w:val="a5"/>
         <w:rPr>
+          <w:rFonts w:ascii="微软雅黑" w:eastAsia="微软雅黑" w:hAnsi="微软雅黑"/>
           <w:lang w:val="zh-CN"/>
         </w:rPr>
       </w:pPr>
       <w:r>
         <w:rPr>
-          <w:rFonts w:hint="eastAsia"/>
+          <w:rFonts w:ascii="微软雅黑" w:eastAsia="微软雅黑" w:hAnsi="微软雅黑" w:hint="eastAsia"/>
           <w:lang w:val="zh-CN"/>
         </w:rPr>
         <w:t>如何开始开发游戏</w:t>
@@ -95,7 +96,6 @@
         </w:numPr>
         <w:ind w:firstLineChars="0"/>
         <w:rPr>
-          <w:rFonts w:hint="eastAsia"/>
           <w:lang w:val="zh-CN"/>
         </w:rPr>
       </w:pPr>
@@ -1104,15 +1104,6 @@
                 <w:b w:val="0"/>
               </w:rPr>
             </w:pPr>
-          </w:p>
-          <w:p>
-            <w:pPr>
-              <w:cnfStyle w:val="000000100000"/>
-              <w:rPr>
-                <w:rStyle w:val="a4"/>
-                <w:b w:val="0"/>
-              </w:rPr>
-            </w:pPr>
             <w:r>
               <w:rPr>
                 <w:rStyle w:val="a4"/>
@@ -1196,20 +1187,22 @@
               </w:rPr>
               <w:t>Lib</w:t>
             </w:r>
+          </w:p>
+          <w:p>
+            <w:pPr>
+              <w:cnfStyle w:val="000000100000"/>
+              <w:rPr>
+                <w:rStyle w:val="a4"/>
+                <w:b w:val="0"/>
+              </w:rPr>
+            </w:pPr>
             <w:r>
               <w:rPr>
                 <w:rStyle w:val="a4"/>
                 <w:rFonts w:hint="eastAsia"/>
                 <w:b w:val="0"/>
               </w:rPr>
-              <w:t>\</w:t>
-            </w:r>
-            <w:r>
-              <w:rPr>
-                <w:rStyle w:val="a4"/>
-                <w:b w:val="0"/>
-              </w:rPr>
-              <w:t>ZyGames.Framework</w:t>
+              <w:t>//</w:t>
             </w:r>
             <w:r>
               <w:rPr>
@@ -1217,7 +1210,7 @@
                 <w:rFonts w:hint="eastAsia"/>
                 <w:b w:val="0"/>
               </w:rPr>
-              <w:t>.Plugin.dll</w:t>
+              <w:t>中间层</w:t>
             </w:r>
           </w:p>
           <w:p>
@@ -1248,172 +1241,231 @@
                 <w:rStyle w:val="a4"/>
                 <w:b w:val="0"/>
               </w:rPr>
-              <w:t>ZyGames.Framework</w:t>
-            </w:r>
-            <w:r>
-              <w:rPr>
-                <w:rStyle w:val="a4"/>
-                <w:rFonts w:hint="eastAsia"/>
-                <w:b w:val="0"/>
-              </w:rPr>
-              <w:t>.RPC.dll</w:t>
-            </w:r>
-          </w:p>
-          <w:p>
-            <w:pPr>
-              <w:cnfStyle w:val="000000100000"/>
+              <w:t>ZyGames.Framework.Game</w:t>
+            </w:r>
+            <w:r>
               <w:rPr>
                 <w:rStyle w:val="a4"/>
                 <w:b w:val="0"/>
               </w:rPr>
-            </w:pPr>
-            <w:r>
-              <w:rPr>
-                <w:rStyle w:val="a4"/>
-                <w:rFonts w:hint="eastAsia"/>
-                <w:b w:val="0"/>
-              </w:rPr>
-              <w:t>//</w:t>
-            </w:r>
-            <w:r>
-              <w:rPr>
-                <w:rStyle w:val="a4"/>
-                <w:rFonts w:hint="eastAsia"/>
-                <w:b w:val="0"/>
-              </w:rPr>
-              <w:t>中间层</w:t>
-            </w:r>
-          </w:p>
-          <w:p>
-            <w:pPr>
-              <w:cnfStyle w:val="000000100000"/>
-              <w:rPr>
-                <w:rStyle w:val="a4"/>
-                <w:b w:val="0"/>
-              </w:rPr>
-            </w:pPr>
-            <w:r>
-              <w:rPr>
-                <w:rStyle w:val="a4"/>
-                <w:b w:val="0"/>
-              </w:rPr>
-              <w:t>Lib</w:t>
-            </w:r>
-            <w:r>
-              <w:rPr>
-                <w:rStyle w:val="a4"/>
-                <w:rFonts w:hint="eastAsia"/>
-                <w:b w:val="0"/>
-              </w:rPr>
-              <w:t>\</w:t>
-            </w:r>
-            <w:r>
-              <w:rPr>
-                <w:rStyle w:val="a4"/>
-                <w:b w:val="0"/>
-              </w:rPr>
-              <w:t>ZyGames.Framework.Game.</w:t>
-            </w:r>
-            <w:r>
-              <w:rPr>
-                <w:rStyle w:val="a4"/>
-                <w:rFonts w:hint="eastAsia"/>
-                <w:b w:val="0"/>
-              </w:rPr>
-              <w:t>Lang</w:t>
-            </w:r>
-            <w:r>
-              <w:rPr>
-                <w:rStyle w:val="a4"/>
-                <w:b w:val="0"/>
-              </w:rPr>
-              <w:t>.dll</w:t>
-            </w:r>
-          </w:p>
-          <w:p>
-            <w:pPr>
-              <w:cnfStyle w:val="000000100000"/>
-              <w:rPr>
-                <w:rStyle w:val="a4"/>
-                <w:b w:val="0"/>
-              </w:rPr>
-            </w:pPr>
-            <w:r>
-              <w:rPr>
-                <w:rStyle w:val="a4"/>
-                <w:b w:val="0"/>
-              </w:rPr>
-              <w:t>Lib</w:t>
-            </w:r>
-            <w:r>
-              <w:rPr>
-                <w:rStyle w:val="a4"/>
-                <w:rFonts w:hint="eastAsia"/>
-                <w:b w:val="0"/>
-              </w:rPr>
-              <w:t>\</w:t>
-            </w:r>
-            <w:r>
-              <w:rPr>
-                <w:rStyle w:val="a4"/>
-                <w:b w:val="0"/>
-              </w:rPr>
-              <w:t>ZyGames.Framework.Game</w:t>
-            </w:r>
-            <w:r>
-              <w:rPr>
-                <w:rStyle w:val="a4"/>
-                <w:b w:val="0"/>
-              </w:rPr>
               <w:t xml:space="preserve">.dll </w:t>
             </w:r>
-          </w:p>
-          <w:p>
-            <w:pPr>
-              <w:cnfStyle w:val="000000100000"/>
-              <w:rPr>
-                <w:rStyle w:val="a4"/>
-                <w:b w:val="0"/>
-              </w:rPr>
-            </w:pPr>
-            <w:r>
-              <w:rPr>
-                <w:rStyle w:val="a4"/>
-                <w:b w:val="0"/>
-              </w:rPr>
-              <w:t>Lib</w:t>
-            </w:r>
-            <w:r>
-              <w:rPr>
-                <w:rStyle w:val="a4"/>
-                <w:rFonts w:hint="eastAsia"/>
-                <w:b w:val="0"/>
-              </w:rPr>
-              <w:t>\</w:t>
-            </w:r>
-            <w:r>
-              <w:t xml:space="preserve"> </w:t>
-            </w:r>
-            <w:r>
-              <w:rPr>
-                <w:rStyle w:val="a4"/>
-                <w:b w:val="0"/>
-              </w:rPr>
-              <w:t>ZyGames.Framework.Game.Contract.dll</w:t>
-            </w:r>
-          </w:p>
-          <w:p>
-            <w:pPr>
-              <w:cnfStyle w:val="000000100000"/>
-              <w:rPr>
-                <w:rStyle w:val="a4"/>
-                <w:b w:val="0"/>
-              </w:rPr>
-            </w:pPr>
           </w:p>
         </w:tc>
       </w:tr>
     </w:tbl>
+    <w:p>
+      <w:pPr>
+        <w:pStyle w:val="2"/>
+        <w:rPr>
+          <w:rStyle w:val="a4"/>
+          <w:rFonts w:hint="eastAsia"/>
+          <w:b/>
+        </w:rPr>
+      </w:pPr>
+      <w:r>
+        <w:rPr>
+          <w:rStyle w:val="a4"/>
+          <w:rFonts w:hint="eastAsia"/>
+          <w:b/>
+        </w:rPr>
+        <w:t>C#</w:t>
+      </w:r>
+      <w:r>
+        <w:rPr>
+          <w:rStyle w:val="a4"/>
+          <w:rFonts w:hint="eastAsia"/>
+          <w:b/>
+        </w:rPr>
+        <w:t>脚本</w:t>
+      </w:r>
+    </w:p>
+    <w:p>
+      <w:pPr>
+        <w:pStyle w:val="a8"/>
+        <w:ind w:firstLine="480"/>
+        <w:rPr>
+          <w:rFonts w:hint="eastAsia"/>
+        </w:rPr>
+      </w:pPr>
+      <w:r>
+        <w:rPr>
+          <w:rFonts w:hint="eastAsia"/>
+        </w:rPr>
+        <w:t>在项目“</w:t>
+      </w:r>
+      <w:r>
+        <w:rPr>
+          <w:rFonts w:hint="eastAsia"/>
+        </w:rPr>
+        <w:t>HelloWorld</w:t>
+      </w:r>
+      <w:r>
+        <w:rPr>
+          <w:rFonts w:hint="eastAsia"/>
+        </w:rPr>
+        <w:t>”下，新建“</w:t>
+      </w:r>
+      <w:r>
+        <w:t>Script</w:t>
+      </w:r>
+      <w:r>
+        <w:rPr>
+          <w:rFonts w:hint="eastAsia"/>
+        </w:rPr>
+        <w:t>/</w:t>
+      </w:r>
+      <w:r>
+        <w:t>Action</w:t>
+      </w:r>
+      <w:r>
+        <w:rPr>
+          <w:rFonts w:hint="eastAsia"/>
+        </w:rPr>
+        <w:t>”目录</w:t>
+      </w:r>
+      <w:r>
+        <w:rPr>
+          <w:rFonts w:hint="eastAsia"/>
+        </w:rPr>
+        <w:t>存放</w:t>
+      </w:r>
+      <w:r>
+        <w:rPr>
+          <w:rFonts w:hint="eastAsia"/>
+        </w:rPr>
+        <w:t>C#</w:t>
+      </w:r>
+      <w:r>
+        <w:rPr>
+          <w:rFonts w:hint="eastAsia"/>
+        </w:rPr>
+        <w:t>脚本文件；</w:t>
+      </w:r>
+      <w:r>
+        <w:rPr>
+          <w:rFonts w:hint="eastAsia"/>
+        </w:rPr>
+        <w:t>并</w:t>
+      </w:r>
+      <w:r>
+        <w:rPr>
+          <w:rFonts w:hint="eastAsia"/>
+        </w:rPr>
+        <w:t>设置脚本的解析命名空间，</w:t>
+      </w:r>
+      <w:r>
+        <w:rPr>
+          <w:rFonts w:hint="eastAsia"/>
+        </w:rPr>
+        <w:t>在</w:t>
+      </w:r>
+      <w:r>
+        <w:rPr>
+          <w:rFonts w:hint="eastAsia"/>
+        </w:rPr>
+        <w:t>App.config</w:t>
+      </w:r>
+      <w:r>
+        <w:rPr>
+          <w:rFonts w:hint="eastAsia"/>
+        </w:rPr>
+        <w:t>配置文件中</w:t>
+      </w:r>
+      <w:r>
+        <w:t>appSettings</w:t>
+      </w:r>
+      <w:r>
+        <w:rPr>
+          <w:rFonts w:hint="eastAsia"/>
+        </w:rPr>
+        <w:t>结点下</w:t>
+      </w:r>
+      <w:r>
+        <w:rPr>
+          <w:rFonts w:hint="eastAsia"/>
+        </w:rPr>
+        <w:t>增加</w:t>
+      </w:r>
+      <w:r>
+        <w:rPr>
+          <w:rFonts w:hint="eastAsia"/>
+        </w:rPr>
+        <w:t>“</w:t>
+      </w:r>
+      <w:r>
+        <w:t>Game.Action.Script.TypeName</w:t>
+      </w:r>
+      <w:r>
+        <w:rPr>
+          <w:rFonts w:hint="eastAsia"/>
+        </w:rPr>
+        <w:t>”</w:t>
+      </w:r>
+      <w:r>
+        <w:rPr>
+          <w:rFonts w:hint="eastAsia"/>
+        </w:rPr>
+        <w:t>为“</w:t>
+      </w:r>
+      <w:r>
+        <w:rPr>
+          <w:rFonts w:hint="eastAsia"/>
+        </w:rPr>
+        <w:t>HelloWorld</w:t>
+      </w:r>
+      <w:r>
+        <w:t>.Script.Action.Action{0}</w:t>
+      </w:r>
+      <w:r>
+        <w:rPr>
+          <w:rFonts w:hint="eastAsia"/>
+        </w:rPr>
+        <w:t>”</w:t>
+      </w:r>
+      <w:r>
+        <w:rPr>
+          <w:rFonts w:hint="eastAsia"/>
+        </w:rPr>
+        <w:t>；</w:t>
+      </w:r>
+      <w:r>
+        <w:rPr>
+          <w:rFonts w:hint="eastAsia"/>
+        </w:rPr>
+        <w:t>接着可以在</w:t>
+      </w:r>
+      <w:r>
+        <w:t>Script</w:t>
+      </w:r>
+      <w:r>
+        <w:rPr>
+          <w:rFonts w:hint="eastAsia"/>
+        </w:rPr>
+        <w:t>/</w:t>
+      </w:r>
+      <w:r>
+        <w:t>Action</w:t>
+      </w:r>
+      <w:r>
+        <w:rPr>
+          <w:rFonts w:hint="eastAsia"/>
+        </w:rPr>
+        <w:t>目录下新建</w:t>
+      </w:r>
+      <w:r>
+        <w:rPr>
+          <w:rFonts w:hint="eastAsia"/>
+        </w:rPr>
+        <w:t>Action1001.cs</w:t>
+      </w:r>
+      <w:r>
+        <w:rPr>
+          <w:rFonts w:hint="eastAsia"/>
+        </w:rPr>
+        <w:t>脚本文件；</w:t>
+      </w:r>
+    </w:p>
     <w:p>
       <w:pPr>
         <w:pStyle w:val="2"/>
@@ -1827,7 +1879,6 @@
                 <w:sz w:val="18"/>
                 <w:szCs w:val="18"/>
               </w:rPr>
-              <w:lastRenderedPageBreak/>
               <w:t xml:space="preserve">        </w:t>
             </w:r>
           </w:p>
@@ -2690,7 +2741,7 @@
               <w:adjustRightInd w:val="0"/>
               <w:jc w:val="left"/>
               <w:rPr>
-                <w:rFonts w:ascii="Courier New" w:eastAsiaTheme="minorEastAsia" w:hAnsi="Courier New" w:cs="Courier New"/>
+                <w:rFonts w:ascii="Courier New" w:eastAsiaTheme="minorEastAsia" w:hAnsi="Courier New" w:cs="Courier New" w:hint="eastAsia"/>
                 <w:kern w:val="0"/>
                 <w:sz w:val="18"/>
                 <w:szCs w:val="18"/>
@@ -2722,17 +2773,93 @@
                 <w:sz w:val="18"/>
                 <w:szCs w:val="18"/>
               </w:rPr>
-              <w:t xml:space="preserve">.Start(cacheInterval, () =&gt; </w:t>
-            </w:r>
-            <w:r>
-              <w:rPr>
-                <w:rFonts w:ascii="Courier New" w:eastAsiaTheme="minorEastAsia" w:hAnsi="Courier New" w:cs="Courier New"/>
+              <w:t>.Start(cacheInterval, () =&gt;</w:t>
+            </w:r>
+            <w:r>
+              <w:rPr>
+                <w:rFonts w:ascii="Courier New" w:eastAsiaTheme="minorEastAsia" w:hAnsi="Courier New" w:cs="Courier New" w:hint="eastAsia"/>
+                <w:kern w:val="0"/>
+                <w:sz w:val="18"/>
+                <w:szCs w:val="18"/>
+              </w:rPr>
+              <w:t>{</w:t>
+            </w:r>
+          </w:p>
+          <w:p>
+            <w:pPr>
+              <w:autoSpaceDE w:val="0"/>
+              <w:autoSpaceDN w:val="0"/>
+              <w:adjustRightInd w:val="0"/>
+              <w:jc w:val="left"/>
+              <w:rPr>
+                <w:rFonts w:ascii="Courier New" w:eastAsiaTheme="minorEastAsia" w:hAnsi="Courier New" w:cs="Courier New" w:hint="eastAsia"/>
                 <w:color w:val="0000FF"/>
                 <w:kern w:val="0"/>
                 <w:sz w:val="18"/>
                 <w:szCs w:val="18"/>
               </w:rPr>
+            </w:pPr>
+            <w:r>
+              <w:rPr>
+                <w:rFonts w:ascii="Courier New" w:eastAsiaTheme="minorEastAsia" w:hAnsi="Courier New" w:cs="Courier New" w:hint="eastAsia"/>
+                <w:kern w:val="0"/>
+                <w:sz w:val="18"/>
+                <w:szCs w:val="18"/>
+              </w:rPr>
+              <w:t xml:space="preserve">                return</w:t>
+            </w:r>
+            <w:r>
+              <w:rPr>
+                <w:rFonts w:ascii="Courier New" w:eastAsiaTheme="minorEastAsia" w:hAnsi="Courier New" w:cs="Courier New"/>
+                <w:kern w:val="0"/>
+                <w:sz w:val="18"/>
+                <w:szCs w:val="18"/>
+              </w:rPr>
+              <w:t xml:space="preserve"> </w:t>
+            </w:r>
+            <w:r>
+              <w:rPr>
+                <w:rFonts w:ascii="Courier New" w:eastAsiaTheme="minorEastAsia" w:hAnsi="Courier New" w:cs="Courier New"/>
+                <w:color w:val="0000FF"/>
+                <w:kern w:val="0"/>
+                <w:sz w:val="18"/>
+                <w:szCs w:val="18"/>
+              </w:rPr>
               <w:t>true</w:t>
+            </w:r>
+            <w:r>
+              <w:rPr>
+                <w:rFonts w:ascii="Courier New" w:eastAsiaTheme="minorEastAsia" w:hAnsi="Courier New" w:cs="Courier New" w:hint="eastAsia"/>
+                <w:color w:val="0000FF"/>
+                <w:kern w:val="0"/>
+                <w:sz w:val="18"/>
+                <w:szCs w:val="18"/>
+              </w:rPr>
+              <w:t>;</w:t>
+            </w:r>
+          </w:p>
+          <w:p>
+            <w:pPr>
+              <w:autoSpaceDE w:val="0"/>
+              <w:autoSpaceDN w:val="0"/>
+              <w:adjustRightInd w:val="0"/>
+              <w:jc w:val="left"/>
+              <w:rPr>
+                <w:rFonts w:ascii="Courier New" w:eastAsiaTheme="minorEastAsia" w:hAnsi="Courier New" w:cs="Courier New"/>
+                <w:kern w:val="0"/>
+                <w:sz w:val="18"/>
+                <w:szCs w:val="18"/>
+              </w:rPr>
+            </w:pPr>
+            <w:r>
+              <w:rPr>
+                <w:rFonts w:ascii="Courier New" w:eastAsiaTheme="minorEastAsia" w:hAnsi="Courier New" w:cs="Courier New" w:hint="eastAsia"/>
+                <w:color w:val="0000FF"/>
+                <w:kern w:val="0"/>
+                <w:sz w:val="18"/>
+                <w:szCs w:val="18"/>
+              </w:rPr>
+              <w:t xml:space="preserve">            }</w:t>
             </w:r>
             <w:r>
               <w:rPr>

</xml_diff>

<commit_message>
update doc and sql
</commit_message>
<xml_diff>
--- a/Document/Tutorials/使用文档（3）-如何开始开发游戏.docx
+++ b/Document/Tutorials/使用文档（3）-如何开始开发游戏.docx
@@ -537,53 +537,25 @@
     </w:tbl>
     <w:p>
       <w:pPr>
+        <w:pStyle w:val="1"/>
         <w:rPr>
           <w:lang w:val="zh-CN"/>
         </w:rPr>
       </w:pPr>
-    </w:p>
-    <w:p>
-      <w:pPr>
-        <w:pStyle w:val="1"/>
-        <w:rPr>
+      <w:r>
+        <w:rPr>
+          <w:rFonts w:hint="eastAsia"/>
           <w:lang w:val="zh-CN"/>
         </w:rPr>
-      </w:pPr>
+        <w:lastRenderedPageBreak/>
+        <w:t>Lua</w:t>
+      </w:r>
       <w:r>
         <w:rPr>
           <w:rFonts w:hint="eastAsia"/>
           <w:lang w:val="zh-CN"/>
         </w:rPr>
-        <w:t>HelloWorld</w:t>
-      </w:r>
-      <w:r>
-        <w:rPr>
-          <w:rFonts w:hint="eastAsia"/>
-          <w:lang w:val="zh-CN"/>
-        </w:rPr>
-        <w:t>程序</w:t>
-      </w:r>
-    </w:p>
-    <w:p>
-      <w:pPr>
-        <w:pStyle w:val="2"/>
-        <w:rPr>
-          <w:lang w:val="zh-CN"/>
-        </w:rPr>
-      </w:pPr>
-      <w:r>
-        <w:rPr>
-          <w:rFonts w:hint="eastAsia"/>
-          <w:lang w:val="zh-CN"/>
-        </w:rPr>
-        <w:t>创建</w:t>
-      </w:r>
-      <w:r>
-        <w:rPr>
-          <w:rFonts w:hint="eastAsia"/>
-          <w:lang w:val="zh-CN"/>
-        </w:rPr>
-        <w:t>项目</w:t>
+        <w:t>调试</w:t>
       </w:r>
     </w:p>
     <w:p>
@@ -599,140 +571,63 @@
           <w:rFonts w:hint="eastAsia"/>
           <w:lang w:val="zh-CN"/>
         </w:rPr>
-        <w:t>打开</w:t>
+        <w:t>使用</w:t>
       </w:r>
       <w:r>
         <w:rPr>
           <w:rFonts w:hint="eastAsia"/>
           <w:lang w:val="zh-CN"/>
         </w:rPr>
-        <w:t xml:space="preserve">VS2010 </w:t>
+        <w:t>Decoda</w:t>
       </w:r>
       <w:r>
         <w:rPr>
           <w:rFonts w:hint="eastAsia"/>
           <w:lang w:val="zh-CN"/>
         </w:rPr>
-        <w:t>在菜单上选择</w:t>
+        <w:t>工具调试</w:t>
       </w:r>
       <w:r>
         <w:rPr>
           <w:rFonts w:hint="eastAsia"/>
           <w:lang w:val="zh-CN"/>
         </w:rPr>
-        <w:t xml:space="preserve"> </w:t>
+        <w:t>Lua</w:t>
       </w:r>
       <w:r>
         <w:rPr>
           <w:rFonts w:hint="eastAsia"/>
           <w:lang w:val="zh-CN"/>
         </w:rPr>
-        <w:t>文件</w:t>
+        <w:t>代码，首先打开</w:t>
       </w:r>
       <w:r>
         <w:rPr>
           <w:rFonts w:hint="eastAsia"/>
           <w:lang w:val="zh-CN"/>
         </w:rPr>
-        <w:t xml:space="preserve"> -&gt; </w:t>
+        <w:t>Decoda</w:t>
       </w:r>
       <w:r>
         <w:rPr>
           <w:rFonts w:hint="eastAsia"/>
           <w:lang w:val="zh-CN"/>
         </w:rPr>
-        <w:t>新建</w:t>
+        <w:t>程序，在</w:t>
       </w:r>
       <w:r>
         <w:rPr>
           <w:rFonts w:hint="eastAsia"/>
           <w:lang w:val="zh-CN"/>
         </w:rPr>
-        <w:t xml:space="preserve"> -&gt; </w:t>
+        <w:t>Project -&gt;Setting</w:t>
       </w:r>
       <w:r>
         <w:rPr>
           <w:rFonts w:hint="eastAsia"/>
           <w:lang w:val="zh-CN"/>
         </w:rPr>
-        <w:t>项目；弹出“新建项目”对话窗口，在左则展开“</w:t>
-      </w:r>
-      <w:r>
-        <w:rPr>
-          <w:rFonts w:hint="eastAsia"/>
-          <w:lang w:val="zh-CN"/>
-        </w:rPr>
-        <w:t>Visual C#</w:t>
-      </w:r>
-      <w:r>
-        <w:rPr>
-          <w:rFonts w:hint="eastAsia"/>
-          <w:lang w:val="zh-CN"/>
-        </w:rPr>
-        <w:t>”，选择“</w:t>
-      </w:r>
-      <w:r>
-        <w:rPr>
-          <w:rFonts w:hint="eastAsia"/>
-          <w:lang w:val="zh-CN"/>
-        </w:rPr>
-        <w:t>控制台应用程序</w:t>
-      </w:r>
-      <w:r>
-        <w:rPr>
-          <w:rFonts w:hint="eastAsia"/>
-          <w:lang w:val="zh-CN"/>
-        </w:rPr>
-        <w:t>”</w:t>
-      </w:r>
-      <w:r>
-        <w:rPr>
-          <w:rFonts w:hint="eastAsia"/>
-          <w:lang w:val="zh-CN"/>
-        </w:rPr>
-        <w:t>，选择“</w:t>
-      </w:r>
-      <w:r>
-        <w:rPr>
-          <w:rFonts w:hint="eastAsia"/>
-          <w:lang w:val="zh-CN"/>
-        </w:rPr>
-        <w:t>.Net Framework 4.0</w:t>
-      </w:r>
-      <w:r>
-        <w:rPr>
-          <w:rFonts w:hint="eastAsia"/>
-          <w:lang w:val="zh-CN"/>
-        </w:rPr>
-        <w:t>”后，输出项目名称</w:t>
-      </w:r>
-      <w:r>
-        <w:rPr>
-          <w:rFonts w:hint="eastAsia"/>
-          <w:lang w:val="zh-CN"/>
-        </w:rPr>
-        <w:t>（</w:t>
-      </w:r>
-      <w:r>
-        <w:rPr>
-          <w:rFonts w:hint="eastAsia"/>
-          <w:lang w:val="zh-CN"/>
-        </w:rPr>
-        <w:t>HelloWorld</w:t>
-      </w:r>
-      <w:r>
-        <w:rPr>
-          <w:rFonts w:hint="eastAsia"/>
-          <w:lang w:val="zh-CN"/>
-        </w:rPr>
-        <w:t>）</w:t>
-      </w:r>
-      <w:r>
-        <w:rPr>
-          <w:rFonts w:hint="eastAsia"/>
-          <w:lang w:val="zh-CN"/>
-        </w:rPr>
-        <w:t>及位置，再点击“确定”；如图：</w:t>
+        <w:t>项设置如下：</w:t>
       </w:r>
     </w:p>
     <w:p>
@@ -745,6 +640,393 @@
         <w:rPr>
           <w:noProof/>
         </w:rPr>
+        <w:drawing>
+          <wp:inline distT="0" distB="0" distL="0" distR="0">
+            <wp:extent cx="5274310" cy="3513681"/>
+            <wp:effectExtent l="19050" t="0" r="2540" b="0"/>
+            <wp:docPr id="9" name="图片 1"/>
+            <wp:cNvGraphicFramePr>
+              <a:graphicFrameLocks xmlns:a="http://schemas.openxmlformats.org/drawingml/2006/main" noChangeAspect="1"/>
+            </wp:cNvGraphicFramePr>
+            <a:graphic xmlns:a="http://schemas.openxmlformats.org/drawingml/2006/main">
+              <a:graphicData uri="http://schemas.openxmlformats.org/drawingml/2006/picture">
+                <pic:pic xmlns:pic="http://schemas.openxmlformats.org/drawingml/2006/picture">
+                  <pic:nvPicPr>
+                    <pic:cNvPr id="0" name="Picture 1"/>
+                    <pic:cNvPicPr>
+                      <a:picLocks noChangeAspect="1" noChangeArrowheads="1"/>
+                    </pic:cNvPicPr>
+                  </pic:nvPicPr>
+                  <pic:blipFill>
+                    <a:blip r:embed="rId8"/>
+                    <a:srcRect/>
+                    <a:stretch>
+                      <a:fillRect/>
+                    </a:stretch>
+                  </pic:blipFill>
+                  <pic:spPr bwMode="auto">
+                    <a:xfrm>
+                      <a:off x="0" y="0"/>
+                      <a:ext cx="5274310" cy="3513681"/>
+                    </a:xfrm>
+                    <a:prstGeom prst="rect">
+                      <a:avLst/>
+                    </a:prstGeom>
+                    <a:noFill/>
+                    <a:ln w="9525">
+                      <a:noFill/>
+                      <a:miter lim="800000"/>
+                      <a:headEnd/>
+                      <a:tailEnd/>
+                    </a:ln>
+                  </pic:spPr>
+                </pic:pic>
+              </a:graphicData>
+            </a:graphic>
+          </wp:inline>
+        </w:drawing>
+      </w:r>
+    </w:p>
+    <w:p>
+      <w:pPr>
+        <w:rPr>
+          <w:rFonts w:hint="eastAsia"/>
+          <w:lang w:val="zh-CN"/>
+        </w:rPr>
+      </w:pPr>
+      <w:r>
+        <w:rPr>
+          <w:rFonts w:hint="eastAsia"/>
+          <w:lang w:val="zh-CN"/>
+        </w:rPr>
+        <w:t>接着选择在</w:t>
+      </w:r>
+      <w:r>
+        <w:rPr>
+          <w:rFonts w:hint="eastAsia"/>
+          <w:lang w:val="zh-CN"/>
+        </w:rPr>
+        <w:t xml:space="preserve">Debug-&gt; Start Debuging </w:t>
+      </w:r>
+      <w:r>
+        <w:rPr>
+          <w:rFonts w:hint="eastAsia"/>
+          <w:lang w:val="zh-CN"/>
+        </w:rPr>
+        <w:t>启动调试（或按</w:t>
+      </w:r>
+      <w:r>
+        <w:rPr>
+          <w:rFonts w:hint="eastAsia"/>
+          <w:lang w:val="zh-CN"/>
+        </w:rPr>
+        <w:t>F5</w:t>
+      </w:r>
+      <w:r>
+        <w:rPr>
+          <w:rFonts w:hint="eastAsia"/>
+          <w:lang w:val="zh-CN"/>
+        </w:rPr>
+        <w:t>）；</w:t>
+      </w:r>
+      <w:r>
+        <w:rPr>
+          <w:rFonts w:hint="eastAsia"/>
+          <w:lang w:val="zh-CN"/>
+        </w:rPr>
+        <w:t>如果是竖屏的，需要设置</w:t>
+      </w:r>
+      <w:r>
+        <w:rPr>
+          <w:rFonts w:hint="eastAsia"/>
+          <w:lang w:val="zh-CN"/>
+        </w:rPr>
+        <w:t>Command</w:t>
+      </w:r>
+      <w:r>
+        <w:rPr>
+          <w:rFonts w:hint="eastAsia"/>
+          <w:lang w:val="zh-CN"/>
+        </w:rPr>
+        <w:t>栏：“</w:t>
+      </w:r>
+      <w:r>
+        <w:rPr>
+          <w:rFonts w:hint="eastAsia"/>
+          <w:lang w:val="zh-CN"/>
+        </w:rPr>
+        <w:t>460 960</w:t>
+      </w:r>
+      <w:r>
+        <w:rPr>
+          <w:rFonts w:hint="eastAsia"/>
+          <w:lang w:val="zh-CN"/>
+        </w:rPr>
+        <w:t>”</w:t>
+      </w:r>
+    </w:p>
+    <w:p>
+      <w:pPr>
+        <w:rPr>
+          <w:lang w:val="zh-CN"/>
+        </w:rPr>
+      </w:pPr>
+      <w:r>
+        <w:rPr>
+          <w:noProof/>
+        </w:rPr>
+        <w:lastRenderedPageBreak/>
+        <w:drawing>
+          <wp:inline distT="0" distB="0" distL="0" distR="0">
+            <wp:extent cx="5274310" cy="3492210"/>
+            <wp:effectExtent l="19050" t="0" r="2540" b="0"/>
+            <wp:docPr id="10" name="图片 1"/>
+            <wp:cNvGraphicFramePr>
+              <a:graphicFrameLocks xmlns:a="http://schemas.openxmlformats.org/drawingml/2006/main" noChangeAspect="1"/>
+            </wp:cNvGraphicFramePr>
+            <a:graphic xmlns:a="http://schemas.openxmlformats.org/drawingml/2006/main">
+              <a:graphicData uri="http://schemas.openxmlformats.org/drawingml/2006/picture">
+                <pic:pic xmlns:pic="http://schemas.openxmlformats.org/drawingml/2006/picture">
+                  <pic:nvPicPr>
+                    <pic:cNvPr id="0" name="Picture 1"/>
+                    <pic:cNvPicPr>
+                      <a:picLocks noChangeAspect="1" noChangeArrowheads="1"/>
+                    </pic:cNvPicPr>
+                  </pic:nvPicPr>
+                  <pic:blipFill>
+                    <a:blip r:embed="rId9"/>
+                    <a:srcRect/>
+                    <a:stretch>
+                      <a:fillRect/>
+                    </a:stretch>
+                  </pic:blipFill>
+                  <pic:spPr bwMode="auto">
+                    <a:xfrm>
+                      <a:off x="0" y="0"/>
+                      <a:ext cx="5274310" cy="3492210"/>
+                    </a:xfrm>
+                    <a:prstGeom prst="rect">
+                      <a:avLst/>
+                    </a:prstGeom>
+                    <a:noFill/>
+                    <a:ln w="9525">
+                      <a:noFill/>
+                      <a:miter lim="800000"/>
+                      <a:headEnd/>
+                      <a:tailEnd/>
+                    </a:ln>
+                  </pic:spPr>
+                </pic:pic>
+              </a:graphicData>
+            </a:graphic>
+          </wp:inline>
+        </w:drawing>
+      </w:r>
+    </w:p>
+    <w:p>
+      <w:pPr>
+        <w:pStyle w:val="1"/>
+        <w:rPr>
+          <w:lang w:val="zh-CN"/>
+        </w:rPr>
+      </w:pPr>
+      <w:r>
+        <w:rPr>
+          <w:rFonts w:hint="eastAsia"/>
+          <w:lang w:val="zh-CN"/>
+        </w:rPr>
+        <w:t>HelloWorld</w:t>
+      </w:r>
+      <w:r>
+        <w:rPr>
+          <w:rFonts w:hint="eastAsia"/>
+          <w:lang w:val="zh-CN"/>
+        </w:rPr>
+        <w:t>程序</w:t>
+      </w:r>
+    </w:p>
+    <w:p>
+      <w:pPr>
+        <w:pStyle w:val="2"/>
+        <w:rPr>
+          <w:lang w:val="zh-CN"/>
+        </w:rPr>
+      </w:pPr>
+      <w:r>
+        <w:rPr>
+          <w:rFonts w:hint="eastAsia"/>
+          <w:lang w:val="zh-CN"/>
+        </w:rPr>
+        <w:t>创建</w:t>
+      </w:r>
+      <w:r>
+        <w:rPr>
+          <w:rFonts w:hint="eastAsia"/>
+          <w:lang w:val="zh-CN"/>
+        </w:rPr>
+        <w:t>项目</w:t>
+      </w:r>
+    </w:p>
+    <w:p>
+      <w:pPr>
+        <w:pStyle w:val="a8"/>
+        <w:ind w:firstLine="480"/>
+        <w:rPr>
+          <w:lang w:val="zh-CN"/>
+        </w:rPr>
+      </w:pPr>
+      <w:r>
+        <w:rPr>
+          <w:rFonts w:hint="eastAsia"/>
+          <w:lang w:val="zh-CN"/>
+        </w:rPr>
+        <w:t>打开</w:t>
+      </w:r>
+      <w:r>
+        <w:rPr>
+          <w:rFonts w:hint="eastAsia"/>
+          <w:lang w:val="zh-CN"/>
+        </w:rPr>
+        <w:t xml:space="preserve">VS2010 </w:t>
+      </w:r>
+      <w:r>
+        <w:rPr>
+          <w:rFonts w:hint="eastAsia"/>
+          <w:lang w:val="zh-CN"/>
+        </w:rPr>
+        <w:t>在菜单上选择</w:t>
+      </w:r>
+      <w:r>
+        <w:rPr>
+          <w:rFonts w:hint="eastAsia"/>
+          <w:lang w:val="zh-CN"/>
+        </w:rPr>
+        <w:t xml:space="preserve"> </w:t>
+      </w:r>
+      <w:r>
+        <w:rPr>
+          <w:rFonts w:hint="eastAsia"/>
+          <w:lang w:val="zh-CN"/>
+        </w:rPr>
+        <w:t>文件</w:t>
+      </w:r>
+      <w:r>
+        <w:rPr>
+          <w:rFonts w:hint="eastAsia"/>
+          <w:lang w:val="zh-CN"/>
+        </w:rPr>
+        <w:t xml:space="preserve"> -&gt; </w:t>
+      </w:r>
+      <w:r>
+        <w:rPr>
+          <w:rFonts w:hint="eastAsia"/>
+          <w:lang w:val="zh-CN"/>
+        </w:rPr>
+        <w:t>新建</w:t>
+      </w:r>
+      <w:r>
+        <w:rPr>
+          <w:rFonts w:hint="eastAsia"/>
+          <w:lang w:val="zh-CN"/>
+        </w:rPr>
+        <w:t xml:space="preserve"> -&gt; </w:t>
+      </w:r>
+      <w:r>
+        <w:rPr>
+          <w:rFonts w:hint="eastAsia"/>
+          <w:lang w:val="zh-CN"/>
+        </w:rPr>
+        <w:t>项目；弹出“新建项目”对话窗口，在左则展开“</w:t>
+      </w:r>
+      <w:r>
+        <w:rPr>
+          <w:rFonts w:hint="eastAsia"/>
+          <w:lang w:val="zh-CN"/>
+        </w:rPr>
+        <w:t>Visual C#</w:t>
+      </w:r>
+      <w:r>
+        <w:rPr>
+          <w:rFonts w:hint="eastAsia"/>
+          <w:lang w:val="zh-CN"/>
+        </w:rPr>
+        <w:t>”，选择“</w:t>
+      </w:r>
+      <w:r>
+        <w:rPr>
+          <w:rFonts w:hint="eastAsia"/>
+          <w:lang w:val="zh-CN"/>
+        </w:rPr>
+        <w:t>控制台应用程序</w:t>
+      </w:r>
+      <w:r>
+        <w:rPr>
+          <w:rFonts w:hint="eastAsia"/>
+          <w:lang w:val="zh-CN"/>
+        </w:rPr>
+        <w:t>”</w:t>
+      </w:r>
+      <w:r>
+        <w:rPr>
+          <w:rFonts w:hint="eastAsia"/>
+          <w:lang w:val="zh-CN"/>
+        </w:rPr>
+        <w:t>，选择“</w:t>
+      </w:r>
+      <w:r>
+        <w:rPr>
+          <w:rFonts w:hint="eastAsia"/>
+          <w:lang w:val="zh-CN"/>
+        </w:rPr>
+        <w:t>.Net Framework 4.0</w:t>
+      </w:r>
+      <w:r>
+        <w:rPr>
+          <w:rFonts w:hint="eastAsia"/>
+          <w:lang w:val="zh-CN"/>
+        </w:rPr>
+        <w:t>”后，输出项目名称</w:t>
+      </w:r>
+      <w:r>
+        <w:rPr>
+          <w:rFonts w:hint="eastAsia"/>
+          <w:lang w:val="zh-CN"/>
+        </w:rPr>
+        <w:t>（</w:t>
+      </w:r>
+      <w:r>
+        <w:rPr>
+          <w:rFonts w:hint="eastAsia"/>
+          <w:lang w:val="zh-CN"/>
+        </w:rPr>
+        <w:t>HelloWorld</w:t>
+      </w:r>
+      <w:r>
+        <w:rPr>
+          <w:rFonts w:hint="eastAsia"/>
+          <w:lang w:val="zh-CN"/>
+        </w:rPr>
+        <w:t>）</w:t>
+      </w:r>
+      <w:r>
+        <w:rPr>
+          <w:rFonts w:hint="eastAsia"/>
+          <w:lang w:val="zh-CN"/>
+        </w:rPr>
+        <w:t>及位置，再点击“确定”；如图：</w:t>
+      </w:r>
+    </w:p>
+    <w:p>
+      <w:pPr>
+        <w:rPr>
+          <w:lang w:val="zh-CN"/>
+        </w:rPr>
+      </w:pPr>
+      <w:r>
+        <w:rPr>
+          <w:noProof/>
+        </w:rPr>
+        <w:lastRenderedPageBreak/>
         <w:drawing>
           <wp:inline distT="0" distB="0" distL="0" distR="0">
             <wp:extent cx="4638324" cy="3198510"/>
@@ -763,7 +1045,7 @@
                     </pic:cNvPicPr>
                   </pic:nvPicPr>
                   <pic:blipFill>
-                    <a:blip r:embed="rId8"/>
+                    <a:blip r:embed="rId10"/>
                     <a:srcRect/>
                     <a:stretch>
                       <a:fillRect/>
@@ -865,7 +1147,6 @@
         <w:rPr>
           <w:noProof/>
         </w:rPr>
-        <w:lastRenderedPageBreak/>
         <w:drawing>
           <wp:inline distT="0" distB="0" distL="0" distR="0">
             <wp:extent cx="5274310" cy="2288731"/>
@@ -884,7 +1165,7 @@
                     </pic:cNvPicPr>
                   </pic:nvPicPr>
                   <pic:blipFill>
-                    <a:blip r:embed="rId9"/>
+                    <a:blip r:embed="rId11"/>
                     <a:srcRect/>
                     <a:stretch>
                       <a:fillRect/>
@@ -1218,6 +1499,7 @@
                 <w:rStyle w:val="a4"/>
                 <w:b w:val="0"/>
               </w:rPr>
+              <w:lastRenderedPageBreak/>
               <w:t>Lib</w:t>
             </w:r>
             <w:r>
@@ -1381,6 +1663,7 @@
           <w:rFonts w:hint="eastAsia"/>
           <w:b w:val="0"/>
         </w:rPr>
+        <w:lastRenderedPageBreak/>
         <w:t>设置</w:t>
       </w:r>
       <w:r>
@@ -1541,7 +1824,7 @@
                     </pic:cNvPicPr>
                   </pic:nvPicPr>
                   <pic:blipFill>
-                    <a:blip r:embed="rId10"/>
+                    <a:blip r:embed="rId12"/>
                     <a:srcRect/>
                     <a:stretch>
                       <a:fillRect/>
@@ -1584,7 +1867,6 @@
           <w:rFonts w:hint="eastAsia"/>
           <w:b/>
         </w:rPr>
-        <w:lastRenderedPageBreak/>
         <w:t>使用</w:t>
       </w:r>
       <w:r>
@@ -1906,17 +2188,50 @@
           <w:p>
             <w:pPr>
               <w:rPr>
+                <w:rFonts w:ascii="微软雅黑" w:hAnsi="微软雅黑"/>
+                <w:sz w:val="18"/>
+                <w:szCs w:val="18"/>
+              </w:rPr>
+            </w:pPr>
+            <w:r>
+              <w:rPr>
                 <w:rFonts w:ascii="微软雅黑" w:hAnsi="微软雅黑" w:hint="eastAsia"/>
                 <w:sz w:val="18"/>
                 <w:szCs w:val="18"/>
               </w:rPr>
-            </w:pPr>
+              <w:t xml:space="preserve">        </w:t>
+            </w:r>
+            <w:r>
+              <w:rPr>
+                <w:rFonts w:ascii="微软雅黑" w:hAnsi="微软雅黑"/>
+                <w:sz w:val="18"/>
+                <w:szCs w:val="18"/>
+              </w:rPr>
+              <w:t>Game.Action.Script.TypeName</w:t>
+            </w:r>
             <w:r>
               <w:rPr>
                 <w:rFonts w:ascii="微软雅黑" w:hAnsi="微软雅黑" w:hint="eastAsia"/>
                 <w:sz w:val="18"/>
                 <w:szCs w:val="18"/>
               </w:rPr>
+              <w:t>： 脚本定义的命名空间类型表达式</w:t>
+            </w:r>
+          </w:p>
+          <w:p>
+            <w:pPr>
+              <w:rPr>
+                <w:rFonts w:ascii="微软雅黑" w:hAnsi="微软雅黑"/>
+                <w:sz w:val="18"/>
+                <w:szCs w:val="18"/>
+              </w:rPr>
+            </w:pPr>
+            <w:r>
+              <w:rPr>
+                <w:rFonts w:ascii="微软雅黑" w:hAnsi="微软雅黑" w:hint="eastAsia"/>
+                <w:sz w:val="18"/>
+                <w:szCs w:val="18"/>
+              </w:rPr>
               <w:t xml:space="preserve">        </w:t>
             </w:r>
             <w:r>
@@ -1925,7 +2240,7 @@
                 <w:sz w:val="18"/>
                 <w:szCs w:val="18"/>
               </w:rPr>
-              <w:t>Game.Action.Script.TypeName</w:t>
+              <w:t>Python_Disable</w:t>
             </w:r>
             <w:r>
               <w:rPr>
@@ -1933,7 +2248,31 @@
                 <w:sz w:val="18"/>
                 <w:szCs w:val="18"/>
               </w:rPr>
-              <w:t>： 脚本定义的命名空间类型表达式</w:t>
+              <w:t>：是否禁用Python脚本</w:t>
+            </w:r>
+            <w:r>
+              <w:rPr>
+                <w:rFonts w:ascii="微软雅黑" w:hAnsi="微软雅黑" w:hint="eastAsia"/>
+                <w:sz w:val="18"/>
+                <w:szCs w:val="18"/>
+              </w:rPr>
+              <w:t>，true</w:t>
+            </w:r>
+            <w:r>
+              <w:rPr>
+                <w:rFonts w:ascii="微软雅黑" w:hAnsi="微软雅黑" w:hint="eastAsia"/>
+                <w:sz w:val="18"/>
+                <w:szCs w:val="18"/>
+              </w:rPr>
+              <w:t>：</w:t>
+            </w:r>
+            <w:r>
+              <w:rPr>
+                <w:rFonts w:ascii="微软雅黑" w:hAnsi="微软雅黑" w:hint="eastAsia"/>
+                <w:sz w:val="18"/>
+                <w:szCs w:val="18"/>
+              </w:rPr>
+              <w:t>禁用</w:t>
             </w:r>
           </w:p>
           <w:p>
@@ -1946,51 +2285,11 @@
             </w:pPr>
             <w:r>
               <w:rPr>
-                <w:rFonts w:ascii="微软雅黑" w:hAnsi="微软雅黑" w:hint="eastAsia"/>
-                <w:sz w:val="18"/>
-                <w:szCs w:val="18"/>
-              </w:rPr>
-              <w:t xml:space="preserve">        </w:t>
-            </w:r>
-            <w:r>
-              <w:rPr>
                 <w:rFonts w:ascii="微软雅黑" w:hAnsi="微软雅黑"/>
                 <w:sz w:val="18"/>
                 <w:szCs w:val="18"/>
               </w:rPr>
-              <w:t>Python_Disable</w:t>
-            </w:r>
-            <w:r>
-              <w:rPr>
-                <w:rFonts w:ascii="微软雅黑" w:hAnsi="微软雅黑" w:hint="eastAsia"/>
-                <w:sz w:val="18"/>
-                <w:szCs w:val="18"/>
-              </w:rPr>
-              <w:t>：是否禁用Python脚本</w:t>
-            </w:r>
-            <w:r>
-              <w:rPr>
-                <w:rFonts w:ascii="微软雅黑" w:hAnsi="微软雅黑" w:hint="eastAsia"/>
-                <w:sz w:val="18"/>
-                <w:szCs w:val="18"/>
-              </w:rPr>
-              <w:t>，true</w:t>
-            </w:r>
-            <w:r>
-              <w:rPr>
-                <w:rFonts w:ascii="微软雅黑" w:hAnsi="微软雅黑" w:hint="eastAsia"/>
-                <w:sz w:val="18"/>
-                <w:szCs w:val="18"/>
-              </w:rPr>
-              <w:t>：</w:t>
-            </w:r>
-            <w:r>
-              <w:rPr>
-                <w:rFonts w:ascii="微软雅黑" w:hAnsi="微软雅黑" w:hint="eastAsia"/>
-                <w:sz w:val="18"/>
-                <w:szCs w:val="18"/>
-              </w:rPr>
-              <w:t>禁用</w:t>
+              <w:t xml:space="preserve">    --&gt;</w:t>
             </w:r>
           </w:p>
           <w:p>
@@ -2007,7 +2306,7 @@
                 <w:sz w:val="18"/>
                 <w:szCs w:val="18"/>
               </w:rPr>
-              <w:t xml:space="preserve">    --&gt;</w:t>
+              <w:t xml:space="preserve">    &lt;add key="Game.Port" value="9001" /&gt;</w:t>
             </w:r>
           </w:p>
           <w:p>
@@ -2024,7 +2323,7 @@
                 <w:sz w:val="18"/>
                 <w:szCs w:val="18"/>
               </w:rPr>
-              <w:t xml:space="preserve">    &lt;add key="Game.Port" value="9001" /&gt;</w:t>
+              <w:t xml:space="preserve">    &lt;add key="Product.Code" value="1"/&gt;</w:t>
             </w:r>
           </w:p>
           <w:p>
@@ -2041,7 +2340,7 @@
                 <w:sz w:val="18"/>
                 <w:szCs w:val="18"/>
               </w:rPr>
-              <w:t xml:space="preserve">    &lt;add key="Product.Code" value="1"/&gt;</w:t>
+              <w:t xml:space="preserve">    &lt;add key="Product.ServerId" value="1"/&gt;</w:t>
             </w:r>
           </w:p>
           <w:p>
@@ -2058,7 +2357,7 @@
                 <w:sz w:val="18"/>
                 <w:szCs w:val="18"/>
               </w:rPr>
-              <w:t xml:space="preserve">    &lt;add key="Product.ServerId" value="1"/&gt;</w:t>
+              <w:t xml:space="preserve">    &lt;add key="Redis.Host" value="192.168.1.104" /&gt;</w:t>
             </w:r>
           </w:p>
           <w:p>
@@ -2075,7 +2374,7 @@
                 <w:sz w:val="18"/>
                 <w:szCs w:val="18"/>
               </w:rPr>
-              <w:t xml:space="preserve">    &lt;add key="Redis.Host" value="192.168.1.104" /&gt;</w:t>
+              <w:t xml:space="preserve">    &lt;add key="Redis.Db" value="0" /&gt;</w:t>
             </w:r>
           </w:p>
           <w:p>
@@ -2092,23 +2391,7 @@
                 <w:sz w:val="18"/>
                 <w:szCs w:val="18"/>
               </w:rPr>
-              <w:t xml:space="preserve">    &lt;add key="Redis.Db" value="0" /&gt;</w:t>
-            </w:r>
-          </w:p>
-          <w:p>
-            <w:pPr>
-              <w:rPr>
-                <w:rFonts w:ascii="微软雅黑" w:hAnsi="微软雅黑" w:hint="eastAsia"/>
-                <w:sz w:val="18"/>
-                <w:szCs w:val="18"/>
-              </w:rPr>
-            </w:pPr>
-            <w:r>
-              <w:rPr>
-                <w:rFonts w:ascii="微软雅黑" w:hAnsi="微软雅黑"/>
-                <w:sz w:val="18"/>
-                <w:szCs w:val="18"/>
-              </w:rPr>
+              <w:lastRenderedPageBreak/>
               <w:t xml:space="preserve">    &lt;add key="</w:t>
             </w:r>
             <w:r>
@@ -2220,15 +2503,11 @@
       </w:tr>
     </w:tbl>
     <w:p>
-      <w:pPr>
-        <w:rPr>
-          <w:rFonts w:hint="eastAsia"/>
-        </w:rPr>
-      </w:pPr>
-      <w:r>
-        <w:rPr>
-          <w:rFonts w:hint="eastAsia"/>
-        </w:rPr>
+      <w:r>
+        <w:rPr>
+          <w:rFonts w:hint="eastAsia"/>
+        </w:rPr>
+        <w:lastRenderedPageBreak/>
         <w:t>（注：使用脚本的优先级</w:t>
       </w:r>
       <w:r>
@@ -2835,7 +3114,6 @@
                 <w:sz w:val="21"/>
                 <w:szCs w:val="21"/>
               </w:rPr>
-              <w:lastRenderedPageBreak/>
               <w:t xml:space="preserve">            </w:t>
             </w:r>
             <w:r>
@@ -3354,7 +3632,6 @@
         <w:rPr>
           <w:rFonts w:hint="eastAsia"/>
         </w:rPr>
-        <w:lastRenderedPageBreak/>
         <w:t>右击</w:t>
       </w:r>
       <w:r>
@@ -3393,6 +3670,7 @@
         <w:rPr>
           <w:noProof/>
         </w:rPr>
+        <w:lastRenderedPageBreak/>
         <w:drawing>
           <wp:inline distT="0" distB="0" distL="0" distR="0">
             <wp:extent cx="3840480" cy="1448435"/>
@@ -3411,7 +3689,7 @@
                     </pic:cNvPicPr>
                   </pic:nvPicPr>
                   <pic:blipFill>
-                    <a:blip r:embed="rId11"/>
+                    <a:blip r:embed="rId13"/>
                     <a:srcRect/>
                     <a:stretch>
                       <a:fillRect/>
@@ -3994,7 +4272,6 @@
                 <w:sz w:val="18"/>
                 <w:szCs w:val="18"/>
               </w:rPr>
-              <w:lastRenderedPageBreak/>
               <w:t xml:space="preserve">    {</w:t>
             </w:r>
           </w:p>
@@ -4736,6 +5013,7 @@
                 <w:sz w:val="18"/>
                 <w:szCs w:val="18"/>
               </w:rPr>
+              <w:lastRenderedPageBreak/>
               <w:t xml:space="preserve">            }</w:t>
             </w:r>
             <w:r>
@@ -5426,7 +5704,6 @@
         <w:rPr>
           <w:noProof/>
         </w:rPr>
-        <w:lastRenderedPageBreak/>
         <w:drawing>
           <wp:inline distT="0" distB="0" distL="0" distR="0">
             <wp:extent cx="4213860" cy="1155700"/>
@@ -5445,7 +5722,7 @@
                     </pic:cNvPicPr>
                   </pic:nvPicPr>
                   <pic:blipFill>
-                    <a:blip r:embed="rId12"/>
+                    <a:blip r:embed="rId14"/>
                     <a:srcRect/>
                     <a:stretch>
                       <a:fillRect/>
@@ -5755,6 +6032,7 @@
         <w:rPr>
           <w:noProof/>
         </w:rPr>
+        <w:lastRenderedPageBreak/>
         <w:drawing>
           <wp:inline distT="0" distB="0" distL="0" distR="0">
             <wp:extent cx="4330700" cy="1777365"/>
@@ -5773,7 +6051,7 @@
                     </pic:cNvPicPr>
                   </pic:nvPicPr>
                   <pic:blipFill>
-                    <a:blip r:embed="rId13"/>
+                    <a:blip r:embed="rId15"/>
                     <a:srcRect/>
                     <a:stretch>
                       <a:fillRect/>
@@ -5978,7 +6256,6 @@
         <w:rPr>
           <w:noProof/>
         </w:rPr>
-        <w:lastRenderedPageBreak/>
         <w:drawing>
           <wp:inline distT="0" distB="0" distL="0" distR="0">
             <wp:extent cx="3319882" cy="2944774"/>
@@ -5997,7 +6274,7 @@
                     </pic:cNvPicPr>
                   </pic:nvPicPr>
                   <pic:blipFill>
-                    <a:blip r:embed="rId14"/>
+                    <a:blip r:embed="rId16"/>
                     <a:srcRect l="1303" r="27588" b="9543"/>
                     <a:stretch>
                       <a:fillRect/>
@@ -6038,6 +6315,7 @@
         <w:rPr>
           <w:rFonts w:hint="eastAsia"/>
         </w:rPr>
+        <w:lastRenderedPageBreak/>
         <w:t>Lib</w:t>
       </w:r>
       <w:r>
@@ -7083,7 +7361,6 @@
         <w:rPr>
           <w:rFonts w:hint="eastAsia"/>
         </w:rPr>
-        <w:lastRenderedPageBreak/>
         <w:t>添加项目协议</w:t>
       </w:r>
     </w:p>
@@ -7138,6 +7415,7 @@
           <w:rFonts w:hint="eastAsia"/>
           <w:noProof/>
         </w:rPr>
+        <w:lastRenderedPageBreak/>
         <w:drawing>
           <wp:inline distT="0" distB="0" distL="0" distR="0">
             <wp:extent cx="5274310" cy="2478238"/>
@@ -7156,7 +7434,7 @@
                     </pic:cNvPicPr>
                   </pic:nvPicPr>
                   <pic:blipFill>
-                    <a:blip r:embed="rId15"/>
+                    <a:blip r:embed="rId17"/>
                     <a:srcRect/>
                     <a:stretch>
                       <a:fillRect/>
@@ -7556,7 +7834,6 @@
         <w:rPr>
           <w:noProof/>
         </w:rPr>
-        <w:lastRenderedPageBreak/>
         <w:drawing>
           <wp:inline distT="0" distB="0" distL="0" distR="0">
             <wp:extent cx="3079750" cy="2326005"/>
@@ -7575,7 +7852,7 @@
                     </pic:cNvPicPr>
                   </pic:nvPicPr>
                   <pic:blipFill>
-                    <a:blip r:embed="rId16"/>
+                    <a:blip r:embed="rId18"/>
                     <a:srcRect/>
                     <a:stretch>
                       <a:fillRect/>
@@ -7613,6 +7890,7 @@
         <w:rPr>
           <w:rFonts w:hint="eastAsia"/>
         </w:rPr>
+        <w:lastRenderedPageBreak/>
         <w:t>2</w:t>
       </w:r>
       <w:r>
@@ -8254,7 +8532,6 @@
                 <w:sz w:val="18"/>
                 <w:szCs w:val="18"/>
               </w:rPr>
-              <w:lastRenderedPageBreak/>
               <w:t xml:space="preserve">    &lt;add name="GameData" providerName="</w:t>
             </w:r>
             <w:r>
@@ -8292,7 +8569,6 @@
         <w:rPr>
           <w:rFonts w:hint="eastAsia"/>
         </w:rPr>
-        <w:lastRenderedPageBreak/>
         <w:t>如果没有</w:t>
       </w:r>
       <w:r>
@@ -8396,6 +8672,7 @@
         <w:rPr>
           <w:rFonts w:hint="eastAsia"/>
         </w:rPr>
+        <w:lastRenderedPageBreak/>
         <w:t>类</w:t>
       </w:r>
       <w:r>
@@ -8868,7 +9145,6 @@
                 <w:sz w:val="18"/>
                 <w:szCs w:val="18"/>
               </w:rPr>
-              <w:lastRenderedPageBreak/>
               <w:t xml:space="preserve">        /// </w:t>
             </w:r>
           </w:p>
@@ -9053,7 +9329,6 @@
     <w:p>
       <w:pPr>
         <w:rPr>
-          <w:rFonts w:hint="eastAsia"/>
           <w:b/>
         </w:rPr>
       </w:pPr>
@@ -9073,11 +9348,6 @@
       </w:r>
     </w:p>
     <w:p>
-      <w:pPr>
-        <w:rPr>
-          <w:rFonts w:hint="eastAsia"/>
-        </w:rPr>
-      </w:pPr>
       <w:r>
         <w:rPr>
           <w:rFonts w:hint="eastAsia"/>
@@ -9086,11 +9356,6 @@
       </w:r>
     </w:p>
     <w:p>
-      <w:pPr>
-        <w:rPr>
-          <w:rFonts w:hint="eastAsia"/>
-        </w:rPr>
-      </w:pPr>
       <w:r>
         <w:rPr>
           <w:rFonts w:hint="eastAsia"/>
@@ -9107,9 +9372,6 @@
     <w:p>
       <w:pPr>
         <w:ind w:leftChars="100" w:left="240"/>
-        <w:rPr>
-          <w:rFonts w:hint="eastAsia"/>
-        </w:rPr>
       </w:pPr>
       <w:r>
         <w:rPr>
@@ -9140,11 +9402,6 @@
       </w:r>
     </w:p>
     <w:p>
-      <w:pPr>
-        <w:rPr>
-          <w:rFonts w:hint="eastAsia"/>
-        </w:rPr>
-      </w:pPr>
       <w:r>
         <w:rPr>
           <w:rFonts w:hint="eastAsia"/>
@@ -9161,9 +9418,6 @@
     <w:p>
       <w:pPr>
         <w:ind w:leftChars="100" w:left="240"/>
-        <w:rPr>
-          <w:rFonts w:hint="eastAsia"/>
-        </w:rPr>
       </w:pPr>
       <w:r>
         <w:rPr>
@@ -9191,11 +9445,6 @@
       </w:r>
     </w:p>
     <w:p>
-      <w:pPr>
-        <w:rPr>
-          <w:rFonts w:hint="eastAsia"/>
-        </w:rPr>
-      </w:pPr>
       <w:r>
         <w:rPr>
           <w:rFonts w:hint="eastAsia"/>
@@ -9458,7 +9707,6 @@
                 <w:sz w:val="18"/>
                 <w:szCs w:val="18"/>
               </w:rPr>
-              <w:lastRenderedPageBreak/>
               <w:t>import</w:t>
             </w:r>
             <w:r>
@@ -10565,6 +10813,7 @@
                 <w:sz w:val="18"/>
                 <w:szCs w:val="18"/>
               </w:rPr>
+              <w:lastRenderedPageBreak/>
               <w:t xml:space="preserve">        HttpParam</w:t>
             </w:r>
             <w:r>
@@ -12700,17 +12949,7 @@
                 <w:sz w:val="18"/>
                 <w:szCs w:val="18"/>
               </w:rPr>
-              <w:t xml:space="preserve"> </w:t>
-            </w:r>
-            <w:r>
-              <w:rPr>
-                <w:rFonts w:ascii="Courier New" w:eastAsiaTheme="minorEastAsia" w:hAnsi="Courier New" w:cs="Courier New"/>
-                <w:kern w:val="0"/>
-                <w:sz w:val="18"/>
-                <w:szCs w:val="18"/>
-              </w:rPr>
-              <w:lastRenderedPageBreak/>
-              <w:t>urlParam</w:t>
+              <w:t xml:space="preserve"> urlParam</w:t>
             </w:r>
             <w:r>
               <w:rPr>
@@ -13800,6 +14039,7 @@
                 <w:sz w:val="18"/>
                 <w:szCs w:val="18"/>
               </w:rPr>
+              <w:lastRenderedPageBreak/>
               <w:t xml:space="preserve">        writer</w:t>
             </w:r>
             <w:r>
@@ -14759,7 +14999,6 @@
                 <w:sz w:val="18"/>
                 <w:szCs w:val="18"/>
               </w:rPr>
-              <w:lastRenderedPageBreak/>
               <w:t xml:space="preserve">    }</w:t>
             </w:r>
           </w:p>
@@ -14808,7 +15047,6 @@
           <w:rFonts w:hint="eastAsia"/>
           <w:lang w:val="zh-CN"/>
         </w:rPr>
-        <w:lastRenderedPageBreak/>
         <w:t>增加</w:t>
       </w:r>
       <w:r>
@@ -16306,7 +16544,6 @@
                 <w:sz w:val="18"/>
                 <w:szCs w:val="18"/>
               </w:rPr>
-              <w:lastRenderedPageBreak/>
               <w:t xml:space="preserve">    </w:t>
             </w:r>
             <w:r>
@@ -16879,6 +17116,7 @@
                 <w:sz w:val="18"/>
                 <w:szCs w:val="18"/>
               </w:rPr>
+              <w:lastRenderedPageBreak/>
               <w:t xml:space="preserve">        {</w:t>
             </w:r>
           </w:p>
@@ -17906,7 +18144,6 @@
           <w:rFonts w:hint="eastAsia"/>
           <w:noProof/>
         </w:rPr>
-        <w:lastRenderedPageBreak/>
         <w:drawing>
           <wp:inline distT="0" distB="0" distL="0" distR="0">
             <wp:extent cx="5274310" cy="781107"/>
@@ -17925,7 +18162,7 @@
                     </pic:cNvPicPr>
                   </pic:nvPicPr>
                   <pic:blipFill>
-                    <a:blip r:embed="rId17"/>
+                    <a:blip r:embed="rId19"/>
                     <a:srcRect/>
                     <a:stretch>
                       <a:fillRect/>
@@ -18108,9 +18345,6 @@
       <w:pPr>
         <w:pStyle w:val="a8"/>
         <w:ind w:firstLine="480"/>
-        <w:rPr>
-          <w:rFonts w:hint="eastAsia"/>
-        </w:rPr>
       </w:pPr>
       <w:r>
         <w:rPr>
@@ -18161,6 +18395,7 @@
           <w:rFonts w:hint="eastAsia"/>
           <w:lang w:val="zh-CN"/>
         </w:rPr>
+        <w:lastRenderedPageBreak/>
         <w:t>游戏排行榜程序</w:t>
       </w:r>
     </w:p>
@@ -18330,7 +18565,6 @@
         <w:rPr>
           <w:noProof/>
         </w:rPr>
-        <w:lastRenderedPageBreak/>
         <w:drawing>
           <wp:inline distT="0" distB="0" distL="0" distR="0">
             <wp:extent cx="5274310" cy="3659695"/>
@@ -18349,7 +18583,7 @@
                     </pic:cNvPicPr>
                   </pic:nvPicPr>
                   <pic:blipFill>
-                    <a:blip r:embed="rId18"/>
+                    <a:blip r:embed="rId20"/>
                     <a:srcRect/>
                     <a:stretch>
                       <a:fillRect/>
@@ -18569,7 +18803,6 @@
               <w:cnfStyle w:val="000000100000"/>
               <w:rPr>
                 <w:rStyle w:val="a4"/>
-                <w:rFonts w:hint="eastAsia"/>
                 <w:b w:val="0"/>
               </w:rPr>
             </w:pPr>
@@ -18647,6 +18880,7 @@
                 <w:rStyle w:val="a4"/>
                 <w:b w:val="0"/>
               </w:rPr>
+              <w:lastRenderedPageBreak/>
               <w:t>Lib</w:t>
             </w:r>
             <w:r>
@@ -18784,6 +19018,7 @@
               <w:rPr>
                 <w:rStyle w:val="a4"/>
               </w:rPr>
+              <w:lastRenderedPageBreak/>
               <w:t>GameRanking.Server</w:t>
             </w:r>
           </w:p>
@@ -19220,7 +19455,6 @@
           <w:rFonts w:hint="eastAsia"/>
           <w:b/>
         </w:rPr>
-        <w:lastRenderedPageBreak/>
         <w:t>添加项目协议</w:t>
       </w:r>
     </w:p>
@@ -19273,11 +19507,6 @@
       </w:r>
     </w:p>
     <w:p>
-      <w:pPr>
-        <w:rPr>
-          <w:rFonts w:hint="eastAsia"/>
-        </w:rPr>
-      </w:pPr>
       <w:r>
         <w:rPr>
           <w:noProof/>
@@ -19300,7 +19529,7 @@
                     </pic:cNvPicPr>
                   </pic:nvPicPr>
                   <pic:blipFill>
-                    <a:blip r:embed="rId19"/>
+                    <a:blip r:embed="rId21"/>
                     <a:srcRect/>
                     <a:stretch>
                       <a:fillRect/>
@@ -19352,7 +19581,7 @@
                     </pic:cNvPicPr>
                   </pic:nvPicPr>
                   <pic:blipFill>
-                    <a:blip r:embed="rId20"/>
+                    <a:blip r:embed="rId22"/>
                     <a:srcRect/>
                     <a:stretch>
                       <a:fillRect/>
@@ -19458,6 +19687,7 @@
         <w:t>用记事本打开</w:t>
       </w:r>
       <w:r>
+        <w:lastRenderedPageBreak/>
         <w:t>GameRanking.Model</w:t>
       </w:r>
       <w:r>
@@ -19788,18 +20018,274 @@
           <w:p>
             <w:pPr>
               <w:rPr>
+                <w:sz w:val="18"/>
+                <w:szCs w:val="18"/>
+              </w:rPr>
+            </w:pPr>
+            <w:r>
+              <w:rPr>
                 <w:rFonts w:hint="eastAsia"/>
                 <w:sz w:val="18"/>
                 <w:szCs w:val="18"/>
               </w:rPr>
-            </w:pPr>
+              <w:t xml:space="preserve">    &lt;!--</w:t>
+            </w:r>
             <w:r>
               <w:rPr>
                 <w:rFonts w:hint="eastAsia"/>
                 <w:sz w:val="18"/>
                 <w:szCs w:val="18"/>
               </w:rPr>
-              <w:lastRenderedPageBreak/>
+              <w:t>必须配置</w:t>
+            </w:r>
+          </w:p>
+          <w:p>
+            <w:pPr>
+              <w:rPr>
+                <w:sz w:val="18"/>
+                <w:szCs w:val="18"/>
+              </w:rPr>
+            </w:pPr>
+            <w:r>
+              <w:rPr>
+                <w:rFonts w:hint="eastAsia"/>
+                <w:sz w:val="18"/>
+                <w:szCs w:val="18"/>
+              </w:rPr>
+              <w:t xml:space="preserve">      Product.Code:</w:t>
+            </w:r>
+            <w:r>
+              <w:rPr>
+                <w:rFonts w:hint="eastAsia"/>
+                <w:sz w:val="18"/>
+                <w:szCs w:val="18"/>
+              </w:rPr>
+              <w:t>产品代码</w:t>
+            </w:r>
+          </w:p>
+          <w:p>
+            <w:pPr>
+              <w:rPr>
+                <w:sz w:val="18"/>
+                <w:szCs w:val="18"/>
+              </w:rPr>
+            </w:pPr>
+            <w:r>
+              <w:rPr>
+                <w:rFonts w:hint="eastAsia"/>
+                <w:sz w:val="18"/>
+                <w:szCs w:val="18"/>
+              </w:rPr>
+              <w:t xml:space="preserve">      Product.ServerId:</w:t>
+            </w:r>
+            <w:r>
+              <w:rPr>
+                <w:rFonts w:hint="eastAsia"/>
+                <w:sz w:val="18"/>
+                <w:szCs w:val="18"/>
+              </w:rPr>
+              <w:t>产品游服代码</w:t>
+            </w:r>
+          </w:p>
+          <w:p>
+            <w:pPr>
+              <w:rPr>
+                <w:sz w:val="18"/>
+                <w:szCs w:val="18"/>
+              </w:rPr>
+            </w:pPr>
+            <w:r>
+              <w:rPr>
+                <w:rFonts w:hint="eastAsia"/>
+                <w:sz w:val="18"/>
+                <w:szCs w:val="18"/>
+              </w:rPr>
+              <w:t xml:space="preserve">      Redis.Host:Redis</w:t>
+            </w:r>
+            <w:r>
+              <w:rPr>
+                <w:rFonts w:hint="eastAsia"/>
+                <w:sz w:val="18"/>
+                <w:szCs w:val="18"/>
+              </w:rPr>
+              <w:t>主机地址</w:t>
+            </w:r>
+          </w:p>
+          <w:p>
+            <w:pPr>
+              <w:rPr>
+                <w:sz w:val="18"/>
+                <w:szCs w:val="18"/>
+              </w:rPr>
+            </w:pPr>
+            <w:r>
+              <w:rPr>
+                <w:rFonts w:hint="eastAsia"/>
+                <w:sz w:val="18"/>
+                <w:szCs w:val="18"/>
+              </w:rPr>
+              <w:t xml:space="preserve">      Redis.Port:Redis</w:t>
+            </w:r>
+            <w:r>
+              <w:rPr>
+                <w:rFonts w:hint="eastAsia"/>
+                <w:sz w:val="18"/>
+                <w:szCs w:val="18"/>
+              </w:rPr>
+              <w:t>主机端口</w:t>
+            </w:r>
+          </w:p>
+          <w:p>
+            <w:pPr>
+              <w:rPr>
+                <w:sz w:val="18"/>
+                <w:szCs w:val="18"/>
+              </w:rPr>
+            </w:pPr>
+            <w:r>
+              <w:rPr>
+                <w:rFonts w:hint="eastAsia"/>
+                <w:sz w:val="18"/>
+                <w:szCs w:val="18"/>
+              </w:rPr>
+              <w:t xml:space="preserve">      Redis.Password:</w:t>
+            </w:r>
+            <w:r>
+              <w:rPr>
+                <w:rFonts w:hint="eastAsia"/>
+                <w:sz w:val="18"/>
+                <w:szCs w:val="18"/>
+              </w:rPr>
+              <w:t>密码</w:t>
+            </w:r>
+          </w:p>
+          <w:p>
+            <w:pPr>
+              <w:rPr>
+                <w:sz w:val="18"/>
+                <w:szCs w:val="18"/>
+              </w:rPr>
+            </w:pPr>
+            <w:r>
+              <w:rPr>
+                <w:rFonts w:hint="eastAsia"/>
+                <w:sz w:val="18"/>
+                <w:szCs w:val="18"/>
+              </w:rPr>
+              <w:t xml:space="preserve">      Redis.Db:</w:t>
+            </w:r>
+            <w:r>
+              <w:rPr>
+                <w:rFonts w:hint="eastAsia"/>
+                <w:sz w:val="18"/>
+                <w:szCs w:val="18"/>
+              </w:rPr>
+              <w:t>数据库位置</w:t>
+            </w:r>
+          </w:p>
+          <w:p>
+            <w:pPr>
+              <w:rPr>
+                <w:sz w:val="18"/>
+                <w:szCs w:val="18"/>
+              </w:rPr>
+            </w:pPr>
+            <w:r>
+              <w:rPr>
+                <w:sz w:val="18"/>
+                <w:szCs w:val="18"/>
+              </w:rPr>
+              <w:t xml:space="preserve">    --&gt;</w:t>
+            </w:r>
+          </w:p>
+          <w:p>
+            <w:pPr>
+              <w:rPr>
+                <w:sz w:val="18"/>
+                <w:szCs w:val="18"/>
+              </w:rPr>
+            </w:pPr>
+            <w:r>
+              <w:rPr>
+                <w:sz w:val="18"/>
+                <w:szCs w:val="18"/>
+              </w:rPr>
+              <w:t xml:space="preserve">    &lt;add key="Product.Code" value="1"/&gt;</w:t>
+            </w:r>
+          </w:p>
+          <w:p>
+            <w:pPr>
+              <w:rPr>
+                <w:sz w:val="18"/>
+                <w:szCs w:val="18"/>
+              </w:rPr>
+            </w:pPr>
+            <w:r>
+              <w:rPr>
+                <w:sz w:val="18"/>
+                <w:szCs w:val="18"/>
+              </w:rPr>
+              <w:t xml:space="preserve">    &lt;add key="Product.ServerId" value="1"/&gt;</w:t>
+            </w:r>
+          </w:p>
+          <w:p>
+            <w:pPr>
+              <w:rPr>
+                <w:sz w:val="18"/>
+                <w:szCs w:val="18"/>
+              </w:rPr>
+            </w:pPr>
+            <w:r>
+              <w:rPr>
+                <w:sz w:val="18"/>
+                <w:szCs w:val="18"/>
+              </w:rPr>
+              <w:t xml:space="preserve">    &lt;add key="Redis.Host" value="192.168.1.104" /&gt;</w:t>
+            </w:r>
+          </w:p>
+          <w:p>
+            <w:pPr>
+              <w:rPr>
+                <w:sz w:val="18"/>
+                <w:szCs w:val="18"/>
+              </w:rPr>
+            </w:pPr>
+            <w:r>
+              <w:rPr>
+                <w:sz w:val="18"/>
+                <w:szCs w:val="18"/>
+              </w:rPr>
+              <w:t xml:space="preserve">    &lt;add key="Redis.Db" value="0" /&gt;</w:t>
+            </w:r>
+          </w:p>
+          <w:p>
+            <w:pPr>
+              <w:rPr>
+                <w:sz w:val="18"/>
+                <w:szCs w:val="18"/>
+              </w:rPr>
+            </w:pPr>
+            <w:r>
+              <w:rPr>
+                <w:sz w:val="18"/>
+                <w:szCs w:val="18"/>
+              </w:rPr>
+              <w:t xml:space="preserve">    </w:t>
+            </w:r>
+          </w:p>
+          <w:p>
+            <w:pPr>
+              <w:rPr>
+                <w:sz w:val="18"/>
+                <w:szCs w:val="18"/>
+              </w:rPr>
+            </w:pPr>
+            <w:r>
+              <w:rPr>
+                <w:rFonts w:hint="eastAsia"/>
+                <w:sz w:val="18"/>
+                <w:szCs w:val="18"/>
+              </w:rPr>
               <w:t xml:space="preserve">    &lt;!--</w:t>
             </w:r>
             <w:r>
@@ -19808,279 +20294,14 @@
                 <w:sz w:val="18"/>
                 <w:szCs w:val="18"/>
               </w:rPr>
-              <w:t>必须配置</w:t>
-            </w:r>
-          </w:p>
-          <w:p>
-            <w:pPr>
+              <w:t>以下是可选配置参数</w:t>
+            </w:r>
+            <w:r>
               <w:rPr>
                 <w:rFonts w:hint="eastAsia"/>
                 <w:sz w:val="18"/>
                 <w:szCs w:val="18"/>
               </w:rPr>
-            </w:pPr>
-            <w:r>
-              <w:rPr>
-                <w:rFonts w:hint="eastAsia"/>
-                <w:sz w:val="18"/>
-                <w:szCs w:val="18"/>
-              </w:rPr>
-              <w:t xml:space="preserve">      Product.Code:</w:t>
-            </w:r>
-            <w:r>
-              <w:rPr>
-                <w:rFonts w:hint="eastAsia"/>
-                <w:sz w:val="18"/>
-                <w:szCs w:val="18"/>
-              </w:rPr>
-              <w:t>产品代码</w:t>
-            </w:r>
-          </w:p>
-          <w:p>
-            <w:pPr>
-              <w:rPr>
-                <w:rFonts w:hint="eastAsia"/>
-                <w:sz w:val="18"/>
-                <w:szCs w:val="18"/>
-              </w:rPr>
-            </w:pPr>
-            <w:r>
-              <w:rPr>
-                <w:rFonts w:hint="eastAsia"/>
-                <w:sz w:val="18"/>
-                <w:szCs w:val="18"/>
-              </w:rPr>
-              <w:t xml:space="preserve">      Product.ServerId:</w:t>
-            </w:r>
-            <w:r>
-              <w:rPr>
-                <w:rFonts w:hint="eastAsia"/>
-                <w:sz w:val="18"/>
-                <w:szCs w:val="18"/>
-              </w:rPr>
-              <w:t>产品游服代码</w:t>
-            </w:r>
-          </w:p>
-          <w:p>
-            <w:pPr>
-              <w:rPr>
-                <w:rFonts w:hint="eastAsia"/>
-                <w:sz w:val="18"/>
-                <w:szCs w:val="18"/>
-              </w:rPr>
-            </w:pPr>
-            <w:r>
-              <w:rPr>
-                <w:rFonts w:hint="eastAsia"/>
-                <w:sz w:val="18"/>
-                <w:szCs w:val="18"/>
-              </w:rPr>
-              <w:t xml:space="preserve">      Redis.Host:Redis</w:t>
-            </w:r>
-            <w:r>
-              <w:rPr>
-                <w:rFonts w:hint="eastAsia"/>
-                <w:sz w:val="18"/>
-                <w:szCs w:val="18"/>
-              </w:rPr>
-              <w:t>主机地址</w:t>
-            </w:r>
-          </w:p>
-          <w:p>
-            <w:pPr>
-              <w:rPr>
-                <w:rFonts w:hint="eastAsia"/>
-                <w:sz w:val="18"/>
-                <w:szCs w:val="18"/>
-              </w:rPr>
-            </w:pPr>
-            <w:r>
-              <w:rPr>
-                <w:rFonts w:hint="eastAsia"/>
-                <w:sz w:val="18"/>
-                <w:szCs w:val="18"/>
-              </w:rPr>
-              <w:t xml:space="preserve">      Redis.Port:Redis</w:t>
-            </w:r>
-            <w:r>
-              <w:rPr>
-                <w:rFonts w:hint="eastAsia"/>
-                <w:sz w:val="18"/>
-                <w:szCs w:val="18"/>
-              </w:rPr>
-              <w:t>主机端口</w:t>
-            </w:r>
-          </w:p>
-          <w:p>
-            <w:pPr>
-              <w:rPr>
-                <w:rFonts w:hint="eastAsia"/>
-                <w:sz w:val="18"/>
-                <w:szCs w:val="18"/>
-              </w:rPr>
-            </w:pPr>
-            <w:r>
-              <w:rPr>
-                <w:rFonts w:hint="eastAsia"/>
-                <w:sz w:val="18"/>
-                <w:szCs w:val="18"/>
-              </w:rPr>
-              <w:t xml:space="preserve">      Redis.Password:</w:t>
-            </w:r>
-            <w:r>
-              <w:rPr>
-                <w:rFonts w:hint="eastAsia"/>
-                <w:sz w:val="18"/>
-                <w:szCs w:val="18"/>
-              </w:rPr>
-              <w:t>密码</w:t>
-            </w:r>
-          </w:p>
-          <w:p>
-            <w:pPr>
-              <w:rPr>
-                <w:rFonts w:hint="eastAsia"/>
-                <w:sz w:val="18"/>
-                <w:szCs w:val="18"/>
-              </w:rPr>
-            </w:pPr>
-            <w:r>
-              <w:rPr>
-                <w:rFonts w:hint="eastAsia"/>
-                <w:sz w:val="18"/>
-                <w:szCs w:val="18"/>
-              </w:rPr>
-              <w:t xml:space="preserve">      Redis.Db:</w:t>
-            </w:r>
-            <w:r>
-              <w:rPr>
-                <w:rFonts w:hint="eastAsia"/>
-                <w:sz w:val="18"/>
-                <w:szCs w:val="18"/>
-              </w:rPr>
-              <w:t>数据库位置</w:t>
-            </w:r>
-          </w:p>
-          <w:p>
-            <w:pPr>
-              <w:rPr>
-                <w:sz w:val="18"/>
-                <w:szCs w:val="18"/>
-              </w:rPr>
-            </w:pPr>
-            <w:r>
-              <w:rPr>
-                <w:sz w:val="18"/>
-                <w:szCs w:val="18"/>
-              </w:rPr>
-              <w:t xml:space="preserve">    --&gt;</w:t>
-            </w:r>
-          </w:p>
-          <w:p>
-            <w:pPr>
-              <w:rPr>
-                <w:sz w:val="18"/>
-                <w:szCs w:val="18"/>
-              </w:rPr>
-            </w:pPr>
-            <w:r>
-              <w:rPr>
-                <w:sz w:val="18"/>
-                <w:szCs w:val="18"/>
-              </w:rPr>
-              <w:t xml:space="preserve">    &lt;add key="Product.Code" value="1"/&gt;</w:t>
-            </w:r>
-          </w:p>
-          <w:p>
-            <w:pPr>
-              <w:rPr>
-                <w:sz w:val="18"/>
-                <w:szCs w:val="18"/>
-              </w:rPr>
-            </w:pPr>
-            <w:r>
-              <w:rPr>
-                <w:sz w:val="18"/>
-                <w:szCs w:val="18"/>
-              </w:rPr>
-              <w:t xml:space="preserve">    &lt;add key="Product.ServerId" value="1"/&gt;</w:t>
-            </w:r>
-          </w:p>
-          <w:p>
-            <w:pPr>
-              <w:rPr>
-                <w:sz w:val="18"/>
-                <w:szCs w:val="18"/>
-              </w:rPr>
-            </w:pPr>
-            <w:r>
-              <w:rPr>
-                <w:sz w:val="18"/>
-                <w:szCs w:val="18"/>
-              </w:rPr>
-              <w:t xml:space="preserve">    &lt;add key="Redis.Host" value="192.168.1.104" /&gt;</w:t>
-            </w:r>
-          </w:p>
-          <w:p>
-            <w:pPr>
-              <w:rPr>
-                <w:sz w:val="18"/>
-                <w:szCs w:val="18"/>
-              </w:rPr>
-            </w:pPr>
-            <w:r>
-              <w:rPr>
-                <w:sz w:val="18"/>
-                <w:szCs w:val="18"/>
-              </w:rPr>
-              <w:t xml:space="preserve">    &lt;add key="Redis.Db" value="0" /&gt;</w:t>
-            </w:r>
-          </w:p>
-          <w:p>
-            <w:pPr>
-              <w:rPr>
-                <w:sz w:val="18"/>
-                <w:szCs w:val="18"/>
-              </w:rPr>
-            </w:pPr>
-            <w:r>
-              <w:rPr>
-                <w:sz w:val="18"/>
-                <w:szCs w:val="18"/>
-              </w:rPr>
-              <w:t xml:space="preserve">    </w:t>
-            </w:r>
-          </w:p>
-          <w:p>
-            <w:pPr>
-              <w:rPr>
-                <w:rFonts w:hint="eastAsia"/>
-                <w:sz w:val="18"/>
-                <w:szCs w:val="18"/>
-              </w:rPr>
-            </w:pPr>
-            <w:r>
-              <w:rPr>
-                <w:rFonts w:hint="eastAsia"/>
-                <w:sz w:val="18"/>
-                <w:szCs w:val="18"/>
-              </w:rPr>
-              <w:t xml:space="preserve">    &lt;!--</w:t>
-            </w:r>
-            <w:r>
-              <w:rPr>
-                <w:rFonts w:hint="eastAsia"/>
-                <w:sz w:val="18"/>
-                <w:szCs w:val="18"/>
-              </w:rPr>
-              <w:t>以下是可选配置参数</w:t>
-            </w:r>
-            <w:r>
-              <w:rPr>
-                <w:rFonts w:hint="eastAsia"/>
-                <w:sz w:val="18"/>
-                <w:szCs w:val="18"/>
-              </w:rPr>
               <w:t>--&gt;</w:t>
             </w:r>
           </w:p>
@@ -20102,7 +20323,6 @@
           <w:p>
             <w:pPr>
               <w:rPr>
-                <w:rFonts w:hint="eastAsia"/>
                 <w:sz w:val="18"/>
                 <w:szCs w:val="18"/>
               </w:rPr>
@@ -20199,7 +20419,6 @@
         <w:rPr>
           <w:rFonts w:hint="eastAsia"/>
         </w:rPr>
-        <w:lastRenderedPageBreak/>
         <w:t>2</w:t>
       </w:r>
       <w:r>
@@ -20418,6 +20637,7 @@
                 <w:sz w:val="18"/>
                 <w:szCs w:val="18"/>
               </w:rPr>
+              <w:lastRenderedPageBreak/>
               <w:t xml:space="preserve">    &lt;add name="</w:t>
             </w:r>
             <w:r>
@@ -20502,7 +20722,6 @@
       <w:pPr>
         <w:rPr>
           <w:rStyle w:val="a4"/>
-          <w:rFonts w:hint="eastAsia"/>
           <w:b w:val="0"/>
         </w:rPr>
       </w:pPr>
@@ -20510,6 +20729,7 @@
         <w:rPr>
           <w:rFonts w:hint="eastAsia"/>
         </w:rPr>
+        <w:lastRenderedPageBreak/>
         <w:t>如果没有</w:t>
       </w:r>
       <w:r>
@@ -20642,153 +20862,476 @@
                 <w:sz w:val="18"/>
                 <w:szCs w:val="18"/>
               </w:rPr>
+              <w:t>{</w:t>
+            </w:r>
+          </w:p>
+          <w:p>
+            <w:pPr>
+              <w:rPr>
+                <w:sz w:val="18"/>
+                <w:szCs w:val="18"/>
+              </w:rPr>
+            </w:pPr>
+            <w:r>
+              <w:rPr>
+                <w:sz w:val="18"/>
+                <w:szCs w:val="18"/>
+              </w:rPr>
+              <w:t xml:space="preserve">    /// &lt;summary&gt;</w:t>
+            </w:r>
+          </w:p>
+          <w:p>
+            <w:pPr>
+              <w:rPr>
+                <w:sz w:val="18"/>
+                <w:szCs w:val="18"/>
+              </w:rPr>
+            </w:pPr>
+            <w:r>
+              <w:rPr>
+                <w:rFonts w:hint="eastAsia"/>
+                <w:sz w:val="18"/>
+                <w:szCs w:val="18"/>
+              </w:rPr>
+              <w:t xml:space="preserve">    /// </w:t>
+            </w:r>
+            <w:r>
+              <w:rPr>
+                <w:rFonts w:hint="eastAsia"/>
+                <w:sz w:val="18"/>
+                <w:szCs w:val="18"/>
+              </w:rPr>
+              <w:t>玩家排行榜实体类</w:t>
+            </w:r>
+          </w:p>
+          <w:p>
+            <w:pPr>
+              <w:rPr>
+                <w:sz w:val="18"/>
+                <w:szCs w:val="18"/>
+              </w:rPr>
+            </w:pPr>
+            <w:r>
+              <w:rPr>
+                <w:sz w:val="18"/>
+                <w:szCs w:val="18"/>
+              </w:rPr>
+              <w:t xml:space="preserve">    /// &lt;/summary&gt;</w:t>
+            </w:r>
+          </w:p>
+          <w:p>
+            <w:pPr>
+              <w:rPr>
+                <w:sz w:val="18"/>
+                <w:szCs w:val="18"/>
+              </w:rPr>
+            </w:pPr>
+            <w:r>
+              <w:rPr>
+                <w:sz w:val="18"/>
+                <w:szCs w:val="18"/>
+              </w:rPr>
+              <w:t xml:space="preserve">    [Serializable, ProtoContract]</w:t>
+            </w:r>
+          </w:p>
+          <w:p>
+            <w:pPr>
+              <w:rPr>
+                <w:sz w:val="18"/>
+                <w:szCs w:val="18"/>
+              </w:rPr>
+            </w:pPr>
+            <w:r>
+              <w:rPr>
+                <w:sz w:val="18"/>
+                <w:szCs w:val="18"/>
+              </w:rPr>
+              <w:t xml:space="preserve">    [EntityTable(CacheType.Entity, "ConnData")]</w:t>
+            </w:r>
+          </w:p>
+          <w:p>
+            <w:pPr>
+              <w:rPr>
+                <w:sz w:val="18"/>
+                <w:szCs w:val="18"/>
+              </w:rPr>
+            </w:pPr>
+            <w:r>
+              <w:rPr>
+                <w:sz w:val="18"/>
+                <w:szCs w:val="18"/>
+              </w:rPr>
+              <w:t xml:space="preserve">    public class UserRanking : ShareEntity</w:t>
+            </w:r>
+          </w:p>
+          <w:p>
+            <w:pPr>
+              <w:rPr>
+                <w:sz w:val="18"/>
+                <w:szCs w:val="18"/>
+              </w:rPr>
+            </w:pPr>
+            <w:r>
+              <w:rPr>
+                <w:sz w:val="18"/>
+                <w:szCs w:val="18"/>
+              </w:rPr>
+              <w:t xml:space="preserve">    {</w:t>
+            </w:r>
+          </w:p>
+          <w:p>
+            <w:pPr>
+              <w:rPr>
+                <w:sz w:val="18"/>
+                <w:szCs w:val="18"/>
+              </w:rPr>
+            </w:pPr>
+            <w:r>
+              <w:rPr>
+                <w:sz w:val="18"/>
+                <w:szCs w:val="18"/>
+              </w:rPr>
+              <w:t xml:space="preserve">        public UserRanking()</w:t>
+            </w:r>
+          </w:p>
+          <w:p>
+            <w:pPr>
+              <w:rPr>
+                <w:sz w:val="18"/>
+                <w:szCs w:val="18"/>
+              </w:rPr>
+            </w:pPr>
+            <w:r>
+              <w:rPr>
+                <w:sz w:val="18"/>
+                <w:szCs w:val="18"/>
+              </w:rPr>
+              <w:t xml:space="preserve">            : base(false)</w:t>
+            </w:r>
+          </w:p>
+          <w:p>
+            <w:pPr>
+              <w:rPr>
+                <w:sz w:val="18"/>
+                <w:szCs w:val="18"/>
+              </w:rPr>
+            </w:pPr>
+            <w:r>
+              <w:rPr>
+                <w:sz w:val="18"/>
+                <w:szCs w:val="18"/>
+              </w:rPr>
+              <w:t xml:space="preserve">        {</w:t>
+            </w:r>
+          </w:p>
+          <w:p>
+            <w:pPr>
+              <w:rPr>
+                <w:sz w:val="18"/>
+                <w:szCs w:val="18"/>
+              </w:rPr>
+            </w:pPr>
+            <w:r>
+              <w:rPr>
+                <w:sz w:val="18"/>
+                <w:szCs w:val="18"/>
+              </w:rPr>
+              <w:t xml:space="preserve">            CreateDate = DateTime.Now;</w:t>
+            </w:r>
+          </w:p>
+          <w:p>
+            <w:pPr>
+              <w:rPr>
+                <w:sz w:val="18"/>
+                <w:szCs w:val="18"/>
+              </w:rPr>
+            </w:pPr>
+            <w:r>
+              <w:rPr>
+                <w:sz w:val="18"/>
+                <w:szCs w:val="18"/>
+              </w:rPr>
+              <w:t xml:space="preserve">        }</w:t>
+            </w:r>
+          </w:p>
+          <w:p>
+            <w:pPr>
+              <w:rPr>
+                <w:sz w:val="18"/>
+                <w:szCs w:val="18"/>
+              </w:rPr>
+            </w:pPr>
+          </w:p>
+          <w:p>
+            <w:pPr>
+              <w:rPr>
+                <w:sz w:val="18"/>
+                <w:szCs w:val="18"/>
+              </w:rPr>
+            </w:pPr>
+            <w:r>
+              <w:rPr>
+                <w:sz w:val="18"/>
+                <w:szCs w:val="18"/>
+              </w:rPr>
+              <w:t xml:space="preserve">        [ProtoMember(1)]</w:t>
+            </w:r>
+          </w:p>
+          <w:p>
+            <w:pPr>
+              <w:rPr>
+                <w:sz w:val="18"/>
+                <w:szCs w:val="18"/>
+              </w:rPr>
+            </w:pPr>
+            <w:r>
+              <w:rPr>
+                <w:sz w:val="18"/>
+                <w:szCs w:val="18"/>
+              </w:rPr>
+              <w:t xml:space="preserve">        [EntityField(true)]</w:t>
+            </w:r>
+          </w:p>
+          <w:p>
+            <w:pPr>
+              <w:rPr>
+                <w:sz w:val="18"/>
+                <w:szCs w:val="18"/>
+              </w:rPr>
+            </w:pPr>
+            <w:r>
+              <w:rPr>
+                <w:sz w:val="18"/>
+                <w:szCs w:val="18"/>
+              </w:rPr>
+              <w:t xml:space="preserve">        public int UserID</w:t>
+            </w:r>
+          </w:p>
+          <w:p>
+            <w:pPr>
+              <w:rPr>
+                <w:sz w:val="18"/>
+                <w:szCs w:val="18"/>
+              </w:rPr>
+            </w:pPr>
+            <w:r>
+              <w:rPr>
+                <w:sz w:val="18"/>
+                <w:szCs w:val="18"/>
+              </w:rPr>
+              <w:t xml:space="preserve">        {</w:t>
+            </w:r>
+          </w:p>
+          <w:p>
+            <w:pPr>
+              <w:rPr>
+                <w:sz w:val="18"/>
+                <w:szCs w:val="18"/>
+              </w:rPr>
+            </w:pPr>
+            <w:r>
+              <w:rPr>
+                <w:sz w:val="18"/>
+                <w:szCs w:val="18"/>
+              </w:rPr>
+              <w:t xml:space="preserve">            get;</w:t>
+            </w:r>
+          </w:p>
+          <w:p>
+            <w:pPr>
+              <w:rPr>
+                <w:sz w:val="18"/>
+                <w:szCs w:val="18"/>
+              </w:rPr>
+            </w:pPr>
+            <w:r>
+              <w:rPr>
+                <w:sz w:val="18"/>
+                <w:szCs w:val="18"/>
+              </w:rPr>
+              <w:t xml:space="preserve">            set;</w:t>
+            </w:r>
+          </w:p>
+          <w:p>
+            <w:pPr>
+              <w:rPr>
+                <w:sz w:val="18"/>
+                <w:szCs w:val="18"/>
+              </w:rPr>
+            </w:pPr>
+            <w:r>
+              <w:rPr>
+                <w:sz w:val="18"/>
+                <w:szCs w:val="18"/>
+              </w:rPr>
+              <w:t xml:space="preserve">        }</w:t>
+            </w:r>
+          </w:p>
+          <w:p>
+            <w:pPr>
+              <w:rPr>
+                <w:sz w:val="18"/>
+                <w:szCs w:val="18"/>
+              </w:rPr>
+            </w:pPr>
+          </w:p>
+          <w:p>
+            <w:pPr>
+              <w:rPr>
+                <w:sz w:val="18"/>
+                <w:szCs w:val="18"/>
+              </w:rPr>
+            </w:pPr>
+            <w:r>
+              <w:rPr>
+                <w:sz w:val="18"/>
+                <w:szCs w:val="18"/>
+              </w:rPr>
+              <w:t xml:space="preserve">        [ProtoMember(2)]</w:t>
+            </w:r>
+          </w:p>
+          <w:p>
+            <w:pPr>
+              <w:rPr>
+                <w:sz w:val="18"/>
+                <w:szCs w:val="18"/>
+              </w:rPr>
+            </w:pPr>
+            <w:r>
+              <w:rPr>
+                <w:sz w:val="18"/>
+                <w:szCs w:val="18"/>
+              </w:rPr>
+              <w:t xml:space="preserve">        [EntityField]</w:t>
+            </w:r>
+          </w:p>
+          <w:p>
+            <w:pPr>
+              <w:rPr>
+                <w:sz w:val="18"/>
+                <w:szCs w:val="18"/>
+              </w:rPr>
+            </w:pPr>
+            <w:r>
+              <w:rPr>
+                <w:sz w:val="18"/>
+                <w:szCs w:val="18"/>
+              </w:rPr>
+              <w:t xml:space="preserve">        public string UserName</w:t>
+            </w:r>
+          </w:p>
+          <w:p>
+            <w:pPr>
+              <w:rPr>
+                <w:sz w:val="18"/>
+                <w:szCs w:val="18"/>
+              </w:rPr>
+            </w:pPr>
+            <w:r>
+              <w:rPr>
+                <w:sz w:val="18"/>
+                <w:szCs w:val="18"/>
+              </w:rPr>
+              <w:t xml:space="preserve">        {</w:t>
+            </w:r>
+          </w:p>
+          <w:p>
+            <w:pPr>
+              <w:rPr>
+                <w:sz w:val="18"/>
+                <w:szCs w:val="18"/>
+              </w:rPr>
+            </w:pPr>
+            <w:r>
+              <w:rPr>
+                <w:sz w:val="18"/>
+                <w:szCs w:val="18"/>
+              </w:rPr>
+              <w:t xml:space="preserve">            get;</w:t>
+            </w:r>
+          </w:p>
+          <w:p>
+            <w:pPr>
+              <w:rPr>
+                <w:sz w:val="18"/>
+                <w:szCs w:val="18"/>
+              </w:rPr>
+            </w:pPr>
+            <w:r>
+              <w:rPr>
+                <w:sz w:val="18"/>
+                <w:szCs w:val="18"/>
+              </w:rPr>
+              <w:t xml:space="preserve">            set;</w:t>
+            </w:r>
+          </w:p>
+          <w:p>
+            <w:pPr>
+              <w:rPr>
+                <w:sz w:val="18"/>
+                <w:szCs w:val="18"/>
+              </w:rPr>
+            </w:pPr>
+            <w:r>
+              <w:rPr>
+                <w:sz w:val="18"/>
+                <w:szCs w:val="18"/>
+              </w:rPr>
               <w:lastRenderedPageBreak/>
-              <w:t>{</w:t>
-            </w:r>
-          </w:p>
-          <w:p>
-            <w:pPr>
-              <w:rPr>
-                <w:sz w:val="18"/>
-                <w:szCs w:val="18"/>
-              </w:rPr>
-            </w:pPr>
-            <w:r>
-              <w:rPr>
-                <w:sz w:val="18"/>
-                <w:szCs w:val="18"/>
-              </w:rPr>
-              <w:t xml:space="preserve">    /// &lt;summary&gt;</w:t>
-            </w:r>
-          </w:p>
-          <w:p>
-            <w:pPr>
-              <w:rPr>
-                <w:rFonts w:hint="eastAsia"/>
-                <w:sz w:val="18"/>
-                <w:szCs w:val="18"/>
-              </w:rPr>
-            </w:pPr>
-            <w:r>
-              <w:rPr>
-                <w:rFonts w:hint="eastAsia"/>
-                <w:sz w:val="18"/>
-                <w:szCs w:val="18"/>
-              </w:rPr>
-              <w:t xml:space="preserve">    /// </w:t>
-            </w:r>
-            <w:r>
-              <w:rPr>
-                <w:rFonts w:hint="eastAsia"/>
-                <w:sz w:val="18"/>
-                <w:szCs w:val="18"/>
-              </w:rPr>
-              <w:t>玩家排行榜实体类</w:t>
-            </w:r>
-          </w:p>
-          <w:p>
-            <w:pPr>
-              <w:rPr>
-                <w:sz w:val="18"/>
-                <w:szCs w:val="18"/>
-              </w:rPr>
-            </w:pPr>
-            <w:r>
-              <w:rPr>
-                <w:sz w:val="18"/>
-                <w:szCs w:val="18"/>
-              </w:rPr>
-              <w:t xml:space="preserve">    /// &lt;/summary&gt;</w:t>
-            </w:r>
-          </w:p>
-          <w:p>
-            <w:pPr>
-              <w:rPr>
-                <w:sz w:val="18"/>
-                <w:szCs w:val="18"/>
-              </w:rPr>
-            </w:pPr>
-            <w:r>
-              <w:rPr>
-                <w:sz w:val="18"/>
-                <w:szCs w:val="18"/>
-              </w:rPr>
-              <w:t xml:space="preserve">    [Serializable, ProtoContract]</w:t>
-            </w:r>
-          </w:p>
-          <w:p>
-            <w:pPr>
-              <w:rPr>
-                <w:sz w:val="18"/>
-                <w:szCs w:val="18"/>
-              </w:rPr>
-            </w:pPr>
-            <w:r>
-              <w:rPr>
-                <w:sz w:val="18"/>
-                <w:szCs w:val="18"/>
-              </w:rPr>
-              <w:t xml:space="preserve">    [EntityTable(CacheType.Entity, "ConnData")]</w:t>
-            </w:r>
-          </w:p>
-          <w:p>
-            <w:pPr>
-              <w:rPr>
-                <w:sz w:val="18"/>
-                <w:szCs w:val="18"/>
-              </w:rPr>
-            </w:pPr>
-            <w:r>
-              <w:rPr>
-                <w:sz w:val="18"/>
-                <w:szCs w:val="18"/>
-              </w:rPr>
-              <w:t xml:space="preserve">    public class UserRanking : ShareEntity</w:t>
-            </w:r>
-          </w:p>
-          <w:p>
-            <w:pPr>
-              <w:rPr>
-                <w:sz w:val="18"/>
-                <w:szCs w:val="18"/>
-              </w:rPr>
-            </w:pPr>
-            <w:r>
-              <w:rPr>
-                <w:sz w:val="18"/>
-                <w:szCs w:val="18"/>
-              </w:rPr>
-              <w:t xml:space="preserve">    {</w:t>
-            </w:r>
-          </w:p>
-          <w:p>
-            <w:pPr>
-              <w:rPr>
-                <w:sz w:val="18"/>
-                <w:szCs w:val="18"/>
-              </w:rPr>
-            </w:pPr>
-            <w:r>
-              <w:rPr>
-                <w:sz w:val="18"/>
-                <w:szCs w:val="18"/>
-              </w:rPr>
-              <w:t xml:space="preserve">        public UserRanking()</w:t>
-            </w:r>
-          </w:p>
-          <w:p>
-            <w:pPr>
-              <w:rPr>
-                <w:sz w:val="18"/>
-                <w:szCs w:val="18"/>
-              </w:rPr>
-            </w:pPr>
-            <w:r>
-              <w:rPr>
-                <w:sz w:val="18"/>
-                <w:szCs w:val="18"/>
-              </w:rPr>
-              <w:t xml:space="preserve">            : base(false)</w:t>
+              <w:t xml:space="preserve">        }</w:t>
+            </w:r>
+          </w:p>
+          <w:p>
+            <w:pPr>
+              <w:rPr>
+                <w:sz w:val="18"/>
+                <w:szCs w:val="18"/>
+              </w:rPr>
+            </w:pPr>
+          </w:p>
+          <w:p>
+            <w:pPr>
+              <w:rPr>
+                <w:sz w:val="18"/>
+                <w:szCs w:val="18"/>
+              </w:rPr>
+            </w:pPr>
+            <w:r>
+              <w:rPr>
+                <w:sz w:val="18"/>
+                <w:szCs w:val="18"/>
+              </w:rPr>
+              <w:t xml:space="preserve">        [ProtoMember(3)]</w:t>
+            </w:r>
+          </w:p>
+          <w:p>
+            <w:pPr>
+              <w:rPr>
+                <w:sz w:val="18"/>
+                <w:szCs w:val="18"/>
+              </w:rPr>
+            </w:pPr>
+            <w:r>
+              <w:rPr>
+                <w:sz w:val="18"/>
+                <w:szCs w:val="18"/>
+              </w:rPr>
+              <w:t xml:space="preserve">        [EntityField]</w:t>
+            </w:r>
+          </w:p>
+          <w:p>
+            <w:pPr>
+              <w:rPr>
+                <w:sz w:val="18"/>
+                <w:szCs w:val="18"/>
+              </w:rPr>
+            </w:pPr>
+            <w:r>
+              <w:rPr>
+                <w:sz w:val="18"/>
+                <w:szCs w:val="18"/>
+              </w:rPr>
+              <w:t xml:space="preserve">        public int Score</w:t>
             </w:r>
           </w:p>
           <w:p>
@@ -20818,7 +21361,22 @@
                 <w:sz w:val="18"/>
                 <w:szCs w:val="18"/>
               </w:rPr>
-              <w:t xml:space="preserve">            CreateDate = DateTime.Now;</w:t>
+              <w:t xml:space="preserve">            get;</w:t>
+            </w:r>
+          </w:p>
+          <w:p>
+            <w:pPr>
+              <w:rPr>
+                <w:sz w:val="18"/>
+                <w:szCs w:val="18"/>
+              </w:rPr>
+            </w:pPr>
+            <w:r>
+              <w:rPr>
+                <w:sz w:val="18"/>
+                <w:szCs w:val="18"/>
+              </w:rPr>
+              <w:t xml:space="preserve">            set;</w:t>
             </w:r>
           </w:p>
           <w:p>
@@ -20856,37 +21414,37 @@
                 <w:sz w:val="18"/>
                 <w:szCs w:val="18"/>
               </w:rPr>
-              <w:t xml:space="preserve">        [ProtoMember(1)]</w:t>
-            </w:r>
-          </w:p>
-          <w:p>
-            <w:pPr>
-              <w:rPr>
-                <w:sz w:val="18"/>
-                <w:szCs w:val="18"/>
-              </w:rPr>
-            </w:pPr>
-            <w:r>
-              <w:rPr>
-                <w:sz w:val="18"/>
-                <w:szCs w:val="18"/>
-              </w:rPr>
-              <w:t xml:space="preserve">        [EntityField(true)]</w:t>
-            </w:r>
-          </w:p>
-          <w:p>
-            <w:pPr>
-              <w:rPr>
-                <w:sz w:val="18"/>
-                <w:szCs w:val="18"/>
-              </w:rPr>
-            </w:pPr>
-            <w:r>
-              <w:rPr>
-                <w:sz w:val="18"/>
-                <w:szCs w:val="18"/>
-              </w:rPr>
-              <w:t xml:space="preserve">        public int UserID</w:t>
+              <w:t xml:space="preserve">        [ProtoMember(4)]</w:t>
+            </w:r>
+          </w:p>
+          <w:p>
+            <w:pPr>
+              <w:rPr>
+                <w:sz w:val="18"/>
+                <w:szCs w:val="18"/>
+              </w:rPr>
+            </w:pPr>
+            <w:r>
+              <w:rPr>
+                <w:sz w:val="18"/>
+                <w:szCs w:val="18"/>
+              </w:rPr>
+              <w:t xml:space="preserve">        [EntityField]</w:t>
+            </w:r>
+          </w:p>
+          <w:p>
+            <w:pPr>
+              <w:rPr>
+                <w:sz w:val="18"/>
+                <w:szCs w:val="18"/>
+              </w:rPr>
+            </w:pPr>
+            <w:r>
+              <w:rPr>
+                <w:sz w:val="18"/>
+                <w:szCs w:val="18"/>
+              </w:rPr>
+              <w:t xml:space="preserve">        public DateTime CreateDate</w:t>
             </w:r>
           </w:p>
           <w:p>
@@ -20946,346 +21504,6 @@
                 <w:sz w:val="18"/>
                 <w:szCs w:val="18"/>
               </w:rPr>
-              <w:t xml:space="preserve">        }</w:t>
-            </w:r>
-          </w:p>
-          <w:p>
-            <w:pPr>
-              <w:rPr>
-                <w:sz w:val="18"/>
-                <w:szCs w:val="18"/>
-              </w:rPr>
-            </w:pPr>
-          </w:p>
-          <w:p>
-            <w:pPr>
-              <w:rPr>
-                <w:sz w:val="18"/>
-                <w:szCs w:val="18"/>
-              </w:rPr>
-            </w:pPr>
-            <w:r>
-              <w:rPr>
-                <w:sz w:val="18"/>
-                <w:szCs w:val="18"/>
-              </w:rPr>
-              <w:t xml:space="preserve">        [ProtoMember(2)]</w:t>
-            </w:r>
-          </w:p>
-          <w:p>
-            <w:pPr>
-              <w:rPr>
-                <w:sz w:val="18"/>
-                <w:szCs w:val="18"/>
-              </w:rPr>
-            </w:pPr>
-            <w:r>
-              <w:rPr>
-                <w:sz w:val="18"/>
-                <w:szCs w:val="18"/>
-              </w:rPr>
-              <w:t xml:space="preserve">        [EntityField]</w:t>
-            </w:r>
-          </w:p>
-          <w:p>
-            <w:pPr>
-              <w:rPr>
-                <w:sz w:val="18"/>
-                <w:szCs w:val="18"/>
-              </w:rPr>
-            </w:pPr>
-            <w:r>
-              <w:rPr>
-                <w:sz w:val="18"/>
-                <w:szCs w:val="18"/>
-              </w:rPr>
-              <w:t xml:space="preserve">        public string UserName</w:t>
-            </w:r>
-          </w:p>
-          <w:p>
-            <w:pPr>
-              <w:rPr>
-                <w:sz w:val="18"/>
-                <w:szCs w:val="18"/>
-              </w:rPr>
-            </w:pPr>
-            <w:r>
-              <w:rPr>
-                <w:sz w:val="18"/>
-                <w:szCs w:val="18"/>
-              </w:rPr>
-              <w:t xml:space="preserve">        {</w:t>
-            </w:r>
-          </w:p>
-          <w:p>
-            <w:pPr>
-              <w:rPr>
-                <w:sz w:val="18"/>
-                <w:szCs w:val="18"/>
-              </w:rPr>
-            </w:pPr>
-            <w:r>
-              <w:rPr>
-                <w:sz w:val="18"/>
-                <w:szCs w:val="18"/>
-              </w:rPr>
-              <w:t xml:space="preserve">            get;</w:t>
-            </w:r>
-          </w:p>
-          <w:p>
-            <w:pPr>
-              <w:rPr>
-                <w:sz w:val="18"/>
-                <w:szCs w:val="18"/>
-              </w:rPr>
-            </w:pPr>
-            <w:r>
-              <w:rPr>
-                <w:sz w:val="18"/>
-                <w:szCs w:val="18"/>
-              </w:rPr>
-              <w:t xml:space="preserve">            set;</w:t>
-            </w:r>
-          </w:p>
-          <w:p>
-            <w:pPr>
-              <w:rPr>
-                <w:sz w:val="18"/>
-                <w:szCs w:val="18"/>
-              </w:rPr>
-            </w:pPr>
-            <w:r>
-              <w:rPr>
-                <w:sz w:val="18"/>
-                <w:szCs w:val="18"/>
-              </w:rPr>
-              <w:t xml:space="preserve">        }</w:t>
-            </w:r>
-          </w:p>
-          <w:p>
-            <w:pPr>
-              <w:rPr>
-                <w:sz w:val="18"/>
-                <w:szCs w:val="18"/>
-              </w:rPr>
-            </w:pPr>
-          </w:p>
-          <w:p>
-            <w:pPr>
-              <w:rPr>
-                <w:sz w:val="18"/>
-                <w:szCs w:val="18"/>
-              </w:rPr>
-            </w:pPr>
-            <w:r>
-              <w:rPr>
-                <w:sz w:val="18"/>
-                <w:szCs w:val="18"/>
-              </w:rPr>
-              <w:t xml:space="preserve">        [ProtoMember(3)]</w:t>
-            </w:r>
-          </w:p>
-          <w:p>
-            <w:pPr>
-              <w:rPr>
-                <w:sz w:val="18"/>
-                <w:szCs w:val="18"/>
-              </w:rPr>
-            </w:pPr>
-            <w:r>
-              <w:rPr>
-                <w:sz w:val="18"/>
-                <w:szCs w:val="18"/>
-              </w:rPr>
-              <w:t xml:space="preserve">        [EntityField]</w:t>
-            </w:r>
-          </w:p>
-          <w:p>
-            <w:pPr>
-              <w:rPr>
-                <w:sz w:val="18"/>
-                <w:szCs w:val="18"/>
-              </w:rPr>
-            </w:pPr>
-            <w:r>
-              <w:rPr>
-                <w:sz w:val="18"/>
-                <w:szCs w:val="18"/>
-              </w:rPr>
-              <w:t xml:space="preserve">        public int Score</w:t>
-            </w:r>
-          </w:p>
-          <w:p>
-            <w:pPr>
-              <w:rPr>
-                <w:sz w:val="18"/>
-                <w:szCs w:val="18"/>
-              </w:rPr>
-            </w:pPr>
-            <w:r>
-              <w:rPr>
-                <w:sz w:val="18"/>
-                <w:szCs w:val="18"/>
-              </w:rPr>
-              <w:t xml:space="preserve">        {</w:t>
-            </w:r>
-          </w:p>
-          <w:p>
-            <w:pPr>
-              <w:rPr>
-                <w:sz w:val="18"/>
-                <w:szCs w:val="18"/>
-              </w:rPr>
-            </w:pPr>
-            <w:r>
-              <w:rPr>
-                <w:sz w:val="18"/>
-                <w:szCs w:val="18"/>
-              </w:rPr>
-              <w:t xml:space="preserve">            get;</w:t>
-            </w:r>
-          </w:p>
-          <w:p>
-            <w:pPr>
-              <w:rPr>
-                <w:sz w:val="18"/>
-                <w:szCs w:val="18"/>
-              </w:rPr>
-            </w:pPr>
-            <w:r>
-              <w:rPr>
-                <w:sz w:val="18"/>
-                <w:szCs w:val="18"/>
-              </w:rPr>
-              <w:t xml:space="preserve">            set;</w:t>
-            </w:r>
-          </w:p>
-          <w:p>
-            <w:pPr>
-              <w:rPr>
-                <w:sz w:val="18"/>
-                <w:szCs w:val="18"/>
-              </w:rPr>
-            </w:pPr>
-            <w:r>
-              <w:rPr>
-                <w:sz w:val="18"/>
-                <w:szCs w:val="18"/>
-              </w:rPr>
-              <w:t xml:space="preserve">        }</w:t>
-            </w:r>
-          </w:p>
-          <w:p>
-            <w:pPr>
-              <w:rPr>
-                <w:sz w:val="18"/>
-                <w:szCs w:val="18"/>
-              </w:rPr>
-            </w:pPr>
-          </w:p>
-          <w:p>
-            <w:pPr>
-              <w:rPr>
-                <w:sz w:val="18"/>
-                <w:szCs w:val="18"/>
-              </w:rPr>
-            </w:pPr>
-            <w:r>
-              <w:rPr>
-                <w:sz w:val="18"/>
-                <w:szCs w:val="18"/>
-              </w:rPr>
-              <w:t xml:space="preserve">        [ProtoMember(4)]</w:t>
-            </w:r>
-          </w:p>
-          <w:p>
-            <w:pPr>
-              <w:rPr>
-                <w:sz w:val="18"/>
-                <w:szCs w:val="18"/>
-              </w:rPr>
-            </w:pPr>
-            <w:r>
-              <w:rPr>
-                <w:sz w:val="18"/>
-                <w:szCs w:val="18"/>
-              </w:rPr>
-              <w:t xml:space="preserve">        [EntityField]</w:t>
-            </w:r>
-          </w:p>
-          <w:p>
-            <w:pPr>
-              <w:rPr>
-                <w:sz w:val="18"/>
-                <w:szCs w:val="18"/>
-              </w:rPr>
-            </w:pPr>
-            <w:r>
-              <w:rPr>
-                <w:sz w:val="18"/>
-                <w:szCs w:val="18"/>
-              </w:rPr>
-              <w:t xml:space="preserve">        public DateTime CreateDate</w:t>
-            </w:r>
-          </w:p>
-          <w:p>
-            <w:pPr>
-              <w:rPr>
-                <w:sz w:val="18"/>
-                <w:szCs w:val="18"/>
-              </w:rPr>
-            </w:pPr>
-            <w:r>
-              <w:rPr>
-                <w:sz w:val="18"/>
-                <w:szCs w:val="18"/>
-              </w:rPr>
-              <w:t xml:space="preserve">        {</w:t>
-            </w:r>
-          </w:p>
-          <w:p>
-            <w:pPr>
-              <w:rPr>
-                <w:sz w:val="18"/>
-                <w:szCs w:val="18"/>
-              </w:rPr>
-            </w:pPr>
-            <w:r>
-              <w:rPr>
-                <w:sz w:val="18"/>
-                <w:szCs w:val="18"/>
-              </w:rPr>
-              <w:t xml:space="preserve">            get;</w:t>
-            </w:r>
-          </w:p>
-          <w:p>
-            <w:pPr>
-              <w:rPr>
-                <w:sz w:val="18"/>
-                <w:szCs w:val="18"/>
-              </w:rPr>
-            </w:pPr>
-            <w:r>
-              <w:rPr>
-                <w:sz w:val="18"/>
-                <w:szCs w:val="18"/>
-              </w:rPr>
-              <w:t xml:space="preserve">            set;</w:t>
-            </w:r>
-          </w:p>
-          <w:p>
-            <w:pPr>
-              <w:rPr>
-                <w:sz w:val="18"/>
-                <w:szCs w:val="18"/>
-              </w:rPr>
-            </w:pPr>
-            <w:r>
-              <w:rPr>
-                <w:sz w:val="18"/>
-                <w:szCs w:val="18"/>
-              </w:rPr>
-              <w:lastRenderedPageBreak/>
               <w:t xml:space="preserve">        }</w:t>
             </w:r>
           </w:p>
@@ -21387,7 +21605,6 @@
     <w:p>
       <w:pPr>
         <w:rPr>
-          <w:rFonts w:hint="eastAsia"/>
           <w:b/>
         </w:rPr>
       </w:pPr>
@@ -21407,11 +21624,6 @@
       </w:r>
     </w:p>
     <w:p>
-      <w:pPr>
-        <w:rPr>
-          <w:rFonts w:hint="eastAsia"/>
-        </w:rPr>
-      </w:pPr>
       <w:r>
         <w:rPr>
           <w:rFonts w:hint="eastAsia"/>
@@ -21420,11 +21632,6 @@
       </w:r>
     </w:p>
     <w:p>
-      <w:pPr>
-        <w:rPr>
-          <w:rFonts w:hint="eastAsia"/>
-        </w:rPr>
-      </w:pPr>
       <w:r>
         <w:rPr>
           <w:rFonts w:hint="eastAsia"/>
@@ -21441,9 +21648,6 @@
     <w:p>
       <w:pPr>
         <w:ind w:leftChars="100" w:left="240"/>
-        <w:rPr>
-          <w:rFonts w:hint="eastAsia"/>
-        </w:rPr>
       </w:pPr>
       <w:r>
         <w:rPr>
@@ -21474,11 +21678,6 @@
       </w:r>
     </w:p>
     <w:p>
-      <w:pPr>
-        <w:rPr>
-          <w:rFonts w:hint="eastAsia"/>
-        </w:rPr>
-      </w:pPr>
       <w:r>
         <w:rPr>
           <w:rFonts w:hint="eastAsia"/>
@@ -21495,9 +21694,6 @@
     <w:p>
       <w:pPr>
         <w:ind w:leftChars="100" w:left="240"/>
-        <w:rPr>
-          <w:rFonts w:hint="eastAsia"/>
-        </w:rPr>
       </w:pPr>
       <w:r>
         <w:rPr>
@@ -21525,11 +21721,6 @@
       </w:r>
     </w:p>
     <w:p>
-      <w:pPr>
-        <w:rPr>
-          <w:rFonts w:hint="eastAsia"/>
-        </w:rPr>
-      </w:pPr>
       <w:r>
         <w:rPr>
           <w:rFonts w:hint="eastAsia"/>
@@ -21626,9 +21817,6 @@
       <w:pPr>
         <w:pStyle w:val="a8"/>
         <w:ind w:firstLine="480"/>
-        <w:rPr>
-          <w:rFonts w:hint="eastAsia"/>
-        </w:rPr>
       </w:pPr>
       <w:r>
         <w:rPr>
@@ -21870,7 +22058,6 @@
         <w:rPr>
           <w:noProof/>
         </w:rPr>
-        <w:lastRenderedPageBreak/>
         <w:drawing>
           <wp:inline distT="0" distB="0" distL="0" distR="0">
             <wp:extent cx="3840480" cy="1448435"/>
@@ -21889,7 +22076,7 @@
                     </pic:cNvPicPr>
                   </pic:nvPicPr>
                   <pic:blipFill>
-                    <a:blip r:embed="rId11"/>
+                    <a:blip r:embed="rId13"/>
                     <a:srcRect/>
                     <a:stretch>
                       <a:fillRect/>
@@ -22314,6 +22501,7 @@
                 <w:sz w:val="18"/>
                 <w:szCs w:val="18"/>
               </w:rPr>
+              <w:lastRenderedPageBreak/>
               <w:t xml:space="preserve">    catch (Exception ex)</w:t>
             </w:r>
           </w:p>
@@ -22421,15 +22609,11 @@
       </w:tr>
     </w:tbl>
     <w:p>
-      <w:pPr>
-        <w:rPr>
-          <w:rFonts w:hint="eastAsia"/>
-        </w:rPr>
-      </w:pPr>
-      <w:r>
-        <w:rPr>
-          <w:rFonts w:hint="eastAsia"/>
-        </w:rPr>
+      <w:r>
+        <w:rPr>
+          <w:rFonts w:hint="eastAsia"/>
+        </w:rPr>
+        <w:lastRenderedPageBreak/>
         <w:t>在</w:t>
       </w:r>
       <w:r>
@@ -22665,7 +22849,6 @@
                 <w:sz w:val="18"/>
                 <w:szCs w:val="18"/>
               </w:rPr>
-              <w:lastRenderedPageBreak/>
               <w:t xml:space="preserve">        TraceLog.WriteError("Service error:{0}", ex);</w:t>
             </w:r>
           </w:p>
@@ -22712,13 +22895,7 @@
         </w:tc>
       </w:tr>
     </w:tbl>
-    <w:p>
-      <w:pPr>
-        <w:rPr>
-          <w:rFonts w:hint="eastAsia"/>
-        </w:rPr>
-      </w:pPr>
-    </w:p>
+    <w:p/>
     <w:p>
       <w:pPr>
         <w:pStyle w:val="2"/>
@@ -22728,111 +22905,6 @@
           <w:rFonts w:hint="eastAsia"/>
         </w:rPr>
         <w:t>运行与调试</w:t>
-      </w:r>
-    </w:p>
-    <w:p>
-      <w:pPr>
-        <w:pStyle w:val="a8"/>
-        <w:ind w:firstLine="480"/>
-        <w:rPr>
-          <w:rFonts w:hint="eastAsia"/>
-        </w:rPr>
-      </w:pPr>
-      <w:r>
-        <w:rPr>
-          <w:rFonts w:hint="eastAsia"/>
-        </w:rPr>
-        <w:t>1</w:t>
-      </w:r>
-      <w:r>
-        <w:rPr>
-          <w:rFonts w:hint="eastAsia"/>
-        </w:rPr>
-        <w:t>）在</w:t>
-      </w:r>
-      <w:r>
-        <w:rPr>
-          <w:rFonts w:hint="eastAsia"/>
-        </w:rPr>
-        <w:t>Service.aspx.cs</w:t>
-      </w:r>
-      <w:r>
-        <w:rPr>
-          <w:rFonts w:hint="eastAsia"/>
-        </w:rPr>
-        <w:t>类中设置断点</w:t>
-      </w:r>
-      <w:r>
-        <w:rPr>
-          <w:rFonts w:hint="eastAsia"/>
-        </w:rPr>
-        <w:t>，并设置为启动页</w:t>
-      </w:r>
-      <w:r>
-        <w:rPr>
-          <w:rFonts w:hint="eastAsia"/>
-        </w:rPr>
-        <w:t>，按</w:t>
-      </w:r>
-      <w:r>
-        <w:rPr>
-          <w:rFonts w:hint="eastAsia"/>
-        </w:rPr>
-        <w:t>F5</w:t>
-      </w:r>
-      <w:r>
-        <w:rPr>
-          <w:rFonts w:hint="eastAsia"/>
-        </w:rPr>
-        <w:t>运行程序</w:t>
-      </w:r>
-      <w:r>
-        <w:rPr>
-          <w:rFonts w:hint="eastAsia"/>
-        </w:rPr>
-        <w:t>，弹出</w:t>
-      </w:r>
-      <w:r>
-        <w:rPr>
-          <w:rFonts w:hint="eastAsia"/>
-        </w:rPr>
-        <w:t>IE</w:t>
-      </w:r>
-      <w:r>
-        <w:rPr>
-          <w:rFonts w:hint="eastAsia"/>
-        </w:rPr>
-        <w:t>窗口地址</w:t>
-      </w:r>
-      <w:r>
-        <w:rPr>
-          <w:rFonts w:hint="eastAsia"/>
-        </w:rPr>
-        <w:t>"</w:t>
-      </w:r>
-      <w:r>
-        <w:t xml:space="preserve"> http://</w:t>
-      </w:r>
-      <w:r>
-        <w:rPr>
-          <w:rFonts w:hint="eastAsia"/>
-        </w:rPr>
-        <w:t>localhost:1449</w:t>
-      </w:r>
-      <w:r>
-        <w:t>/service.aspx</w:t>
-      </w:r>
-      <w:r>
-        <w:rPr>
-          <w:rFonts w:hint="eastAsia"/>
-        </w:rPr>
-        <w:t xml:space="preserve"> "</w:t>
-      </w:r>
-      <w:r>
-        <w:rPr>
-          <w:rFonts w:hint="eastAsia"/>
-        </w:rPr>
-        <w:t>;</w:t>
       </w:r>
     </w:p>
     <w:p>
@@ -22844,139 +22916,97 @@
         <w:rPr>
           <w:rFonts w:hint="eastAsia"/>
         </w:rPr>
-        <w:t>2</w:t>
-      </w:r>
-      <w:r>
-        <w:rPr>
-          <w:rFonts w:hint="eastAsia"/>
-        </w:rPr>
-        <w:t>）查看日志，</w:t>
-      </w:r>
-      <w:r>
-        <w:rPr>
-          <w:rFonts w:hint="eastAsia"/>
-        </w:rPr>
-        <w:t>Nlog.config</w:t>
-      </w:r>
-      <w:r>
-        <w:rPr>
-          <w:rFonts w:hint="eastAsia"/>
-        </w:rPr>
-        <w:t>设置项目</w:t>
-      </w:r>
-      <w:r>
-        <w:rPr>
-          <w:rFonts w:hint="eastAsia"/>
-        </w:rPr>
-        <w:t>Log</w:t>
-      </w:r>
-      <w:r>
-        <w:rPr>
-          <w:rFonts w:hint="eastAsia"/>
-        </w:rPr>
-        <w:t>输出日志（这里是</w:t>
-      </w:r>
-      <w:r>
-        <w:rPr>
-          <w:rFonts w:hint="eastAsia"/>
-        </w:rPr>
-        <w:t>"D:\NLog"</w:t>
-      </w:r>
-      <w:r>
-        <w:rPr>
-          <w:rFonts w:hint="eastAsia"/>
-        </w:rPr>
-        <w:t>目录下）；</w:t>
-      </w:r>
-    </w:p>
-    <w:p>
-      <w:pPr>
-        <w:pStyle w:val="a8"/>
-        <w:ind w:firstLine="480"/>
-        <w:rPr>
-          <w:rFonts w:hint="eastAsia"/>
-        </w:rPr>
-      </w:pPr>
-      <w:r>
-        <w:rPr>
-          <w:rFonts w:hint="eastAsia"/>
-        </w:rPr>
-        <w:t>3</w:t>
-      </w:r>
-      <w:r>
-        <w:rPr>
-          <w:rFonts w:hint="eastAsia"/>
-        </w:rPr>
-        <w:t>）打开</w:t>
-      </w:r>
-      <w:r>
-        <w:rPr>
-          <w:rFonts w:hint="eastAsia"/>
-        </w:rPr>
-        <w:t>客户端（</w:t>
-      </w:r>
-      <w:r>
-        <w:t>Sample\GameRanking\Client</w:t>
-      </w:r>
-      <w:r>
-        <w:rPr>
-          <w:rFonts w:hint="eastAsia"/>
-        </w:rPr>
-        <w:t>）</w:t>
-      </w:r>
-      <w:r>
-        <w:rPr>
-          <w:rFonts w:hint="eastAsia"/>
-        </w:rPr>
-        <w:t>目录，修改</w:t>
-      </w:r>
-      <w:r>
-        <w:t>lua</w:t>
-      </w:r>
-      <w:r>
-        <w:rPr>
-          <w:rFonts w:hint="eastAsia"/>
-        </w:rPr>
-        <w:t>\</w:t>
-      </w:r>
-      <w:r>
-        <w:t>testScene.lua</w:t>
-      </w:r>
-      <w:r>
-        <w:rPr>
-          <w:rFonts w:hint="eastAsia"/>
-        </w:rPr>
-        <w:t>文件的</w:t>
-      </w:r>
-      <w:r>
-        <w:rPr>
-          <w:rFonts w:hint="eastAsia"/>
-        </w:rPr>
-        <w:t>url</w:t>
-      </w:r>
-      <w:r>
-        <w:rPr>
-          <w:rFonts w:hint="eastAsia"/>
-        </w:rPr>
-        <w:t>地址</w:t>
-      </w:r>
-      <w:r>
-        <w:rPr>
-          <w:rFonts w:hint="eastAsia"/>
-        </w:rPr>
-        <w:t>，</w:t>
-      </w:r>
-    </w:p>
-    <w:p>
-      <w:pPr>
-        <w:pStyle w:val="a8"/>
-        <w:ind w:firstLine="480"/>
-        <w:rPr>
-          <w:rFonts w:hint="eastAsia"/>
-        </w:rPr>
-      </w:pPr>
-      <w:r>
-        <w:t>ScutDataLogic.CNetWriter:setUrl("http://ph.scutgame.com/service.aspx")</w:t>
+        <w:t>1</w:t>
+      </w:r>
+      <w:r>
+        <w:rPr>
+          <w:rFonts w:hint="eastAsia"/>
+        </w:rPr>
+        <w:t>）在</w:t>
+      </w:r>
+      <w:r>
+        <w:rPr>
+          <w:rFonts w:hint="eastAsia"/>
+        </w:rPr>
+        <w:t>Service.aspx.cs</w:t>
+      </w:r>
+      <w:r>
+        <w:rPr>
+          <w:rFonts w:hint="eastAsia"/>
+        </w:rPr>
+        <w:t>类中设置断点</w:t>
+      </w:r>
+      <w:r>
+        <w:rPr>
+          <w:rFonts w:hint="eastAsia"/>
+        </w:rPr>
+        <w:t>，并设置为启动页</w:t>
+      </w:r>
+      <w:r>
+        <w:rPr>
+          <w:rFonts w:hint="eastAsia"/>
+        </w:rPr>
+        <w:t>，按</w:t>
+      </w:r>
+      <w:r>
+        <w:rPr>
+          <w:rFonts w:hint="eastAsia"/>
+        </w:rPr>
+        <w:t>F5</w:t>
+      </w:r>
+      <w:r>
+        <w:rPr>
+          <w:rFonts w:hint="eastAsia"/>
+        </w:rPr>
+        <w:t>运行程序</w:t>
+      </w:r>
+      <w:r>
+        <w:rPr>
+          <w:rFonts w:hint="eastAsia"/>
+        </w:rPr>
+        <w:t>，弹出</w:t>
+      </w:r>
+      <w:r>
+        <w:rPr>
+          <w:rFonts w:hint="eastAsia"/>
+        </w:rPr>
+        <w:t>IE</w:t>
+      </w:r>
+      <w:r>
+        <w:rPr>
+          <w:rFonts w:hint="eastAsia"/>
+        </w:rPr>
+        <w:t>窗口地址</w:t>
+      </w:r>
+      <w:r>
+        <w:rPr>
+          <w:rFonts w:hint="eastAsia"/>
+        </w:rPr>
+        <w:t>"</w:t>
+      </w:r>
+      <w:r>
+        <w:t xml:space="preserve"> http://</w:t>
+      </w:r>
+      <w:r>
+        <w:rPr>
+          <w:rFonts w:hint="eastAsia"/>
+        </w:rPr>
+        <w:t>localhost:1449</w:t>
+      </w:r>
+      <w:r>
+        <w:t>/service.aspx</w:t>
+      </w:r>
+      <w:r>
+        <w:rPr>
+          <w:rFonts w:hint="eastAsia"/>
+        </w:rPr>
+        <w:t xml:space="preserve"> "</w:t>
+      </w:r>
+      <w:r>
+        <w:rPr>
+          <w:rFonts w:hint="eastAsia"/>
+        </w:rPr>
+        <w:t>;</w:t>
       </w:r>
     </w:p>
     <w:p>
@@ -22988,52 +23018,187 @@
         <w:rPr>
           <w:rFonts w:hint="eastAsia"/>
         </w:rPr>
-        <w:t>中的</w:t>
-      </w:r>
-      <w:r>
-        <w:rPr>
-          <w:rFonts w:hint="eastAsia"/>
-        </w:rPr>
-        <w:t>Url</w:t>
-      </w:r>
-      <w:r>
-        <w:rPr>
-          <w:rFonts w:hint="eastAsia"/>
-        </w:rPr>
-        <w:t>替换成</w:t>
-      </w:r>
-      <w:r>
-        <w:rPr>
-          <w:rFonts w:hint="eastAsia"/>
-        </w:rPr>
-        <w:t>"</w:t>
-      </w:r>
-      <w:r>
-        <w:t xml:space="preserve"> http://</w:t>
-      </w:r>
-      <w:r>
-        <w:rPr>
-          <w:rFonts w:hint="eastAsia"/>
-        </w:rPr>
-        <w:t>localhost:1449</w:t>
-      </w:r>
-      <w:r>
-        <w:t>/service.aspx</w:t>
-      </w:r>
-      <w:r>
-        <w:rPr>
-          <w:rFonts w:hint="eastAsia"/>
-        </w:rPr>
-        <w:t xml:space="preserve"> "</w:t>
+        <w:t>2</w:t>
+      </w:r>
+      <w:r>
+        <w:rPr>
+          <w:rFonts w:hint="eastAsia"/>
+        </w:rPr>
+        <w:t>）查看日志，</w:t>
+      </w:r>
+      <w:r>
+        <w:rPr>
+          <w:rFonts w:hint="eastAsia"/>
+        </w:rPr>
+        <w:t>Nlog.config</w:t>
+      </w:r>
+      <w:r>
+        <w:rPr>
+          <w:rFonts w:hint="eastAsia"/>
+        </w:rPr>
+        <w:t>设置项目</w:t>
+      </w:r>
+      <w:r>
+        <w:rPr>
+          <w:rFonts w:hint="eastAsia"/>
+        </w:rPr>
+        <w:t>Log</w:t>
+      </w:r>
+      <w:r>
+        <w:rPr>
+          <w:rFonts w:hint="eastAsia"/>
+        </w:rPr>
+        <w:t>输出日志（这里是</w:t>
+      </w:r>
+      <w:r>
+        <w:rPr>
+          <w:rFonts w:hint="eastAsia"/>
+        </w:rPr>
+        <w:t>"D:\NLog"</w:t>
+      </w:r>
+      <w:r>
+        <w:rPr>
+          <w:rFonts w:hint="eastAsia"/>
+        </w:rPr>
+        <w:t>目录下）；</w:t>
       </w:r>
     </w:p>
     <w:p>
       <w:pPr>
         <w:pStyle w:val="a8"/>
         <w:ind w:firstLine="480"/>
-        <w:rPr>
-          <w:rFonts w:hint="eastAsia"/>
-        </w:rPr>
+      </w:pPr>
+      <w:r>
+        <w:rPr>
+          <w:rFonts w:hint="eastAsia"/>
+        </w:rPr>
+        <w:t>3</w:t>
+      </w:r>
+      <w:r>
+        <w:rPr>
+          <w:rFonts w:hint="eastAsia"/>
+        </w:rPr>
+        <w:t>）打开</w:t>
+      </w:r>
+      <w:r>
+        <w:rPr>
+          <w:rFonts w:hint="eastAsia"/>
+        </w:rPr>
+        <w:t>客户端（</w:t>
+      </w:r>
+      <w:r>
+        <w:t>Sample\GameRanking\Client</w:t>
+      </w:r>
+      <w:r>
+        <w:rPr>
+          <w:rFonts w:hint="eastAsia"/>
+        </w:rPr>
+        <w:t>）</w:t>
+      </w:r>
+      <w:r>
+        <w:rPr>
+          <w:rFonts w:hint="eastAsia"/>
+        </w:rPr>
+        <w:t>目录，修改</w:t>
+      </w:r>
+      <w:r>
+        <w:t>lua</w:t>
+      </w:r>
+      <w:r>
+        <w:rPr>
+          <w:rFonts w:hint="eastAsia"/>
+        </w:rPr>
+        <w:t>\</w:t>
+      </w:r>
+      <w:r>
+        <w:t>testScene.lua</w:t>
+      </w:r>
+      <w:r>
+        <w:rPr>
+          <w:rFonts w:hint="eastAsia"/>
+        </w:rPr>
+        <w:t>文件的</w:t>
+      </w:r>
+      <w:r>
+        <w:rPr>
+          <w:rFonts w:hint="eastAsia"/>
+        </w:rPr>
+        <w:t>url</w:t>
+      </w:r>
+      <w:r>
+        <w:rPr>
+          <w:rFonts w:hint="eastAsia"/>
+        </w:rPr>
+        <w:t>地址</w:t>
+      </w:r>
+      <w:r>
+        <w:rPr>
+          <w:rFonts w:hint="eastAsia"/>
+        </w:rPr>
+        <w:t>，</w:t>
+      </w:r>
+    </w:p>
+    <w:p>
+      <w:pPr>
+        <w:pStyle w:val="a8"/>
+        <w:ind w:firstLine="480"/>
+      </w:pPr>
+      <w:r>
+        <w:t>ScutDataLogic.CNetWriter:setUrl("http://ph.scutgame.com/service.aspx")</w:t>
+      </w:r>
+    </w:p>
+    <w:p>
+      <w:pPr>
+        <w:pStyle w:val="a8"/>
+        <w:ind w:firstLine="480"/>
+      </w:pPr>
+      <w:r>
+        <w:rPr>
+          <w:rFonts w:hint="eastAsia"/>
+        </w:rPr>
+        <w:t>中的</w:t>
+      </w:r>
+      <w:r>
+        <w:rPr>
+          <w:rFonts w:hint="eastAsia"/>
+        </w:rPr>
+        <w:t>Url</w:t>
+      </w:r>
+      <w:r>
+        <w:rPr>
+          <w:rFonts w:hint="eastAsia"/>
+        </w:rPr>
+        <w:t>替换成</w:t>
+      </w:r>
+      <w:r>
+        <w:rPr>
+          <w:rFonts w:hint="eastAsia"/>
+        </w:rPr>
+        <w:t>"</w:t>
+      </w:r>
+      <w:r>
+        <w:t xml:space="preserve"> http://</w:t>
+      </w:r>
+      <w:r>
+        <w:rPr>
+          <w:rFonts w:hint="eastAsia"/>
+        </w:rPr>
+        <w:t>localhost:1449</w:t>
+      </w:r>
+      <w:r>
+        <w:t>/service.aspx</w:t>
+      </w:r>
+      <w:r>
+        <w:rPr>
+          <w:rFonts w:hint="eastAsia"/>
+        </w:rPr>
+        <w:t xml:space="preserve"> "</w:t>
+      </w:r>
+    </w:p>
+    <w:p>
+      <w:pPr>
+        <w:pStyle w:val="a8"/>
+        <w:ind w:firstLine="480"/>
       </w:pPr>
       <w:r>
         <w:rPr>

</xml_diff>

<commit_message>
modify dir for tutorials
</commit_message>
<xml_diff>
--- a/Document/Tutorials/使用文档（3）-如何开始开发游戏.docx
+++ b/Document/Tutorials/使用文档（3）-如何开始开发游戏.docx
@@ -1690,6 +1690,7 @@
       <w:pPr>
         <w:pStyle w:val="2"/>
         <w:rPr>
+          <w:rFonts w:hint="eastAsia"/>
           <w:lang w:val="zh-CN"/>
         </w:rPr>
       </w:pPr>
@@ -1699,6 +1700,774 @@
           <w:lang w:val="zh-CN"/>
         </w:rPr>
         <w:lastRenderedPageBreak/>
+        <w:t>分服中心站点（</w:t>
+      </w:r>
+      <w:r>
+        <w:rPr>
+          <w:rFonts w:hint="eastAsia"/>
+          <w:lang w:val="zh-CN"/>
+        </w:rPr>
+        <w:t>DirCenter</w:t>
+      </w:r>
+      <w:r>
+        <w:rPr>
+          <w:rFonts w:hint="eastAsia"/>
+          <w:lang w:val="zh-CN"/>
+        </w:rPr>
+        <w:t>）</w:t>
+      </w:r>
+    </w:p>
+    <w:p>
+      <w:pPr>
+        <w:pStyle w:val="a8"/>
+        <w:ind w:firstLine="480"/>
+        <w:rPr>
+          <w:rFonts w:hint="eastAsia"/>
+          <w:lang w:val="zh-CN"/>
+        </w:rPr>
+      </w:pPr>
+      <w:r>
+        <w:rPr>
+          <w:rFonts w:hint="eastAsia"/>
+          <w:lang w:val="zh-CN"/>
+        </w:rPr>
+        <w:t xml:space="preserve">DirCenter </w:t>
+      </w:r>
+      <w:r>
+        <w:rPr>
+          <w:rFonts w:hint="eastAsia"/>
+          <w:lang w:val="zh-CN"/>
+        </w:rPr>
+        <w:t>是分服中心，负责管理游戏信息与游戏服（区）信息，提供以下接入口</w:t>
+      </w:r>
+      <w:r>
+        <w:rPr>
+          <w:rFonts w:hint="eastAsia"/>
+          <w:lang w:val="zh-CN"/>
+        </w:rPr>
+        <w:t>：</w:t>
+      </w:r>
+    </w:p>
+    <w:p>
+      <w:pPr>
+        <w:pStyle w:val="a8"/>
+        <w:numPr>
+          <w:ilvl w:val="0"/>
+          <w:numId w:val="40"/>
+        </w:numPr>
+        <w:ind w:firstLineChars="0"/>
+        <w:rPr>
+          <w:rFonts w:hint="eastAsia"/>
+          <w:lang w:val="zh-CN"/>
+        </w:rPr>
+      </w:pPr>
+      <w:r>
+        <w:rPr>
+          <w:rFonts w:hint="eastAsia"/>
+          <w:lang w:val="zh-CN"/>
+        </w:rPr>
+        <w:t>Service.aspx</w:t>
+      </w:r>
+      <w:r>
+        <w:rPr>
+          <w:rFonts w:hint="eastAsia"/>
+          <w:lang w:val="zh-CN"/>
+        </w:rPr>
+        <w:t>页面提供给</w:t>
+      </w:r>
+      <w:r>
+        <w:rPr>
+          <w:rFonts w:hint="eastAsia"/>
+          <w:lang w:val="zh-CN"/>
+        </w:rPr>
+        <w:t>Client</w:t>
+      </w:r>
+      <w:r>
+        <w:rPr>
+          <w:rFonts w:hint="eastAsia"/>
+          <w:lang w:val="zh-CN"/>
+        </w:rPr>
+        <w:t>获得指定游戏的服（区）信息，用户选一个服进入后，访问相应的游戏服（获得</w:t>
+      </w:r>
+      <w:r>
+        <w:rPr>
+          <w:rFonts w:hint="eastAsia"/>
+          <w:lang w:val="zh-CN"/>
+        </w:rPr>
+        <w:t>Url</w:t>
+      </w:r>
+      <w:r>
+        <w:rPr>
+          <w:rFonts w:hint="eastAsia"/>
+          <w:lang w:val="zh-CN"/>
+        </w:rPr>
+        <w:t>地址，以</w:t>
+      </w:r>
+      <w:r>
+        <w:rPr>
+          <w:rFonts w:hint="eastAsia"/>
+          <w:lang w:val="zh-CN"/>
+        </w:rPr>
+        <w:t>Http</w:t>
+      </w:r>
+      <w:r>
+        <w:rPr>
+          <w:rFonts w:hint="eastAsia"/>
+          <w:lang w:val="zh-CN"/>
+        </w:rPr>
+        <w:t>或</w:t>
+      </w:r>
+      <w:r>
+        <w:rPr>
+          <w:rFonts w:hint="eastAsia"/>
+          <w:lang w:val="zh-CN"/>
+        </w:rPr>
+        <w:t>Socket</w:t>
+      </w:r>
+      <w:r>
+        <w:rPr>
+          <w:rFonts w:hint="eastAsia"/>
+          <w:lang w:val="zh-CN"/>
+        </w:rPr>
+        <w:t>方式访问），内容格式是二进制流；</w:t>
+      </w:r>
+    </w:p>
+    <w:p>
+      <w:pPr>
+        <w:pStyle w:val="a8"/>
+        <w:numPr>
+          <w:ilvl w:val="0"/>
+          <w:numId w:val="40"/>
+        </w:numPr>
+        <w:ind w:firstLineChars="0"/>
+        <w:rPr>
+          <w:rFonts w:hint="eastAsia"/>
+          <w:lang w:val="zh-CN"/>
+        </w:rPr>
+      </w:pPr>
+      <w:r>
+        <w:rPr>
+          <w:rFonts w:hint="eastAsia"/>
+          <w:lang w:val="zh-CN"/>
+        </w:rPr>
+        <w:t>OfficialService.aspx</w:t>
+      </w:r>
+      <w:r>
+        <w:rPr>
+          <w:rFonts w:hint="eastAsia"/>
+          <w:lang w:val="zh-CN"/>
+        </w:rPr>
+        <w:t>页面提供给官网获得游戏与服信息，如官网排行榜，内容是</w:t>
+      </w:r>
+      <w:r>
+        <w:rPr>
+          <w:rFonts w:hint="eastAsia"/>
+          <w:lang w:val="zh-CN"/>
+        </w:rPr>
+        <w:t>Json</w:t>
+      </w:r>
+      <w:r>
+        <w:rPr>
+          <w:rFonts w:hint="eastAsia"/>
+          <w:lang w:val="zh-CN"/>
+        </w:rPr>
+        <w:t>格式；</w:t>
+      </w:r>
+    </w:p>
+    <w:p>
+      <w:pPr>
+        <w:pStyle w:val="a8"/>
+        <w:numPr>
+          <w:ilvl w:val="0"/>
+          <w:numId w:val="40"/>
+        </w:numPr>
+        <w:ind w:firstLineChars="0"/>
+        <w:rPr>
+          <w:rFonts w:hint="eastAsia"/>
+          <w:lang w:val="zh-CN"/>
+        </w:rPr>
+      </w:pPr>
+      <w:r>
+        <w:rPr>
+          <w:rFonts w:hint="eastAsia"/>
+          <w:lang w:val="zh-CN"/>
+        </w:rPr>
+        <w:t>DirService.asmx</w:t>
+      </w:r>
+      <w:r>
+        <w:rPr>
+          <w:rFonts w:hint="eastAsia"/>
+          <w:lang w:val="zh-CN"/>
+        </w:rPr>
+        <w:t>提供</w:t>
+      </w:r>
+      <w:r>
+        <w:rPr>
+          <w:rFonts w:hint="eastAsia"/>
+          <w:lang w:val="zh-CN"/>
+        </w:rPr>
+        <w:t>WebService</w:t>
+      </w:r>
+      <w:r>
+        <w:rPr>
+          <w:rFonts w:hint="eastAsia"/>
+          <w:lang w:val="zh-CN"/>
+        </w:rPr>
+        <w:t>服务方式给后台管理使用（增、改、删）等操作，一般需要在</w:t>
+      </w:r>
+      <w:r>
+        <w:rPr>
+          <w:rFonts w:hint="eastAsia"/>
+          <w:lang w:val="zh-CN"/>
+        </w:rPr>
+        <w:t>IIS</w:t>
+      </w:r>
+      <w:r>
+        <w:rPr>
+          <w:rFonts w:hint="eastAsia"/>
+          <w:lang w:val="zh-CN"/>
+        </w:rPr>
+        <w:t>设置</w:t>
+      </w:r>
+      <w:r>
+        <w:rPr>
+          <w:rFonts w:hint="eastAsia"/>
+          <w:lang w:val="zh-CN"/>
+        </w:rPr>
+        <w:t>IP</w:t>
+      </w:r>
+      <w:r>
+        <w:rPr>
+          <w:rFonts w:hint="eastAsia"/>
+          <w:lang w:val="zh-CN"/>
+        </w:rPr>
+        <w:t>限制访问；</w:t>
+      </w:r>
+    </w:p>
+    <w:p>
+      <w:pPr>
+        <w:rPr>
+          <w:rFonts w:hint="eastAsia"/>
+          <w:lang w:val="zh-CN"/>
+        </w:rPr>
+      </w:pPr>
+    </w:p>
+    <w:p>
+      <w:pPr>
+        <w:rPr>
+          <w:rStyle w:val="a4"/>
+        </w:rPr>
+      </w:pPr>
+      <w:r>
+        <w:rPr>
+          <w:rStyle w:val="a4"/>
+          <w:rFonts w:hint="eastAsia"/>
+        </w:rPr>
+        <w:t>站点部署</w:t>
+      </w:r>
+    </w:p>
+    <w:p>
+      <w:pPr>
+        <w:numPr>
+          <w:ilvl w:val="0"/>
+          <w:numId w:val="41"/>
+        </w:numPr>
+      </w:pPr>
+      <w:r>
+        <w:rPr>
+          <w:rFonts w:hint="eastAsia"/>
+        </w:rPr>
+        <w:t>打开</w:t>
+      </w:r>
+      <w:r>
+        <w:rPr>
+          <w:rFonts w:hint="eastAsia"/>
+        </w:rPr>
+        <w:t>控制面板</w:t>
+      </w:r>
+      <w:r>
+        <w:rPr>
+          <w:rFonts w:hint="eastAsia"/>
+        </w:rPr>
+        <w:t>-&gt;</w:t>
+      </w:r>
+      <w:r>
+        <w:rPr>
+          <w:rFonts w:hint="eastAsia"/>
+        </w:rPr>
+        <w:t>管理工具</w:t>
+      </w:r>
+      <w:r>
+        <w:rPr>
+          <w:rFonts w:hint="eastAsia"/>
+        </w:rPr>
+        <w:t>-&gt;</w:t>
+      </w:r>
+      <w:r>
+        <w:rPr>
+          <w:rFonts w:hint="eastAsia"/>
+        </w:rPr>
+        <w:t xml:space="preserve"> Internet </w:t>
+      </w:r>
+      <w:r>
+        <w:rPr>
+          <w:rFonts w:hint="eastAsia"/>
+        </w:rPr>
+        <w:t>信息服务</w:t>
+      </w:r>
+      <w:r>
+        <w:rPr>
+          <w:rFonts w:hint="eastAsia"/>
+        </w:rPr>
+        <w:t>(IIS)</w:t>
+      </w:r>
+      <w:r>
+        <w:rPr>
+          <w:rFonts w:hint="eastAsia"/>
+        </w:rPr>
+        <w:t>管理器</w:t>
+      </w:r>
+    </w:p>
+    <w:p>
+      <w:pPr>
+        <w:numPr>
+          <w:ilvl w:val="0"/>
+          <w:numId w:val="41"/>
+        </w:numPr>
+      </w:pPr>
+      <w:r>
+        <w:rPr>
+          <w:rFonts w:hint="eastAsia"/>
+        </w:rPr>
+        <w:t>在网站结点右击，添加</w:t>
+      </w:r>
+      <w:r>
+        <w:rPr>
+          <w:rFonts w:hint="eastAsia"/>
+        </w:rPr>
+        <w:t>站点</w:t>
+      </w:r>
+      <w:r>
+        <w:rPr>
+          <w:rFonts w:hint="eastAsia"/>
+        </w:rPr>
+        <w:t>dir</w:t>
+      </w:r>
+      <w:r>
+        <w:rPr>
+          <w:rFonts w:hint="eastAsia"/>
+        </w:rPr>
+        <w:t>.</w:t>
+      </w:r>
+      <w:r>
+        <w:t>scutgame.com</w:t>
+      </w:r>
+    </w:p>
+    <w:p>
+      <w:pPr>
+        <w:numPr>
+          <w:ilvl w:val="0"/>
+          <w:numId w:val="41"/>
+        </w:numPr>
+      </w:pPr>
+      <w:r>
+        <w:rPr>
+          <w:rFonts w:hint="eastAsia"/>
+        </w:rPr>
+        <w:t>将站点路径指向到</w:t>
+      </w:r>
+      <w:r>
+        <w:rPr>
+          <w:rFonts w:hint="eastAsia"/>
+        </w:rPr>
+        <w:t>Scut:</w:t>
+      </w:r>
+      <w:r>
+        <w:t xml:space="preserve"> \Source\DirCenter\release</w:t>
+      </w:r>
+      <w:r>
+        <w:rPr>
+          <w:rFonts w:hint="eastAsia"/>
+        </w:rPr>
+        <w:t>目录</w:t>
+      </w:r>
+    </w:p>
+    <w:p>
+      <w:pPr>
+        <w:numPr>
+          <w:ilvl w:val="0"/>
+          <w:numId w:val="41"/>
+        </w:numPr>
+      </w:pPr>
+      <w:r>
+        <w:rPr>
+          <w:rFonts w:ascii="微软雅黑" w:hAnsi="微软雅黑" w:hint="eastAsia"/>
+        </w:rPr>
+        <w:t>设</w:t>
+      </w:r>
+      <w:r>
+        <w:rPr>
+          <w:rFonts w:hint="eastAsia"/>
+        </w:rPr>
+        <w:t>置应用程序池“</w:t>
+      </w:r>
+      <w:r>
+        <w:rPr>
+          <w:rFonts w:hint="eastAsia"/>
+        </w:rPr>
+        <w:t>Framework v4.0</w:t>
+      </w:r>
+      <w:r>
+        <w:rPr>
+          <w:rFonts w:hint="eastAsia"/>
+        </w:rPr>
+        <w:t>”和“经典”</w:t>
+      </w:r>
+      <w:r>
+        <w:rPr>
+          <w:rFonts w:hint="eastAsia"/>
+        </w:rPr>
+        <w:t>模式</w:t>
+      </w:r>
+    </w:p>
+    <w:p>
+      <w:pPr>
+        <w:numPr>
+          <w:ilvl w:val="0"/>
+          <w:numId w:val="41"/>
+        </w:numPr>
+      </w:pPr>
+      <w:r>
+        <w:rPr>
+          <w:rFonts w:hint="eastAsia"/>
+        </w:rPr>
+        <w:t>设置</w:t>
+      </w:r>
+      <w:r>
+        <w:rPr>
+          <w:rFonts w:hint="eastAsia"/>
+        </w:rPr>
+        <w:t>Host</w:t>
+      </w:r>
+      <w:r>
+        <w:rPr>
+          <w:rFonts w:hint="eastAsia"/>
+        </w:rPr>
+        <w:t>文件，添加配置“</w:t>
+      </w:r>
+      <w:r>
+        <w:t xml:space="preserve">127.0.0.1 </w:t>
+      </w:r>
+      <w:r>
+        <w:rPr>
+          <w:rFonts w:hint="eastAsia"/>
+        </w:rPr>
+        <w:t>dir</w:t>
+      </w:r>
+      <w:r>
+        <w:t>.scutgame.com</w:t>
+      </w:r>
+      <w:r>
+        <w:rPr>
+          <w:rFonts w:hint="eastAsia"/>
+        </w:rPr>
+        <w:t>”</w:t>
+      </w:r>
+    </w:p>
+    <w:p>
+      <w:pPr>
+        <w:numPr>
+          <w:ilvl w:val="0"/>
+          <w:numId w:val="41"/>
+        </w:numPr>
+      </w:pPr>
+      <w:r>
+        <w:rPr>
+          <w:rFonts w:hint="eastAsia"/>
+        </w:rPr>
+        <w:t>修改数据库连接，打开</w:t>
+      </w:r>
+      <w:r>
+        <w:rPr>
+          <w:rFonts w:hint="eastAsia"/>
+        </w:rPr>
+        <w:t>Web.config</w:t>
+      </w:r>
+      <w:r>
+        <w:rPr>
+          <w:rFonts w:hint="eastAsia"/>
+        </w:rPr>
+        <w:t>文件</w:t>
+      </w:r>
+      <w:r>
+        <w:rPr>
+          <w:rFonts w:hint="eastAsia"/>
+        </w:rPr>
+        <w:t>（如果使用</w:t>
+      </w:r>
+      <w:r>
+        <w:rPr>
+          <w:rFonts w:hint="eastAsia"/>
+        </w:rPr>
+        <w:t>MySql</w:t>
+      </w:r>
+      <w:r>
+        <w:rPr>
+          <w:rFonts w:hint="eastAsia"/>
+        </w:rPr>
+        <w:t>，设置成</w:t>
+      </w:r>
+      <w:r>
+        <w:t>providerName</w:t>
+      </w:r>
+      <w:r>
+        <w:rPr>
+          <w:rFonts w:hint="eastAsia"/>
+        </w:rPr>
+        <w:t>=</w:t>
+      </w:r>
+      <w:r>
+        <w:rPr>
+          <w:rFonts w:hint="eastAsia"/>
+        </w:rPr>
+        <w:t>“</w:t>
+      </w:r>
+      <w:r>
+        <w:rPr>
+          <w:rFonts w:ascii="微软雅黑" w:hAnsi="微软雅黑" w:hint="eastAsia"/>
+          <w:sz w:val="18"/>
+          <w:szCs w:val="18"/>
+        </w:rPr>
+        <w:t>MySqlDataProvider</w:t>
+      </w:r>
+      <w:r>
+        <w:rPr>
+          <w:rFonts w:hint="eastAsia"/>
+        </w:rPr>
+        <w:t>”</w:t>
+      </w:r>
+      <w:r>
+        <w:rPr>
+          <w:rFonts w:hint="eastAsia"/>
+        </w:rPr>
+        <w:t>）</w:t>
+      </w:r>
+    </w:p>
+    <w:tbl>
+      <w:tblPr>
+        <w:tblW w:w="0" w:type="auto"/>
+        <w:tblBorders>
+          <w:top w:val="single" w:sz="4" w:space="0" w:color="000000"/>
+          <w:left w:val="single" w:sz="4" w:space="0" w:color="000000"/>
+          <w:bottom w:val="single" w:sz="4" w:space="0" w:color="000000"/>
+          <w:right w:val="single" w:sz="4" w:space="0" w:color="000000"/>
+          <w:insideH w:val="single" w:sz="4" w:space="0" w:color="000000"/>
+          <w:insideV w:val="single" w:sz="4" w:space="0" w:color="000000"/>
+        </w:tblBorders>
+        <w:shd w:val="clear" w:color="auto" w:fill="F2F2F2"/>
+        <w:tblLook w:val="04A0"/>
+      </w:tblPr>
+      <w:tblGrid>
+        <w:gridCol w:w="8522"/>
+      </w:tblGrid>
+      <w:tr>
+        <w:tc>
+          <w:tcPr>
+            <w:tcW w:w="8522" w:type="dxa"/>
+            <w:shd w:val="clear" w:color="auto" w:fill="F2F2F2"/>
+          </w:tcPr>
+          <w:p>
+            <w:pPr>
+              <w:rPr>
+                <w:sz w:val="21"/>
+                <w:szCs w:val="21"/>
+              </w:rPr>
+            </w:pPr>
+            <w:r>
+              <w:rPr>
+                <w:sz w:val="21"/>
+                <w:szCs w:val="21"/>
+              </w:rPr>
+              <w:t>&lt;?xml version="1.0"?&gt;</w:t>
+            </w:r>
+          </w:p>
+          <w:p>
+            <w:pPr>
+              <w:rPr>
+                <w:sz w:val="21"/>
+                <w:szCs w:val="21"/>
+              </w:rPr>
+            </w:pPr>
+            <w:r>
+              <w:rPr>
+                <w:sz w:val="21"/>
+                <w:szCs w:val="21"/>
+              </w:rPr>
+              <w:t xml:space="preserve">&lt;configuration&gt; </w:t>
+            </w:r>
+          </w:p>
+          <w:p>
+            <w:pPr>
+              <w:rPr>
+                <w:sz w:val="21"/>
+                <w:szCs w:val="21"/>
+              </w:rPr>
+            </w:pPr>
+            <w:r>
+              <w:rPr>
+                <w:sz w:val="21"/>
+                <w:szCs w:val="21"/>
+              </w:rPr>
+              <w:t xml:space="preserve">  &lt;connectionStrings&gt;</w:t>
+            </w:r>
+          </w:p>
+          <w:p>
+            <w:pPr>
+              <w:rPr>
+                <w:sz w:val="21"/>
+                <w:szCs w:val="21"/>
+              </w:rPr>
+            </w:pPr>
+            <w:r>
+              <w:rPr>
+                <w:sz w:val="21"/>
+                <w:szCs w:val="21"/>
+              </w:rPr>
+              <w:t xml:space="preserve">    &lt;add name="</w:t>
+            </w:r>
+            <w:r>
+              <w:t xml:space="preserve"> </w:t>
+            </w:r>
+            <w:r>
+              <w:rPr>
+                <w:sz w:val="21"/>
+                <w:szCs w:val="21"/>
+              </w:rPr>
+              <w:t>DirData</w:t>
+            </w:r>
+            <w:r>
+              <w:rPr>
+                <w:sz w:val="21"/>
+                <w:szCs w:val="21"/>
+              </w:rPr>
+              <w:t>" providerName="" connectionString="</w:t>
+            </w:r>
+            <w:r>
+              <w:t xml:space="preserve"> </w:t>
+            </w:r>
+            <w:r>
+              <w:rPr>
+                <w:sz w:val="21"/>
+                <w:szCs w:val="21"/>
+              </w:rPr>
+              <w:t>Data Source=.;Database=PayDB;Uid=game_user;Pwd=123;</w:t>
+            </w:r>
+            <w:r>
+              <w:rPr>
+                <w:sz w:val="21"/>
+                <w:szCs w:val="21"/>
+              </w:rPr>
+              <w:t>" /&gt;</w:t>
+            </w:r>
+          </w:p>
+          <w:p>
+            <w:pPr>
+              <w:rPr>
+                <w:sz w:val="21"/>
+                <w:szCs w:val="21"/>
+              </w:rPr>
+            </w:pPr>
+            <w:r>
+              <w:rPr>
+                <w:sz w:val="21"/>
+                <w:szCs w:val="21"/>
+              </w:rPr>
+              <w:t xml:space="preserve">  &lt;/connectionStrings&gt;</w:t>
+            </w:r>
+          </w:p>
+          <w:p>
+            <w:pPr>
+              <w:rPr>
+                <w:sz w:val="21"/>
+                <w:szCs w:val="21"/>
+              </w:rPr>
+            </w:pPr>
+            <w:r>
+              <w:rPr>
+                <w:sz w:val="21"/>
+                <w:szCs w:val="21"/>
+              </w:rPr>
+              <w:lastRenderedPageBreak/>
+              <w:t xml:space="preserve">  &lt;system.web&gt;</w:t>
+            </w:r>
+          </w:p>
+          <w:p>
+            <w:pPr>
+              <w:rPr>
+                <w:sz w:val="21"/>
+                <w:szCs w:val="21"/>
+              </w:rPr>
+            </w:pPr>
+            <w:r>
+              <w:rPr>
+                <w:sz w:val="21"/>
+                <w:szCs w:val="21"/>
+              </w:rPr>
+              <w:t xml:space="preserve">    &lt;compilation targetFramework="4.0" /&gt;</w:t>
+            </w:r>
+          </w:p>
+          <w:p>
+            <w:pPr>
+              <w:rPr>
+                <w:sz w:val="21"/>
+                <w:szCs w:val="21"/>
+              </w:rPr>
+            </w:pPr>
+            <w:r>
+              <w:rPr>
+                <w:sz w:val="21"/>
+                <w:szCs w:val="21"/>
+              </w:rPr>
+              <w:t xml:space="preserve">  &lt;/system.web&gt;</w:t>
+            </w:r>
+          </w:p>
+          <w:p>
+            <w:pPr>
+              <w:rPr>
+                <w:sz w:val="21"/>
+                <w:szCs w:val="21"/>
+              </w:rPr>
+            </w:pPr>
+            <w:r>
+              <w:rPr>
+                <w:sz w:val="21"/>
+                <w:szCs w:val="21"/>
+              </w:rPr>
+              <w:t>&lt;/configuration&gt;</w:t>
+            </w:r>
+          </w:p>
+        </w:tc>
+      </w:tr>
+    </w:tbl>
+    <w:p>
+      <w:pPr>
+        <w:rPr>
+          <w:rFonts w:hint="eastAsia"/>
+        </w:rPr>
+      </w:pPr>
+    </w:p>
+    <w:p>
+      <w:pPr>
+        <w:pStyle w:val="2"/>
+        <w:rPr>
+          <w:lang w:val="zh-CN"/>
+        </w:rPr>
+      </w:pPr>
+      <w:r>
+        <w:rPr>
+          <w:rFonts w:hint="eastAsia"/>
+          <w:lang w:val="zh-CN"/>
+        </w:rPr>
         <w:t>Lua</w:t>
       </w:r>
       <w:r>
@@ -10266,9 +11035,6 @@
     <w:p>
       <w:pPr>
         <w:pStyle w:val="2"/>
-        <w:rPr>
-          <w:rFonts w:hint="eastAsia"/>
-        </w:rPr>
       </w:pPr>
       <w:r>
         <w:rPr>
@@ -10291,9 +11057,6 @@
       <w:pPr>
         <w:pStyle w:val="a8"/>
         <w:ind w:firstLine="480"/>
-        <w:rPr>
-          <w:rFonts w:hint="eastAsia"/>
-        </w:rPr>
       </w:pPr>
       <w:r>
         <w:rPr>
@@ -10342,9 +11105,6 @@
       <w:pPr>
         <w:pStyle w:val="a8"/>
         <w:ind w:firstLine="480"/>
-        <w:rPr>
-          <w:rFonts w:hint="eastAsia"/>
-        </w:rPr>
       </w:pPr>
       <w:r>
         <w:t>ShareCacheStruct</w:t>
@@ -10390,9 +11150,6 @@
       <w:pPr>
         <w:pStyle w:val="a8"/>
         <w:ind w:firstLine="480"/>
-        <w:rPr>
-          <w:rFonts w:hint="eastAsia"/>
-        </w:rPr>
       </w:pPr>
       <w:r>
         <w:t>PersonalCacheStruct</w:t>
@@ -10449,9 +11206,6 @@
     <w:p>
       <w:pPr>
         <w:pStyle w:val="3"/>
-        <w:rPr>
-          <w:rFonts w:hint="eastAsia"/>
-        </w:rPr>
       </w:pPr>
       <w:r>
         <w:rPr>
@@ -10461,11 +11215,6 @@
       </w:r>
     </w:p>
     <w:p>
-      <w:pPr>
-        <w:rPr>
-          <w:rFonts w:hint="eastAsia"/>
-        </w:rPr>
-      </w:pPr>
       <w:r>
         <w:t>ShareCacheStruct</w:t>
       </w:r>
@@ -10597,17 +11346,16 @@
           <w:p>
             <w:pPr>
               <w:rPr>
+                <w:sz w:val="18"/>
+                <w:szCs w:val="18"/>
+              </w:rPr>
+            </w:pPr>
+            <w:r>
+              <w:rPr>
                 <w:rFonts w:hint="eastAsia"/>
                 <w:sz w:val="18"/>
                 <w:szCs w:val="18"/>
               </w:rPr>
-            </w:pPr>
-            <w:r>
-              <w:rPr>
-                <w:rFonts w:hint="eastAsia"/>
-                <w:sz w:val="18"/>
-                <w:szCs w:val="18"/>
-              </w:rPr>
               <w:t>//</w:t>
             </w:r>
             <w:r>
@@ -10625,7 +11373,6 @@
               <w:adjustRightInd w:val="0"/>
               <w:jc w:val="left"/>
               <w:rPr>
-                <w:rFonts w:hint="eastAsia"/>
                 <w:sz w:val="18"/>
                 <w:szCs w:val="18"/>
               </w:rPr>
@@ -10762,11 +11509,6 @@
       </w:tr>
     </w:tbl>
     <w:p>
-      <w:pPr>
-        <w:rPr>
-          <w:rFonts w:hint="eastAsia"/>
-        </w:rPr>
-      </w:pPr>
       <w:r>
         <w:t>PersonalCacheStruct</w:t>
       </w:r>
@@ -10959,7 +11701,6 @@
           <w:p>
             <w:pPr>
               <w:rPr>
-                <w:rFonts w:hint="eastAsia"/>
                 <w:sz w:val="18"/>
                 <w:szCs w:val="18"/>
               </w:rPr>
@@ -11193,19 +11934,10 @@
         </w:tc>
       </w:tr>
     </w:tbl>
-    <w:p>
-      <w:pPr>
-        <w:rPr>
-          <w:rFonts w:hint="eastAsia"/>
-        </w:rPr>
-      </w:pPr>
-    </w:p>
+    <w:p/>
     <w:p>
       <w:pPr>
         <w:pStyle w:val="3"/>
-        <w:rPr>
-          <w:rFonts w:hint="eastAsia"/>
-        </w:rPr>
       </w:pPr>
       <w:r>
         <w:rPr>
@@ -11214,12 +11946,479 @@
         <w:t>更新缓存实体</w:t>
       </w:r>
     </w:p>
+    <w:p/>
+    <w:tbl>
+      <w:tblPr>
+        <w:tblStyle w:val="a9"/>
+        <w:tblW w:w="0" w:type="auto"/>
+        <w:shd w:val="clear" w:color="auto" w:fill="F2F2F2" w:themeFill="background1" w:themeFillShade="F2"/>
+        <w:tblLook w:val="04A0"/>
+      </w:tblPr>
+      <w:tblGrid>
+        <w:gridCol w:w="8522"/>
+      </w:tblGrid>
+      <w:tr>
+        <w:tc>
+          <w:tcPr>
+            <w:tcW w:w="8522" w:type="dxa"/>
+            <w:shd w:val="clear" w:color="auto" w:fill="F2F2F2" w:themeFill="background1" w:themeFillShade="F2"/>
+          </w:tcPr>
+          <w:p>
+            <w:pPr>
+              <w:rPr>
+                <w:sz w:val="18"/>
+                <w:szCs w:val="18"/>
+              </w:rPr>
+            </w:pPr>
+            <w:r>
+              <w:rPr>
+                <w:rFonts w:hint="eastAsia"/>
+                <w:sz w:val="18"/>
+                <w:szCs w:val="18"/>
+              </w:rPr>
+              <w:t>//</w:t>
+            </w:r>
+            <w:r>
+              <w:rPr>
+                <w:sz w:val="18"/>
+                <w:szCs w:val="18"/>
+              </w:rPr>
+              <w:t>ShareCacheStruct</w:t>
+            </w:r>
+          </w:p>
+          <w:p>
+            <w:pPr>
+              <w:rPr>
+                <w:sz w:val="18"/>
+                <w:szCs w:val="18"/>
+              </w:rPr>
+            </w:pPr>
+            <w:r>
+              <w:rPr>
+                <w:sz w:val="18"/>
+                <w:szCs w:val="18"/>
+              </w:rPr>
+              <w:t>int userId = 1380001;</w:t>
+            </w:r>
+          </w:p>
+          <w:p>
+            <w:pPr>
+              <w:rPr>
+                <w:sz w:val="18"/>
+                <w:szCs w:val="18"/>
+              </w:rPr>
+            </w:pPr>
+            <w:r>
+              <w:rPr>
+                <w:sz w:val="18"/>
+                <w:szCs w:val="18"/>
+              </w:rPr>
+              <w:t>var userRankCache = new ShareCacheStruct&lt;UserRank&gt;();</w:t>
+            </w:r>
+          </w:p>
+          <w:p>
+            <w:pPr>
+              <w:rPr>
+                <w:sz w:val="18"/>
+                <w:szCs w:val="18"/>
+              </w:rPr>
+            </w:pPr>
+            <w:r>
+              <w:rPr>
+                <w:sz w:val="18"/>
+                <w:szCs w:val="18"/>
+              </w:rPr>
+              <w:t>UserRank userRank = new UserRank();</w:t>
+            </w:r>
+          </w:p>
+          <w:p>
+            <w:pPr>
+              <w:rPr>
+                <w:sz w:val="18"/>
+                <w:szCs w:val="18"/>
+              </w:rPr>
+            </w:pPr>
+            <w:r>
+              <w:rPr>
+                <w:sz w:val="18"/>
+                <w:szCs w:val="18"/>
+              </w:rPr>
+              <w:t>userRank.Id = userRankCache.GetNextNo();</w:t>
+            </w:r>
+          </w:p>
+          <w:p>
+            <w:pPr>
+              <w:rPr>
+                <w:sz w:val="18"/>
+                <w:szCs w:val="18"/>
+              </w:rPr>
+            </w:pPr>
+            <w:r>
+              <w:rPr>
+                <w:sz w:val="18"/>
+                <w:szCs w:val="18"/>
+              </w:rPr>
+              <w:t>userRankCache.Add(userRank);</w:t>
+            </w:r>
+          </w:p>
+          <w:p>
+            <w:pPr>
+              <w:rPr>
+                <w:sz w:val="18"/>
+                <w:szCs w:val="18"/>
+              </w:rPr>
+            </w:pPr>
+          </w:p>
+          <w:p>
+            <w:pPr>
+              <w:rPr>
+                <w:sz w:val="18"/>
+                <w:szCs w:val="18"/>
+              </w:rPr>
+            </w:pPr>
+            <w:r>
+              <w:rPr>
+                <w:sz w:val="18"/>
+                <w:szCs w:val="18"/>
+              </w:rPr>
+              <w:t>userRank = userRankCache.FindKey(Id);</w:t>
+            </w:r>
+          </w:p>
+          <w:p>
+            <w:pPr>
+              <w:rPr>
+                <w:sz w:val="18"/>
+                <w:szCs w:val="18"/>
+              </w:rPr>
+            </w:pPr>
+            <w:r>
+              <w:rPr>
+                <w:sz w:val="18"/>
+                <w:szCs w:val="18"/>
+              </w:rPr>
+              <w:t>if (userRank != null)</w:t>
+            </w:r>
+          </w:p>
+          <w:p>
+            <w:pPr>
+              <w:rPr>
+                <w:sz w:val="18"/>
+                <w:szCs w:val="18"/>
+              </w:rPr>
+            </w:pPr>
+            <w:r>
+              <w:rPr>
+                <w:sz w:val="18"/>
+                <w:szCs w:val="18"/>
+              </w:rPr>
+              <w:t>{</w:t>
+            </w:r>
+          </w:p>
+          <w:p>
+            <w:pPr>
+              <w:rPr>
+                <w:sz w:val="18"/>
+                <w:szCs w:val="18"/>
+              </w:rPr>
+            </w:pPr>
+            <w:r>
+              <w:rPr>
+                <w:sz w:val="18"/>
+                <w:szCs w:val="18"/>
+              </w:rPr>
+              <w:t xml:space="preserve">    userRank.ModifyLocked(() =&gt;</w:t>
+            </w:r>
+          </w:p>
+          <w:p>
+            <w:pPr>
+              <w:rPr>
+                <w:sz w:val="18"/>
+                <w:szCs w:val="18"/>
+              </w:rPr>
+            </w:pPr>
+            <w:r>
+              <w:rPr>
+                <w:sz w:val="18"/>
+                <w:szCs w:val="18"/>
+              </w:rPr>
+              <w:t xml:space="preserve">    {</w:t>
+            </w:r>
+          </w:p>
+          <w:p>
+            <w:pPr>
+              <w:rPr>
+                <w:sz w:val="18"/>
+                <w:szCs w:val="18"/>
+              </w:rPr>
+            </w:pPr>
+            <w:r>
+              <w:rPr>
+                <w:sz w:val="18"/>
+                <w:szCs w:val="18"/>
+              </w:rPr>
+              <w:t xml:space="preserve">        userRank.UserName = "xxxx";</w:t>
+            </w:r>
+          </w:p>
+          <w:p>
+            <w:pPr>
+              <w:rPr>
+                <w:sz w:val="18"/>
+                <w:szCs w:val="18"/>
+              </w:rPr>
+            </w:pPr>
+            <w:r>
+              <w:rPr>
+                <w:sz w:val="18"/>
+                <w:szCs w:val="18"/>
+              </w:rPr>
+              <w:t xml:space="preserve">        userRank.Sore = 100;</w:t>
+            </w:r>
+          </w:p>
+          <w:p>
+            <w:pPr>
+              <w:rPr>
+                <w:sz w:val="18"/>
+                <w:szCs w:val="18"/>
+              </w:rPr>
+            </w:pPr>
+            <w:r>
+              <w:rPr>
+                <w:sz w:val="18"/>
+                <w:szCs w:val="18"/>
+              </w:rPr>
+              <w:t xml:space="preserve">    });</w:t>
+            </w:r>
+          </w:p>
+          <w:p>
+            <w:r>
+              <w:rPr>
+                <w:sz w:val="18"/>
+                <w:szCs w:val="18"/>
+              </w:rPr>
+              <w:t>}</w:t>
+            </w:r>
+          </w:p>
+        </w:tc>
+      </w:tr>
+    </w:tbl>
+    <w:p/>
+    <w:tbl>
+      <w:tblPr>
+        <w:tblStyle w:val="a9"/>
+        <w:tblW w:w="0" w:type="auto"/>
+        <w:shd w:val="clear" w:color="auto" w:fill="F2F2F2" w:themeFill="background1" w:themeFillShade="F2"/>
+        <w:tblLook w:val="04A0"/>
+      </w:tblPr>
+      <w:tblGrid>
+        <w:gridCol w:w="8522"/>
+      </w:tblGrid>
+      <w:tr>
+        <w:tc>
+          <w:tcPr>
+            <w:tcW w:w="8522" w:type="dxa"/>
+            <w:shd w:val="clear" w:color="auto" w:fill="F2F2F2" w:themeFill="background1" w:themeFillShade="F2"/>
+          </w:tcPr>
+          <w:p>
+            <w:pPr>
+              <w:rPr>
+                <w:sz w:val="18"/>
+                <w:szCs w:val="18"/>
+              </w:rPr>
+            </w:pPr>
+            <w:r>
+              <w:rPr>
+                <w:rFonts w:hint="eastAsia"/>
+                <w:sz w:val="18"/>
+                <w:szCs w:val="18"/>
+              </w:rPr>
+              <w:t>//</w:t>
+            </w:r>
+            <w:r>
+              <w:rPr>
+                <w:sz w:val="18"/>
+                <w:szCs w:val="18"/>
+              </w:rPr>
+              <w:t>PersonalCacheStruct</w:t>
+            </w:r>
+          </w:p>
+          <w:p>
+            <w:pPr>
+              <w:rPr>
+                <w:sz w:val="18"/>
+                <w:szCs w:val="18"/>
+              </w:rPr>
+            </w:pPr>
+            <w:bookmarkStart w:id="3" w:name="OLE_LINK1"/>
+            <w:bookmarkStart w:id="4" w:name="OLE_LINK2"/>
+            <w:r>
+              <w:rPr>
+                <w:sz w:val="18"/>
+                <w:szCs w:val="18"/>
+              </w:rPr>
+              <w:t>int userId = 1380001;</w:t>
+            </w:r>
+          </w:p>
+          <w:p>
+            <w:pPr>
+              <w:rPr>
+                <w:sz w:val="18"/>
+                <w:szCs w:val="18"/>
+              </w:rPr>
+            </w:pPr>
+            <w:r>
+              <w:rPr>
+                <w:sz w:val="18"/>
+                <w:szCs w:val="18"/>
+              </w:rPr>
+              <w:t>string pessionId = userId.ToString();</w:t>
+            </w:r>
+          </w:p>
+          <w:p>
+            <w:pPr>
+              <w:rPr>
+                <w:sz w:val="18"/>
+                <w:szCs w:val="18"/>
+              </w:rPr>
+            </w:pPr>
+            <w:r>
+              <w:rPr>
+                <w:sz w:val="18"/>
+                <w:szCs w:val="18"/>
+              </w:rPr>
+              <w:t>var itemCache = new PersonalCacheStruct&lt;UserItem&gt;();</w:t>
+            </w:r>
+          </w:p>
+          <w:p>
+            <w:pPr>
+              <w:rPr>
+                <w:sz w:val="18"/>
+                <w:szCs w:val="18"/>
+              </w:rPr>
+            </w:pPr>
+            <w:r>
+              <w:rPr>
+                <w:sz w:val="18"/>
+                <w:szCs w:val="18"/>
+              </w:rPr>
+              <w:t>UserItem userItem;</w:t>
+            </w:r>
+          </w:p>
+          <w:p>
+            <w:pPr>
+              <w:rPr>
+                <w:sz w:val="18"/>
+                <w:szCs w:val="18"/>
+              </w:rPr>
+            </w:pPr>
+            <w:r>
+              <w:rPr>
+                <w:sz w:val="18"/>
+                <w:szCs w:val="18"/>
+              </w:rPr>
+              <w:lastRenderedPageBreak/>
+              <w:t>if (itemCache.TryFindKey(pessionId, out userItem, userId) == LoadingStatus.Success)</w:t>
+            </w:r>
+          </w:p>
+          <w:p>
+            <w:pPr>
+              <w:rPr>
+                <w:sz w:val="18"/>
+                <w:szCs w:val="18"/>
+              </w:rPr>
+            </w:pPr>
+            <w:r>
+              <w:rPr>
+                <w:sz w:val="18"/>
+                <w:szCs w:val="18"/>
+              </w:rPr>
+              <w:t>{</w:t>
+            </w:r>
+          </w:p>
+          <w:p>
+            <w:pPr>
+              <w:rPr>
+                <w:sz w:val="18"/>
+                <w:szCs w:val="18"/>
+              </w:rPr>
+            </w:pPr>
+            <w:r>
+              <w:rPr>
+                <w:sz w:val="18"/>
+                <w:szCs w:val="18"/>
+              </w:rPr>
+              <w:t xml:space="preserve">    userItem.ModifyLocked(() =&gt;</w:t>
+            </w:r>
+          </w:p>
+          <w:p>
+            <w:pPr>
+              <w:rPr>
+                <w:sz w:val="18"/>
+                <w:szCs w:val="18"/>
+              </w:rPr>
+            </w:pPr>
+            <w:r>
+              <w:rPr>
+                <w:sz w:val="18"/>
+                <w:szCs w:val="18"/>
+              </w:rPr>
+              <w:t xml:space="preserve">    {</w:t>
+            </w:r>
+          </w:p>
+          <w:p>
+            <w:pPr>
+              <w:rPr>
+                <w:sz w:val="18"/>
+                <w:szCs w:val="18"/>
+              </w:rPr>
+            </w:pPr>
+            <w:r>
+              <w:rPr>
+                <w:sz w:val="18"/>
+                <w:szCs w:val="18"/>
+              </w:rPr>
+              <w:t xml:space="preserve">        userItem.Name = "xxx";</w:t>
+            </w:r>
+          </w:p>
+          <w:p>
+            <w:pPr>
+              <w:rPr>
+                <w:sz w:val="18"/>
+                <w:szCs w:val="18"/>
+              </w:rPr>
+            </w:pPr>
+            <w:r>
+              <w:rPr>
+                <w:sz w:val="18"/>
+                <w:szCs w:val="18"/>
+              </w:rPr>
+              <w:t xml:space="preserve">    });</w:t>
+            </w:r>
+          </w:p>
+          <w:p>
+            <w:r>
+              <w:rPr>
+                <w:sz w:val="18"/>
+                <w:szCs w:val="18"/>
+              </w:rPr>
+              <w:t>}</w:t>
+            </w:r>
+            <w:bookmarkEnd w:id="3"/>
+            <w:bookmarkEnd w:id="4"/>
+          </w:p>
+        </w:tc>
+      </w:tr>
+    </w:tbl>
+    <w:p/>
     <w:p>
       <w:pPr>
-        <w:rPr>
-          <w:rFonts w:hint="eastAsia"/>
-        </w:rPr>
+        <w:pStyle w:val="3"/>
       </w:pPr>
+      <w:r>
+        <w:rPr>
+          <w:rFonts w:hint="eastAsia"/>
+        </w:rPr>
+        <w:t>删除缓存实体</w:t>
+      </w:r>
     </w:p>
     <w:tbl>
       <w:tblPr>
@@ -11240,17 +12439,16 @@
           <w:p>
             <w:pPr>
               <w:rPr>
+                <w:sz w:val="18"/>
+                <w:szCs w:val="18"/>
+              </w:rPr>
+            </w:pPr>
+            <w:r>
+              <w:rPr>
                 <w:rFonts w:hint="eastAsia"/>
                 <w:sz w:val="18"/>
                 <w:szCs w:val="18"/>
               </w:rPr>
-            </w:pPr>
-            <w:r>
-              <w:rPr>
-                <w:rFonts w:hint="eastAsia"/>
-                <w:sz w:val="18"/>
-                <w:szCs w:val="18"/>
-              </w:rPr>
               <w:t>//</w:t>
             </w:r>
             <w:r>
@@ -11279,7 +12477,6 @@
           <w:p>
             <w:pPr>
               <w:rPr>
-                <w:rFonts w:hint="eastAsia"/>
                 <w:sz w:val="18"/>
                 <w:szCs w:val="18"/>
               </w:rPr>
@@ -11304,187 +12501,22 @@
                 <w:sz w:val="18"/>
                 <w:szCs w:val="18"/>
               </w:rPr>
-              <w:t>UserRank userRank = new UserRank();</w:t>
-            </w:r>
-          </w:p>
-          <w:p>
-            <w:pPr>
-              <w:rPr>
-                <w:sz w:val="18"/>
-                <w:szCs w:val="18"/>
-              </w:rPr>
-            </w:pPr>
-            <w:r>
-              <w:rPr>
-                <w:sz w:val="18"/>
-                <w:szCs w:val="18"/>
-              </w:rPr>
-              <w:t>userRank.Id = userRankCache.GetNextNo();</w:t>
-            </w:r>
-          </w:p>
-          <w:p>
-            <w:pPr>
-              <w:rPr>
-                <w:rFonts w:hint="eastAsia"/>
-                <w:sz w:val="18"/>
-                <w:szCs w:val="18"/>
-              </w:rPr>
-            </w:pPr>
-            <w:r>
-              <w:rPr>
-                <w:sz w:val="18"/>
-                <w:szCs w:val="18"/>
-              </w:rPr>
-              <w:t>userRankCache.Add(userRank);</w:t>
-            </w:r>
-          </w:p>
-          <w:p>
-            <w:pPr>
-              <w:rPr>
-                <w:sz w:val="18"/>
-                <w:szCs w:val="18"/>
-              </w:rPr>
-            </w:pPr>
-          </w:p>
-          <w:p>
-            <w:pPr>
-              <w:rPr>
-                <w:sz w:val="18"/>
-                <w:szCs w:val="18"/>
-              </w:rPr>
-            </w:pPr>
-            <w:r>
-              <w:rPr>
-                <w:sz w:val="18"/>
-                <w:szCs w:val="18"/>
-              </w:rPr>
-              <w:t>userRank = userRankCache.FindKey(Id);</w:t>
-            </w:r>
-          </w:p>
-          <w:p>
-            <w:pPr>
-              <w:rPr>
-                <w:sz w:val="18"/>
-                <w:szCs w:val="18"/>
-              </w:rPr>
-            </w:pPr>
-            <w:r>
-              <w:rPr>
-                <w:sz w:val="18"/>
-                <w:szCs w:val="18"/>
-              </w:rPr>
-              <w:t>if (userRank != null)</w:t>
-            </w:r>
-          </w:p>
-          <w:p>
-            <w:pPr>
-              <w:rPr>
-                <w:sz w:val="18"/>
-                <w:szCs w:val="18"/>
-              </w:rPr>
-            </w:pPr>
-            <w:r>
-              <w:rPr>
-                <w:sz w:val="18"/>
-                <w:szCs w:val="18"/>
-              </w:rPr>
-              <w:t>{</w:t>
-            </w:r>
-          </w:p>
-          <w:p>
-            <w:pPr>
-              <w:rPr>
-                <w:sz w:val="18"/>
-                <w:szCs w:val="18"/>
-              </w:rPr>
-            </w:pPr>
-            <w:r>
-              <w:rPr>
-                <w:sz w:val="18"/>
-                <w:szCs w:val="18"/>
-              </w:rPr>
-              <w:t xml:space="preserve">    userRank.ModifyLocked(() =&gt;</w:t>
-            </w:r>
-          </w:p>
-          <w:p>
-            <w:pPr>
-              <w:rPr>
-                <w:sz w:val="18"/>
-                <w:szCs w:val="18"/>
-              </w:rPr>
-            </w:pPr>
-            <w:r>
-              <w:rPr>
-                <w:sz w:val="18"/>
-                <w:szCs w:val="18"/>
-              </w:rPr>
-              <w:t xml:space="preserve">    {</w:t>
-            </w:r>
-          </w:p>
-          <w:p>
-            <w:pPr>
-              <w:rPr>
-                <w:sz w:val="18"/>
-                <w:szCs w:val="18"/>
-              </w:rPr>
-            </w:pPr>
-            <w:r>
-              <w:rPr>
-                <w:sz w:val="18"/>
-                <w:szCs w:val="18"/>
-              </w:rPr>
-              <w:t xml:space="preserve">        userRank.UserName = "xxxx";</w:t>
-            </w:r>
-          </w:p>
-          <w:p>
-            <w:pPr>
-              <w:rPr>
-                <w:sz w:val="18"/>
-                <w:szCs w:val="18"/>
-              </w:rPr>
-            </w:pPr>
-            <w:r>
-              <w:rPr>
-                <w:sz w:val="18"/>
-                <w:szCs w:val="18"/>
-              </w:rPr>
-              <w:t xml:space="preserve">        userRank.Sore = 100;</w:t>
-            </w:r>
-          </w:p>
-          <w:p>
-            <w:pPr>
-              <w:rPr>
-                <w:sz w:val="18"/>
-                <w:szCs w:val="18"/>
-              </w:rPr>
-            </w:pPr>
-            <w:r>
-              <w:rPr>
-                <w:sz w:val="18"/>
-                <w:szCs w:val="18"/>
-              </w:rPr>
-              <w:t xml:space="preserve">    });</w:t>
-            </w:r>
-          </w:p>
-          <w:p>
-            <w:r>
-              <w:rPr>
-                <w:sz w:val="18"/>
-                <w:szCs w:val="18"/>
-              </w:rPr>
-              <w:t>}</w:t>
+              <w:t>UserRank userRank = userRankCache.FindKey(userId);</w:t>
+            </w:r>
+          </w:p>
+          <w:p>
+            <w:r>
+              <w:rPr>
+                <w:sz w:val="18"/>
+                <w:szCs w:val="18"/>
+              </w:rPr>
+              <w:t>userRankCache.Delete(userRank);</w:t>
             </w:r>
           </w:p>
         </w:tc>
       </w:tr>
     </w:tbl>
-    <w:p>
-      <w:pPr>
-        <w:rPr>
-          <w:rFonts w:hint="eastAsia"/>
-        </w:rPr>
-      </w:pPr>
-    </w:p>
+    <w:p/>
     <w:tbl>
       <w:tblPr>
         <w:tblStyle w:val="a9"/>
@@ -11504,17 +12536,16 @@
           <w:p>
             <w:pPr>
               <w:rPr>
+                <w:sz w:val="18"/>
+                <w:szCs w:val="18"/>
+              </w:rPr>
+            </w:pPr>
+            <w:r>
+              <w:rPr>
                 <w:rFonts w:hint="eastAsia"/>
                 <w:sz w:val="18"/>
                 <w:szCs w:val="18"/>
               </w:rPr>
-            </w:pPr>
-            <w:r>
-              <w:rPr>
-                <w:rFonts w:hint="eastAsia"/>
-                <w:sz w:val="18"/>
-                <w:szCs w:val="18"/>
-              </w:rPr>
               <w:t>//</w:t>
             </w:r>
             <w:r>
@@ -11532,8 +12563,6 @@
                 <w:szCs w:val="18"/>
               </w:rPr>
             </w:pPr>
-            <w:bookmarkStart w:id="3" w:name="OLE_LINK1"/>
-            <w:bookmarkStart w:id="4" w:name="OLE_LINK2"/>
             <w:r>
               <w:rPr>
                 <w:sz w:val="18"/>
@@ -11599,14 +12628,12 @@
                 <w:sz w:val="18"/>
                 <w:szCs w:val="18"/>
               </w:rPr>
-              <w:lastRenderedPageBreak/>
               <w:t>if (itemCache.TryFindKey(pessionId, out userItem, userId) == LoadingStatus.Success)</w:t>
             </w:r>
           </w:p>
           <w:p>
             <w:pPr>
               <w:rPr>
-                <w:rFonts w:hint="eastAsia"/>
                 <w:sz w:val="18"/>
                 <w:szCs w:val="18"/>
               </w:rPr>
@@ -11631,52 +12658,7 @@
                 <w:sz w:val="18"/>
                 <w:szCs w:val="18"/>
               </w:rPr>
-              <w:t xml:space="preserve">    userItem.ModifyLocked(() =&gt;</w:t>
-            </w:r>
-          </w:p>
-          <w:p>
-            <w:pPr>
-              <w:rPr>
-                <w:sz w:val="18"/>
-                <w:szCs w:val="18"/>
-              </w:rPr>
-            </w:pPr>
-            <w:r>
-              <w:rPr>
-                <w:sz w:val="18"/>
-                <w:szCs w:val="18"/>
-              </w:rPr>
-              <w:t xml:space="preserve">    {</w:t>
-            </w:r>
-          </w:p>
-          <w:p>
-            <w:pPr>
-              <w:rPr>
-                <w:sz w:val="18"/>
-                <w:szCs w:val="18"/>
-              </w:rPr>
-            </w:pPr>
-            <w:r>
-              <w:rPr>
-                <w:sz w:val="18"/>
-                <w:szCs w:val="18"/>
-              </w:rPr>
-              <w:t xml:space="preserve">        userItem.Name = "xxx";</w:t>
-            </w:r>
-          </w:p>
-          <w:p>
-            <w:pPr>
-              <w:rPr>
-                <w:sz w:val="18"/>
-                <w:szCs w:val="18"/>
-              </w:rPr>
-            </w:pPr>
-            <w:r>
-              <w:rPr>
-                <w:sz w:val="18"/>
-                <w:szCs w:val="18"/>
-              </w:rPr>
-              <w:t xml:space="preserve">    });</w:t>
+              <w:t xml:space="preserve">    itemCache.Delete(userItem);</w:t>
             </w:r>
           </w:p>
           <w:p>
@@ -11687,301 +12669,11 @@
               </w:rPr>
               <w:t>}</w:t>
             </w:r>
-            <w:bookmarkEnd w:id="3"/>
-            <w:bookmarkEnd w:id="4"/>
           </w:p>
         </w:tc>
       </w:tr>
     </w:tbl>
-    <w:p>
-      <w:pPr>
-        <w:rPr>
-          <w:rFonts w:hint="eastAsia"/>
-        </w:rPr>
-      </w:pPr>
-    </w:p>
-    <w:p>
-      <w:pPr>
-        <w:pStyle w:val="3"/>
-        <w:rPr>
-          <w:rFonts w:hint="eastAsia"/>
-        </w:rPr>
-      </w:pPr>
-      <w:r>
-        <w:rPr>
-          <w:rFonts w:hint="eastAsia"/>
-        </w:rPr>
-        <w:t>删除缓存实体</w:t>
-      </w:r>
-    </w:p>
-    <w:tbl>
-      <w:tblPr>
-        <w:tblStyle w:val="a9"/>
-        <w:tblW w:w="0" w:type="auto"/>
-        <w:shd w:val="clear" w:color="auto" w:fill="F2F2F2" w:themeFill="background1" w:themeFillShade="F2"/>
-        <w:tblLook w:val="04A0"/>
-      </w:tblPr>
-      <w:tblGrid>
-        <w:gridCol w:w="8522"/>
-      </w:tblGrid>
-      <w:tr>
-        <w:tc>
-          <w:tcPr>
-            <w:tcW w:w="8522" w:type="dxa"/>
-            <w:shd w:val="clear" w:color="auto" w:fill="F2F2F2" w:themeFill="background1" w:themeFillShade="F2"/>
-          </w:tcPr>
-          <w:p>
-            <w:pPr>
-              <w:rPr>
-                <w:rFonts w:hint="eastAsia"/>
-                <w:sz w:val="18"/>
-                <w:szCs w:val="18"/>
-              </w:rPr>
-            </w:pPr>
-            <w:r>
-              <w:rPr>
-                <w:rFonts w:hint="eastAsia"/>
-                <w:sz w:val="18"/>
-                <w:szCs w:val="18"/>
-              </w:rPr>
-              <w:t>//</w:t>
-            </w:r>
-            <w:r>
-              <w:rPr>
-                <w:sz w:val="18"/>
-                <w:szCs w:val="18"/>
-              </w:rPr>
-              <w:t>ShareCacheStruct</w:t>
-            </w:r>
-          </w:p>
-          <w:p>
-            <w:pPr>
-              <w:rPr>
-                <w:sz w:val="18"/>
-                <w:szCs w:val="18"/>
-              </w:rPr>
-            </w:pPr>
-            <w:r>
-              <w:rPr>
-                <w:sz w:val="18"/>
-                <w:szCs w:val="18"/>
-              </w:rPr>
-              <w:t>int userId = 1380001;</w:t>
-            </w:r>
-          </w:p>
-          <w:p>
-            <w:pPr>
-              <w:rPr>
-                <w:sz w:val="18"/>
-                <w:szCs w:val="18"/>
-              </w:rPr>
-            </w:pPr>
-            <w:r>
-              <w:rPr>
-                <w:sz w:val="18"/>
-                <w:szCs w:val="18"/>
-              </w:rPr>
-              <w:t>var userRankCache = new ShareCacheStruct&lt;UserRank&gt;();</w:t>
-            </w:r>
-          </w:p>
-          <w:p>
-            <w:pPr>
-              <w:rPr>
-                <w:sz w:val="18"/>
-                <w:szCs w:val="18"/>
-              </w:rPr>
-            </w:pPr>
-            <w:r>
-              <w:rPr>
-                <w:sz w:val="18"/>
-                <w:szCs w:val="18"/>
-              </w:rPr>
-              <w:t>UserRank userRank = userRankCache.FindKey(userId);</w:t>
-            </w:r>
-          </w:p>
-          <w:p>
-            <w:r>
-              <w:rPr>
-                <w:sz w:val="18"/>
-                <w:szCs w:val="18"/>
-              </w:rPr>
-              <w:t>userRankCache.Delete(userRank);</w:t>
-            </w:r>
-          </w:p>
-        </w:tc>
-      </w:tr>
-    </w:tbl>
-    <w:p>
-      <w:pPr>
-        <w:rPr>
-          <w:rFonts w:hint="eastAsia"/>
-        </w:rPr>
-      </w:pPr>
-    </w:p>
-    <w:tbl>
-      <w:tblPr>
-        <w:tblStyle w:val="a9"/>
-        <w:tblW w:w="0" w:type="auto"/>
-        <w:shd w:val="clear" w:color="auto" w:fill="F2F2F2" w:themeFill="background1" w:themeFillShade="F2"/>
-        <w:tblLook w:val="04A0"/>
-      </w:tblPr>
-      <w:tblGrid>
-        <w:gridCol w:w="8522"/>
-      </w:tblGrid>
-      <w:tr>
-        <w:tc>
-          <w:tcPr>
-            <w:tcW w:w="8522" w:type="dxa"/>
-            <w:shd w:val="clear" w:color="auto" w:fill="F2F2F2" w:themeFill="background1" w:themeFillShade="F2"/>
-          </w:tcPr>
-          <w:p>
-            <w:pPr>
-              <w:rPr>
-                <w:rFonts w:hint="eastAsia"/>
-                <w:sz w:val="18"/>
-                <w:szCs w:val="18"/>
-              </w:rPr>
-            </w:pPr>
-            <w:r>
-              <w:rPr>
-                <w:rFonts w:hint="eastAsia"/>
-                <w:sz w:val="18"/>
-                <w:szCs w:val="18"/>
-              </w:rPr>
-              <w:t>//</w:t>
-            </w:r>
-            <w:r>
-              <w:rPr>
-                <w:sz w:val="18"/>
-                <w:szCs w:val="18"/>
-              </w:rPr>
-              <w:t>PersonalCacheStruct</w:t>
-            </w:r>
-          </w:p>
-          <w:p>
-            <w:pPr>
-              <w:rPr>
-                <w:sz w:val="18"/>
-                <w:szCs w:val="18"/>
-              </w:rPr>
-            </w:pPr>
-            <w:r>
-              <w:rPr>
-                <w:sz w:val="18"/>
-                <w:szCs w:val="18"/>
-              </w:rPr>
-              <w:t>int userId = 1380001;</w:t>
-            </w:r>
-          </w:p>
-          <w:p>
-            <w:pPr>
-              <w:rPr>
-                <w:sz w:val="18"/>
-                <w:szCs w:val="18"/>
-              </w:rPr>
-            </w:pPr>
-            <w:r>
-              <w:rPr>
-                <w:sz w:val="18"/>
-                <w:szCs w:val="18"/>
-              </w:rPr>
-              <w:t>string pessionId = userId.ToString();</w:t>
-            </w:r>
-          </w:p>
-          <w:p>
-            <w:pPr>
-              <w:rPr>
-                <w:sz w:val="18"/>
-                <w:szCs w:val="18"/>
-              </w:rPr>
-            </w:pPr>
-            <w:r>
-              <w:rPr>
-                <w:sz w:val="18"/>
-                <w:szCs w:val="18"/>
-              </w:rPr>
-              <w:t>var itemCache = new PersonalCacheStruct&lt;UserItem&gt;();</w:t>
-            </w:r>
-          </w:p>
-          <w:p>
-            <w:pPr>
-              <w:rPr>
-                <w:sz w:val="18"/>
-                <w:szCs w:val="18"/>
-              </w:rPr>
-            </w:pPr>
-            <w:r>
-              <w:rPr>
-                <w:sz w:val="18"/>
-                <w:szCs w:val="18"/>
-              </w:rPr>
-              <w:t>UserItem userItem;</w:t>
-            </w:r>
-          </w:p>
-          <w:p>
-            <w:pPr>
-              <w:rPr>
-                <w:sz w:val="18"/>
-                <w:szCs w:val="18"/>
-              </w:rPr>
-            </w:pPr>
-            <w:r>
-              <w:rPr>
-                <w:sz w:val="18"/>
-                <w:szCs w:val="18"/>
-              </w:rPr>
-              <w:t>if (itemCache.TryFindKey(pessionId, out userItem, userId) == LoadingStatus.Success)</w:t>
-            </w:r>
-          </w:p>
-          <w:p>
-            <w:pPr>
-              <w:rPr>
-                <w:sz w:val="18"/>
-                <w:szCs w:val="18"/>
-              </w:rPr>
-            </w:pPr>
-            <w:r>
-              <w:rPr>
-                <w:sz w:val="18"/>
-                <w:szCs w:val="18"/>
-              </w:rPr>
-              <w:t>{</w:t>
-            </w:r>
-          </w:p>
-          <w:p>
-            <w:pPr>
-              <w:rPr>
-                <w:sz w:val="18"/>
-                <w:szCs w:val="18"/>
-              </w:rPr>
-            </w:pPr>
-            <w:r>
-              <w:rPr>
-                <w:sz w:val="18"/>
-                <w:szCs w:val="18"/>
-              </w:rPr>
-              <w:t xml:space="preserve">    itemCache.Delete(userItem);</w:t>
-            </w:r>
-          </w:p>
-          <w:p>
-            <w:r>
-              <w:rPr>
-                <w:sz w:val="18"/>
-                <w:szCs w:val="18"/>
-              </w:rPr>
-              <w:t>}</w:t>
-            </w:r>
-          </w:p>
-        </w:tc>
-      </w:tr>
-    </w:tbl>
-    <w:p>
-      <w:pPr>
-        <w:rPr>
-          <w:rFonts w:hint="eastAsia"/>
-        </w:rPr>
-      </w:pPr>
-    </w:p>
+    <w:p/>
     <w:p>
       <w:pPr>
         <w:pStyle w:val="1"/>
@@ -35945,6 +36637,92 @@
     </w:lvl>
   </w:abstractNum>
   <w:abstractNum w:abstractNumId="2">
+    <w:nsid w:val="2D60072B"/>
+    <w:multiLevelType w:val="hybridMultilevel"/>
+    <w:tmpl w:val="BFAA8028"/>
+    <w:lvl w:ilvl="0" w:tplc="04090011">
+      <w:start w:val="1"/>
+      <w:numFmt w:val="decimal"/>
+      <w:lvlText w:val="%1)"/>
+      <w:lvlJc w:val="left"/>
+      <w:pPr>
+        <w:ind w:left="840" w:hanging="420"/>
+      </w:pPr>
+    </w:lvl>
+    <w:lvl w:ilvl="1" w:tplc="04090019" w:tentative="1">
+      <w:start w:val="1"/>
+      <w:numFmt w:val="lowerLetter"/>
+      <w:lvlText w:val="%2)"/>
+      <w:lvlJc w:val="left"/>
+      <w:pPr>
+        <w:ind w:left="1260" w:hanging="420"/>
+      </w:pPr>
+    </w:lvl>
+    <w:lvl w:ilvl="2" w:tplc="0409001B" w:tentative="1">
+      <w:start w:val="1"/>
+      <w:numFmt w:val="lowerRoman"/>
+      <w:lvlText w:val="%3."/>
+      <w:lvlJc w:val="right"/>
+      <w:pPr>
+        <w:ind w:left="1680" w:hanging="420"/>
+      </w:pPr>
+    </w:lvl>
+    <w:lvl w:ilvl="3" w:tplc="0409000F" w:tentative="1">
+      <w:start w:val="1"/>
+      <w:numFmt w:val="decimal"/>
+      <w:lvlText w:val="%4."/>
+      <w:lvlJc w:val="left"/>
+      <w:pPr>
+        <w:ind w:left="2100" w:hanging="420"/>
+      </w:pPr>
+    </w:lvl>
+    <w:lvl w:ilvl="4" w:tplc="04090019" w:tentative="1">
+      <w:start w:val="1"/>
+      <w:numFmt w:val="lowerLetter"/>
+      <w:lvlText w:val="%5)"/>
+      <w:lvlJc w:val="left"/>
+      <w:pPr>
+        <w:ind w:left="2520" w:hanging="420"/>
+      </w:pPr>
+    </w:lvl>
+    <w:lvl w:ilvl="5" w:tplc="0409001B" w:tentative="1">
+      <w:start w:val="1"/>
+      <w:numFmt w:val="lowerRoman"/>
+      <w:lvlText w:val="%6."/>
+      <w:lvlJc w:val="right"/>
+      <w:pPr>
+        <w:ind w:left="2940" w:hanging="420"/>
+      </w:pPr>
+    </w:lvl>
+    <w:lvl w:ilvl="6" w:tplc="0409000F" w:tentative="1">
+      <w:start w:val="1"/>
+      <w:numFmt w:val="decimal"/>
+      <w:lvlText w:val="%7."/>
+      <w:lvlJc w:val="left"/>
+      <w:pPr>
+        <w:ind w:left="3360" w:hanging="420"/>
+      </w:pPr>
+    </w:lvl>
+    <w:lvl w:ilvl="7" w:tplc="04090019" w:tentative="1">
+      <w:start w:val="1"/>
+      <w:numFmt w:val="lowerLetter"/>
+      <w:lvlText w:val="%8)"/>
+      <w:lvlJc w:val="left"/>
+      <w:pPr>
+        <w:ind w:left="3780" w:hanging="420"/>
+      </w:pPr>
+    </w:lvl>
+    <w:lvl w:ilvl="8" w:tplc="0409001B" w:tentative="1">
+      <w:start w:val="1"/>
+      <w:numFmt w:val="lowerRoman"/>
+      <w:lvlText w:val="%9."/>
+      <w:lvlJc w:val="right"/>
+      <w:pPr>
+        <w:ind w:left="4200" w:hanging="420"/>
+      </w:pPr>
+    </w:lvl>
+  </w:abstractNum>
+  <w:abstractNum w:abstractNumId="3">
     <w:nsid w:val="2DBF252F"/>
     <w:multiLevelType w:val="hybridMultilevel"/>
     <w:tmpl w:val="470602CE"/>
@@ -36030,7 +36808,93 @@
       </w:pPr>
     </w:lvl>
   </w:abstractNum>
-  <w:abstractNum w:abstractNumId="3">
+  <w:abstractNum w:abstractNumId="4">
+    <w:nsid w:val="5B4776C8"/>
+    <w:multiLevelType w:val="hybridMultilevel"/>
+    <w:tmpl w:val="80D86002"/>
+    <w:lvl w:ilvl="0" w:tplc="04090019">
+      <w:start w:val="1"/>
+      <w:numFmt w:val="lowerLetter"/>
+      <w:lvlText w:val="%1)"/>
+      <w:lvlJc w:val="left"/>
+      <w:pPr>
+        <w:ind w:left="420" w:hanging="420"/>
+      </w:pPr>
+    </w:lvl>
+    <w:lvl w:ilvl="1" w:tplc="04090019" w:tentative="1">
+      <w:start w:val="1"/>
+      <w:numFmt w:val="lowerLetter"/>
+      <w:lvlText w:val="%2)"/>
+      <w:lvlJc w:val="left"/>
+      <w:pPr>
+        <w:ind w:left="840" w:hanging="420"/>
+      </w:pPr>
+    </w:lvl>
+    <w:lvl w:ilvl="2" w:tplc="0409001B" w:tentative="1">
+      <w:start w:val="1"/>
+      <w:numFmt w:val="lowerRoman"/>
+      <w:lvlText w:val="%3."/>
+      <w:lvlJc w:val="right"/>
+      <w:pPr>
+        <w:ind w:left="1260" w:hanging="420"/>
+      </w:pPr>
+    </w:lvl>
+    <w:lvl w:ilvl="3" w:tplc="0409000F" w:tentative="1">
+      <w:start w:val="1"/>
+      <w:numFmt w:val="decimal"/>
+      <w:lvlText w:val="%4."/>
+      <w:lvlJc w:val="left"/>
+      <w:pPr>
+        <w:ind w:left="1680" w:hanging="420"/>
+      </w:pPr>
+    </w:lvl>
+    <w:lvl w:ilvl="4" w:tplc="04090019" w:tentative="1">
+      <w:start w:val="1"/>
+      <w:numFmt w:val="lowerLetter"/>
+      <w:lvlText w:val="%5)"/>
+      <w:lvlJc w:val="left"/>
+      <w:pPr>
+        <w:ind w:left="2100" w:hanging="420"/>
+      </w:pPr>
+    </w:lvl>
+    <w:lvl w:ilvl="5" w:tplc="0409001B" w:tentative="1">
+      <w:start w:val="1"/>
+      <w:numFmt w:val="lowerRoman"/>
+      <w:lvlText w:val="%6."/>
+      <w:lvlJc w:val="right"/>
+      <w:pPr>
+        <w:ind w:left="2520" w:hanging="420"/>
+      </w:pPr>
+    </w:lvl>
+    <w:lvl w:ilvl="6" w:tplc="0409000F" w:tentative="1">
+      <w:start w:val="1"/>
+      <w:numFmt w:val="decimal"/>
+      <w:lvlText w:val="%7."/>
+      <w:lvlJc w:val="left"/>
+      <w:pPr>
+        <w:ind w:left="2940" w:hanging="420"/>
+      </w:pPr>
+    </w:lvl>
+    <w:lvl w:ilvl="7" w:tplc="04090019" w:tentative="1">
+      <w:start w:val="1"/>
+      <w:numFmt w:val="lowerLetter"/>
+      <w:lvlText w:val="%8)"/>
+      <w:lvlJc w:val="left"/>
+      <w:pPr>
+        <w:ind w:left="3360" w:hanging="420"/>
+      </w:pPr>
+    </w:lvl>
+    <w:lvl w:ilvl="8" w:tplc="0409001B" w:tentative="1">
+      <w:start w:val="1"/>
+      <w:numFmt w:val="lowerRoman"/>
+      <w:lvlText w:val="%9."/>
+      <w:lvlJc w:val="right"/>
+      <w:pPr>
+        <w:ind w:left="3780" w:hanging="420"/>
+      </w:pPr>
+    </w:lvl>
+  </w:abstractNum>
+  <w:abstractNum w:abstractNumId="5">
     <w:nsid w:val="77CC31D8"/>
     <w:multiLevelType w:val="hybridMultilevel"/>
     <w:tmpl w:val="B3EE5D98"/>
@@ -36119,7 +36983,7 @@
       </w:pPr>
     </w:lvl>
   </w:abstractNum>
-  <w:abstractNum w:abstractNumId="4">
+  <w:abstractNum w:abstractNumId="6">
     <w:nsid w:val="7BF40483"/>
     <w:multiLevelType w:val="hybridMultilevel"/>
     <w:tmpl w:val="BFAA8028"/>
@@ -36205,7 +37069,7 @@
       </w:pPr>
     </w:lvl>
   </w:abstractNum>
-  <w:abstractNum w:abstractNumId="5">
+  <w:abstractNum w:abstractNumId="7">
     <w:nsid w:val="7CBA32FD"/>
     <w:multiLevelType w:val="hybridMultilevel"/>
     <w:tmpl w:val="8960A75E"/>
@@ -36394,10 +37258,10 @@
     <w:abstractNumId w:val="1"/>
   </w:num>
   <w:num w:numId="26">
-    <w:abstractNumId w:val="3"/>
+    <w:abstractNumId w:val="5"/>
   </w:num>
   <w:num w:numId="27">
-    <w:abstractNumId w:val="4"/>
+    <w:abstractNumId w:val="6"/>
   </w:num>
   <w:num w:numId="28">
     <w:abstractNumId w:val="0"/>
@@ -36490,7 +37354,7 @@
     </w:lvlOverride>
   </w:num>
   <w:num w:numId="31">
-    <w:abstractNumId w:val="2"/>
+    <w:abstractNumId w:val="3"/>
   </w:num>
   <w:num w:numId="32">
     <w:abstractNumId w:val="0"/>
@@ -36541,7 +37405,13 @@
     <w:abstractNumId w:val="0"/>
   </w:num>
   <w:num w:numId="39">
-    <w:abstractNumId w:val="5"/>
+    <w:abstractNumId w:val="7"/>
+  </w:num>
+  <w:num w:numId="40">
+    <w:abstractNumId w:val="4"/>
+  </w:num>
+  <w:num w:numId="41">
+    <w:abstractNumId w:val="2"/>
   </w:num>
 </w:numbering>
 </file>

</xml_diff>

<commit_message>
update framework doc for 6.5.8.0
</commit_message>
<xml_diff>
--- a/Document/Tutorials/使用文档（3）-如何开始开发游戏.docx
+++ b/Document/Tutorials/使用文档（3）-如何开始开发游戏.docx
@@ -10382,9 +10382,6 @@
       <w:pPr>
         <w:pStyle w:val="a8"/>
         <w:ind w:firstLine="480"/>
-        <w:rPr>
-          <w:rFonts w:hint="eastAsia"/>
-        </w:rPr>
       </w:pPr>
       <w:r>
         <w:rPr>
@@ -10539,11 +10536,6 @@
             </w:r>
           </w:p>
           <w:p>
-            <w:pPr>
-              <w:rPr>
-                <w:rFonts w:hint="eastAsia"/>
-              </w:rPr>
-            </w:pPr>
             <w:r>
               <w:rPr>
                 <w:sz w:val="18"/>
@@ -17835,6 +17827,1834 @@
         </w:tc>
       </w:tr>
     </w:tbl>
+    <w:p>
+      <w:pPr>
+        <w:rPr>
+          <w:rFonts w:hint="eastAsia"/>
+        </w:rPr>
+      </w:pPr>
+    </w:p>
+    <w:p>
+      <w:pPr>
+        <w:pStyle w:val="2"/>
+        <w:rPr>
+          <w:rFonts w:hint="eastAsia"/>
+        </w:rPr>
+      </w:pPr>
+      <w:r>
+        <w:rPr>
+          <w:rFonts w:hint="eastAsia"/>
+        </w:rPr>
+        <w:t>使用</w:t>
+      </w:r>
+      <w:r>
+        <w:rPr>
+          <w:rFonts w:hint="eastAsia"/>
+        </w:rPr>
+        <w:t>Lua</w:t>
+      </w:r>
+      <w:r>
+        <w:rPr>
+          <w:rFonts w:hint="eastAsia"/>
+        </w:rPr>
+        <w:t>脚本</w:t>
+      </w:r>
+    </w:p>
+    <w:p>
+      <w:pPr>
+        <w:pStyle w:val="3"/>
+        <w:rPr>
+          <w:rFonts w:hint="eastAsia"/>
+        </w:rPr>
+      </w:pPr>
+      <w:r>
+        <w:rPr>
+          <w:rFonts w:hint="eastAsia"/>
+        </w:rPr>
+        <w:t>开启</w:t>
+      </w:r>
+      <w:r>
+        <w:rPr>
+          <w:rFonts w:hint="eastAsia"/>
+        </w:rPr>
+        <w:t>Lua</w:t>
+      </w:r>
+      <w:r>
+        <w:rPr>
+          <w:rFonts w:hint="eastAsia"/>
+        </w:rPr>
+        <w:t>脚本支持配置</w:t>
+      </w:r>
+    </w:p>
+    <w:p>
+      <w:pPr>
+        <w:rPr>
+          <w:rFonts w:hint="eastAsia"/>
+        </w:rPr>
+      </w:pPr>
+      <w:r>
+        <w:rPr>
+          <w:rFonts w:hint="eastAsia"/>
+        </w:rPr>
+        <w:t>打开项目里的</w:t>
+      </w:r>
+      <w:r>
+        <w:rPr>
+          <w:rFonts w:hint="eastAsia"/>
+        </w:rPr>
+        <w:t>ScutSMS.exe</w:t>
+      </w:r>
+      <w:r>
+        <w:rPr>
+          <w:rFonts w:hint="eastAsia"/>
+        </w:rPr>
+        <w:t>程序，设置启用</w:t>
+      </w:r>
+      <w:r>
+        <w:rPr>
+          <w:rFonts w:hint="eastAsia"/>
+        </w:rPr>
+        <w:t>Lua</w:t>
+      </w:r>
+      <w:r>
+        <w:rPr>
+          <w:rFonts w:hint="eastAsia"/>
+        </w:rPr>
+        <w:t>脚本配置</w:t>
+      </w:r>
+    </w:p>
+    <w:p>
+      <w:pPr>
+        <w:rPr>
+          <w:rFonts w:hint="eastAsia"/>
+        </w:rPr>
+      </w:pPr>
+      <w:r>
+        <w:rPr>
+          <w:rFonts w:hint="eastAsia"/>
+          <w:noProof/>
+        </w:rPr>
+        <w:drawing>
+          <wp:inline distT="0" distB="0" distL="0" distR="0">
+            <wp:extent cx="5274310" cy="1270621"/>
+            <wp:effectExtent l="19050" t="0" r="2540" b="0"/>
+            <wp:docPr id="1" name="图片 1"/>
+            <wp:cNvGraphicFramePr>
+              <a:graphicFrameLocks xmlns:a="http://schemas.openxmlformats.org/drawingml/2006/main" noChangeAspect="1"/>
+            </wp:cNvGraphicFramePr>
+            <a:graphic xmlns:a="http://schemas.openxmlformats.org/drawingml/2006/main">
+              <a:graphicData uri="http://schemas.openxmlformats.org/drawingml/2006/picture">
+                <pic:pic xmlns:pic="http://schemas.openxmlformats.org/drawingml/2006/picture">
+                  <pic:nvPicPr>
+                    <pic:cNvPr id="0" name="Picture 1"/>
+                    <pic:cNvPicPr>
+                      <a:picLocks noChangeAspect="1" noChangeArrowheads="1"/>
+                    </pic:cNvPicPr>
+                  </pic:nvPicPr>
+                  <pic:blipFill>
+                    <a:blip r:embed="rId32"/>
+                    <a:srcRect/>
+                    <a:stretch>
+                      <a:fillRect/>
+                    </a:stretch>
+                  </pic:blipFill>
+                  <pic:spPr bwMode="auto">
+                    <a:xfrm>
+                      <a:off x="0" y="0"/>
+                      <a:ext cx="5274310" cy="1270621"/>
+                    </a:xfrm>
+                    <a:prstGeom prst="rect">
+                      <a:avLst/>
+                    </a:prstGeom>
+                    <a:noFill/>
+                    <a:ln w="9525">
+                      <a:noFill/>
+                      <a:miter lim="800000"/>
+                      <a:headEnd/>
+                      <a:tailEnd/>
+                    </a:ln>
+                  </pic:spPr>
+                </pic:pic>
+              </a:graphicData>
+            </a:graphic>
+          </wp:inline>
+        </w:drawing>
+      </w:r>
+    </w:p>
+    <w:p>
+      <w:pPr>
+        <w:rPr>
+          <w:rFonts w:hint="eastAsia"/>
+        </w:rPr>
+      </w:pPr>
+      <w:r>
+        <w:rPr>
+          <w:rFonts w:hint="eastAsia"/>
+        </w:rPr>
+        <w:t>或</w:t>
+      </w:r>
+      <w:r>
+        <w:rPr>
+          <w:rFonts w:hint="eastAsia"/>
+        </w:rPr>
+        <w:t>在</w:t>
+      </w:r>
+      <w:r>
+        <w:rPr>
+          <w:rFonts w:hint="eastAsia"/>
+        </w:rPr>
+        <w:t>GameServer.exe.config</w:t>
+      </w:r>
+      <w:r>
+        <w:rPr>
+          <w:rFonts w:hint="eastAsia"/>
+        </w:rPr>
+        <w:t>配置文件中增加</w:t>
+      </w:r>
+    </w:p>
+    <w:tbl>
+      <w:tblPr>
+        <w:tblStyle w:val="a9"/>
+        <w:tblW w:w="0" w:type="auto"/>
+        <w:shd w:val="clear" w:color="auto" w:fill="F2F2F2" w:themeFill="background1" w:themeFillShade="F2"/>
+        <w:tblLook w:val="04A0"/>
+      </w:tblPr>
+      <w:tblGrid>
+        <w:gridCol w:w="8522"/>
+      </w:tblGrid>
+      <w:tr>
+        <w:tc>
+          <w:tcPr>
+            <w:tcW w:w="8522" w:type="dxa"/>
+            <w:shd w:val="clear" w:color="auto" w:fill="F2F2F2" w:themeFill="background1" w:themeFillShade="F2"/>
+          </w:tcPr>
+          <w:p>
+            <w:pPr>
+              <w:rPr>
+                <w:rFonts w:hint="eastAsia"/>
+                <w:sz w:val="18"/>
+                <w:szCs w:val="18"/>
+              </w:rPr>
+            </w:pPr>
+            <w:r>
+              <w:rPr>
+                <w:sz w:val="18"/>
+                <w:szCs w:val="18"/>
+              </w:rPr>
+              <w:t>&lt;appSettings&gt;</w:t>
+            </w:r>
+          </w:p>
+          <w:p>
+            <w:pPr>
+              <w:rPr>
+                <w:rFonts w:hint="eastAsia"/>
+                <w:sz w:val="18"/>
+                <w:szCs w:val="18"/>
+              </w:rPr>
+            </w:pPr>
+            <w:r>
+              <w:rPr>
+                <w:rFonts w:hint="eastAsia"/>
+                <w:sz w:val="18"/>
+                <w:szCs w:val="18"/>
+              </w:rPr>
+              <w:t xml:space="preserve">    </w:t>
+            </w:r>
+            <w:r>
+              <w:rPr>
+                <w:sz w:val="18"/>
+                <w:szCs w:val="18"/>
+              </w:rPr>
+              <w:t>&lt;add key="Lua_Disable" value="False" /&gt;</w:t>
+            </w:r>
+          </w:p>
+          <w:p>
+            <w:r>
+              <w:rPr>
+                <w:sz w:val="18"/>
+                <w:szCs w:val="18"/>
+              </w:rPr>
+              <w:t>&lt;</w:t>
+            </w:r>
+            <w:r>
+              <w:rPr>
+                <w:rFonts w:hint="eastAsia"/>
+                <w:sz w:val="18"/>
+                <w:szCs w:val="18"/>
+              </w:rPr>
+              <w:t>/</w:t>
+            </w:r>
+            <w:r>
+              <w:rPr>
+                <w:sz w:val="18"/>
+                <w:szCs w:val="18"/>
+              </w:rPr>
+              <w:t>appSettings&gt;</w:t>
+            </w:r>
+          </w:p>
+        </w:tc>
+      </w:tr>
+    </w:tbl>
+    <w:p>
+      <w:pPr>
+        <w:rPr>
+          <w:rFonts w:hint="eastAsia"/>
+        </w:rPr>
+      </w:pPr>
+    </w:p>
+    <w:p>
+      <w:pPr>
+        <w:pStyle w:val="3"/>
+        <w:rPr>
+          <w:rFonts w:hint="eastAsia"/>
+        </w:rPr>
+      </w:pPr>
+      <w:r>
+        <w:rPr>
+          <w:rFonts w:hint="eastAsia"/>
+        </w:rPr>
+        <w:t>注册</w:t>
+      </w:r>
+      <w:r>
+        <w:rPr>
+          <w:rFonts w:hint="eastAsia"/>
+        </w:rPr>
+        <w:t>Lua</w:t>
+      </w:r>
+      <w:r>
+        <w:rPr>
+          <w:rFonts w:hint="eastAsia"/>
+        </w:rPr>
+        <w:t>调用</w:t>
+      </w:r>
+      <w:r>
+        <w:rPr>
+          <w:rFonts w:hint="eastAsia"/>
+        </w:rPr>
+        <w:t>.Net</w:t>
+      </w:r>
+      <w:r>
+        <w:rPr>
+          <w:rFonts w:hint="eastAsia"/>
+        </w:rPr>
+        <w:t>的方法</w:t>
+      </w:r>
+    </w:p>
+    <w:p>
+      <w:pPr>
+        <w:rPr>
+          <w:rFonts w:hint="eastAsia"/>
+        </w:rPr>
+      </w:pPr>
+      <w:r>
+        <w:rPr>
+          <w:rFonts w:hint="eastAsia"/>
+        </w:rPr>
+        <w:t>打开脚本启动类</w:t>
+      </w:r>
+      <w:r>
+        <w:t>MainClass.cs</w:t>
+      </w:r>
+      <w:r>
+        <w:rPr>
+          <w:rFonts w:hint="eastAsia"/>
+        </w:rPr>
+        <w:t>文件，在</w:t>
+      </w:r>
+      <w:r>
+        <w:t>OnStartAffer</w:t>
+      </w:r>
+      <w:r>
+        <w:rPr>
+          <w:rFonts w:hint="eastAsia"/>
+        </w:rPr>
+        <w:t>注册</w:t>
+      </w:r>
+      <w:r>
+        <w:rPr>
+          <w:rFonts w:hint="eastAsia"/>
+        </w:rPr>
+        <w:t>Lua</w:t>
+      </w:r>
+      <w:r>
+        <w:rPr>
+          <w:rFonts w:hint="eastAsia"/>
+        </w:rPr>
+        <w:t>调用的</w:t>
+      </w:r>
+      <w:r>
+        <w:rPr>
+          <w:rFonts w:hint="eastAsia"/>
+        </w:rPr>
+        <w:t>.Net</w:t>
+      </w:r>
+      <w:r>
+        <w:rPr>
+          <w:rFonts w:hint="eastAsia"/>
+        </w:rPr>
+        <w:t>的方法，如下</w:t>
+      </w:r>
+    </w:p>
+    <w:tbl>
+      <w:tblPr>
+        <w:tblStyle w:val="a9"/>
+        <w:tblW w:w="0" w:type="auto"/>
+        <w:shd w:val="clear" w:color="auto" w:fill="F2F2F2" w:themeFill="background1" w:themeFillShade="F2"/>
+        <w:tblLook w:val="04A0"/>
+      </w:tblPr>
+      <w:tblGrid>
+        <w:gridCol w:w="8522"/>
+      </w:tblGrid>
+      <w:tr>
+        <w:tc>
+          <w:tcPr>
+            <w:tcW w:w="8522" w:type="dxa"/>
+            <w:shd w:val="clear" w:color="auto" w:fill="F2F2F2" w:themeFill="background1" w:themeFillShade="F2"/>
+          </w:tcPr>
+          <w:p>
+            <w:pPr>
+              <w:rPr>
+                <w:rFonts w:ascii="微软雅黑" w:hAnsi="微软雅黑" w:hint="eastAsia"/>
+                <w:sz w:val="18"/>
+                <w:szCs w:val="18"/>
+              </w:rPr>
+            </w:pPr>
+            <w:r>
+              <w:rPr>
+                <w:rFonts w:ascii="微软雅黑" w:hAnsi="微软雅黑" w:hint="eastAsia"/>
+                <w:sz w:val="18"/>
+                <w:szCs w:val="18"/>
+              </w:rPr>
+              <w:t>//Lua</w:t>
+            </w:r>
+            <w:r>
+              <w:rPr>
+                <w:rFonts w:ascii="微软雅黑" w:hAnsi="微软雅黑" w:hint="eastAsia"/>
+                <w:sz w:val="18"/>
+                <w:szCs w:val="18"/>
+              </w:rPr>
+              <w:t>调用</w:t>
+            </w:r>
+            <w:r>
+              <w:rPr>
+                <w:rFonts w:ascii="微软雅黑" w:hAnsi="微软雅黑" w:hint="eastAsia"/>
+                <w:sz w:val="18"/>
+                <w:szCs w:val="18"/>
+              </w:rPr>
+              <w:t>函数</w:t>
+            </w:r>
+            <w:r>
+              <w:rPr>
+                <w:rFonts w:ascii="微软雅黑" w:hAnsi="微软雅黑" w:hint="eastAsia"/>
+                <w:sz w:val="18"/>
+                <w:szCs w:val="18"/>
+              </w:rPr>
+              <w:t>代理</w:t>
+            </w:r>
+            <w:r>
+              <w:rPr>
+                <w:rFonts w:ascii="微软雅黑" w:hAnsi="微软雅黑" w:hint="eastAsia"/>
+                <w:sz w:val="18"/>
+                <w:szCs w:val="18"/>
+              </w:rPr>
+              <w:t>类</w:t>
+            </w:r>
+          </w:p>
+          <w:p>
+            <w:pPr>
+              <w:rPr>
+                <w:rFonts w:ascii="微软雅黑" w:hAnsi="微软雅黑"/>
+                <w:sz w:val="18"/>
+                <w:szCs w:val="18"/>
+              </w:rPr>
+            </w:pPr>
+            <w:r>
+              <w:rPr>
+                <w:rFonts w:ascii="微软雅黑" w:hAnsi="微软雅黑"/>
+                <w:sz w:val="18"/>
+                <w:szCs w:val="18"/>
+              </w:rPr>
+              <w:t>public class LuaFuncProxy</w:t>
+            </w:r>
+          </w:p>
+          <w:p>
+            <w:pPr>
+              <w:rPr>
+                <w:rFonts w:ascii="微软雅黑" w:hAnsi="微软雅黑"/>
+                <w:sz w:val="18"/>
+                <w:szCs w:val="18"/>
+              </w:rPr>
+            </w:pPr>
+            <w:r>
+              <w:rPr>
+                <w:rFonts w:ascii="微软雅黑" w:hAnsi="微软雅黑"/>
+                <w:sz w:val="18"/>
+                <w:szCs w:val="18"/>
+              </w:rPr>
+              <w:t>{</w:t>
+            </w:r>
+          </w:p>
+          <w:p>
+            <w:pPr>
+              <w:rPr>
+                <w:rFonts w:ascii="微软雅黑" w:hAnsi="微软雅黑"/>
+                <w:sz w:val="18"/>
+                <w:szCs w:val="18"/>
+              </w:rPr>
+            </w:pPr>
+            <w:r>
+              <w:rPr>
+                <w:rFonts w:ascii="微软雅黑" w:hAnsi="微软雅黑"/>
+                <w:sz w:val="18"/>
+                <w:szCs w:val="18"/>
+              </w:rPr>
+              <w:t xml:space="preserve">    private static LuaFuncProxy instance = new LuaFuncProxy();</w:t>
+            </w:r>
+          </w:p>
+          <w:p>
+            <w:pPr>
+              <w:rPr>
+                <w:rFonts w:ascii="微软雅黑" w:hAnsi="微软雅黑"/>
+                <w:sz w:val="18"/>
+                <w:szCs w:val="18"/>
+              </w:rPr>
+            </w:pPr>
+          </w:p>
+          <w:p>
+            <w:pPr>
+              <w:rPr>
+                <w:rFonts w:ascii="微软雅黑" w:hAnsi="微软雅黑"/>
+                <w:sz w:val="18"/>
+                <w:szCs w:val="18"/>
+              </w:rPr>
+            </w:pPr>
+            <w:r>
+              <w:rPr>
+                <w:rFonts w:ascii="微软雅黑" w:hAnsi="微软雅黑"/>
+                <w:sz w:val="18"/>
+                <w:szCs w:val="18"/>
+              </w:rPr>
+              <w:t xml:space="preserve">    public static LuaFuncProxy GetIntance()</w:t>
+            </w:r>
+          </w:p>
+          <w:p>
+            <w:pPr>
+              <w:rPr>
+                <w:rFonts w:ascii="微软雅黑" w:hAnsi="微软雅黑"/>
+                <w:sz w:val="18"/>
+                <w:szCs w:val="18"/>
+              </w:rPr>
+            </w:pPr>
+            <w:r>
+              <w:rPr>
+                <w:rFonts w:ascii="微软雅黑" w:hAnsi="微软雅黑"/>
+                <w:sz w:val="18"/>
+                <w:szCs w:val="18"/>
+              </w:rPr>
+              <w:t xml:space="preserve">    {</w:t>
+            </w:r>
+          </w:p>
+          <w:p>
+            <w:pPr>
+              <w:rPr>
+                <w:rFonts w:ascii="微软雅黑" w:hAnsi="微软雅黑"/>
+                <w:sz w:val="18"/>
+                <w:szCs w:val="18"/>
+              </w:rPr>
+            </w:pPr>
+            <w:r>
+              <w:rPr>
+                <w:rFonts w:ascii="微软雅黑" w:hAnsi="微软雅黑"/>
+                <w:sz w:val="18"/>
+                <w:szCs w:val="18"/>
+              </w:rPr>
+              <w:t xml:space="preserve">        return instance;</w:t>
+            </w:r>
+          </w:p>
+          <w:p>
+            <w:pPr>
+              <w:rPr>
+                <w:rFonts w:ascii="微软雅黑" w:hAnsi="微软雅黑"/>
+                <w:sz w:val="18"/>
+                <w:szCs w:val="18"/>
+              </w:rPr>
+            </w:pPr>
+            <w:r>
+              <w:rPr>
+                <w:rFonts w:ascii="微软雅黑" w:hAnsi="微软雅黑"/>
+                <w:sz w:val="18"/>
+                <w:szCs w:val="18"/>
+              </w:rPr>
+              <w:t xml:space="preserve">    }</w:t>
+            </w:r>
+          </w:p>
+          <w:p>
+            <w:pPr>
+              <w:rPr>
+                <w:rFonts w:ascii="微软雅黑" w:hAnsi="微软雅黑"/>
+                <w:sz w:val="18"/>
+                <w:szCs w:val="18"/>
+              </w:rPr>
+            </w:pPr>
+          </w:p>
+          <w:p>
+            <w:pPr>
+              <w:rPr>
+                <w:rFonts w:ascii="微软雅黑" w:hAnsi="微软雅黑"/>
+                <w:sz w:val="18"/>
+                <w:szCs w:val="18"/>
+              </w:rPr>
+            </w:pPr>
+            <w:r>
+              <w:rPr>
+                <w:rFonts w:ascii="微软雅黑" w:hAnsi="微软雅黑"/>
+                <w:sz w:val="18"/>
+                <w:szCs w:val="18"/>
+              </w:rPr>
+              <w:t xml:space="preserve">    private LuaFuncProxy()</w:t>
+            </w:r>
+          </w:p>
+          <w:p>
+            <w:pPr>
+              <w:rPr>
+                <w:rFonts w:ascii="微软雅黑" w:hAnsi="微软雅黑" w:hint="eastAsia"/>
+                <w:sz w:val="18"/>
+                <w:szCs w:val="18"/>
+              </w:rPr>
+            </w:pPr>
+            <w:r>
+              <w:rPr>
+                <w:rFonts w:ascii="微软雅黑" w:hAnsi="微软雅黑"/>
+                <w:sz w:val="18"/>
+                <w:szCs w:val="18"/>
+              </w:rPr>
+              <w:t xml:space="preserve">    {</w:t>
+            </w:r>
+          </w:p>
+          <w:p>
+            <w:pPr>
+              <w:rPr>
+                <w:rFonts w:ascii="微软雅黑" w:hAnsi="微软雅黑"/>
+                <w:sz w:val="18"/>
+                <w:szCs w:val="18"/>
+              </w:rPr>
+            </w:pPr>
+            <w:r>
+              <w:rPr>
+                <w:rFonts w:ascii="微软雅黑" w:hAnsi="微软雅黑"/>
+                <w:sz w:val="18"/>
+                <w:szCs w:val="18"/>
+              </w:rPr>
+              <w:t xml:space="preserve">    }</w:t>
+            </w:r>
+          </w:p>
+          <w:p>
+            <w:pPr>
+              <w:rPr>
+                <w:rFonts w:ascii="微软雅黑" w:hAnsi="微软雅黑"/>
+                <w:sz w:val="18"/>
+                <w:szCs w:val="18"/>
+              </w:rPr>
+            </w:pPr>
+          </w:p>
+          <w:p>
+            <w:pPr>
+              <w:rPr>
+                <w:rFonts w:ascii="微软雅黑" w:hAnsi="微软雅黑"/>
+                <w:sz w:val="18"/>
+                <w:szCs w:val="18"/>
+              </w:rPr>
+            </w:pPr>
+            <w:r>
+              <w:rPr>
+                <w:rFonts w:ascii="微软雅黑" w:hAnsi="微软雅黑"/>
+                <w:sz w:val="18"/>
+                <w:szCs w:val="18"/>
+              </w:rPr>
+              <w:t xml:space="preserve">    /// &lt;summary&gt;</w:t>
+            </w:r>
+          </w:p>
+          <w:p>
+            <w:pPr>
+              <w:rPr>
+                <w:rFonts w:ascii="微软雅黑" w:hAnsi="微软雅黑" w:hint="eastAsia"/>
+                <w:sz w:val="18"/>
+                <w:szCs w:val="18"/>
+              </w:rPr>
+            </w:pPr>
+            <w:r>
+              <w:rPr>
+                <w:rFonts w:ascii="微软雅黑" w:hAnsi="微软雅黑" w:hint="eastAsia"/>
+                <w:sz w:val="18"/>
+                <w:szCs w:val="18"/>
+              </w:rPr>
+              <w:t xml:space="preserve">    /// 获取Url参数</w:t>
+            </w:r>
+          </w:p>
+          <w:p>
+            <w:pPr>
+              <w:rPr>
+                <w:rFonts w:ascii="微软雅黑" w:hAnsi="微软雅黑"/>
+                <w:sz w:val="18"/>
+                <w:szCs w:val="18"/>
+              </w:rPr>
+            </w:pPr>
+            <w:r>
+              <w:rPr>
+                <w:rFonts w:ascii="微软雅黑" w:hAnsi="微软雅黑"/>
+                <w:sz w:val="18"/>
+                <w:szCs w:val="18"/>
+              </w:rPr>
+              <w:t xml:space="preserve">    /// &lt;/summary&gt;</w:t>
+            </w:r>
+          </w:p>
+          <w:p>
+            <w:pPr>
+              <w:rPr>
+                <w:rFonts w:ascii="微软雅黑" w:hAnsi="微软雅黑"/>
+                <w:sz w:val="18"/>
+                <w:szCs w:val="18"/>
+              </w:rPr>
+            </w:pPr>
+            <w:r>
+              <w:rPr>
+                <w:rFonts w:ascii="微软雅黑" w:hAnsi="微软雅黑"/>
+                <w:sz w:val="18"/>
+                <w:szCs w:val="18"/>
+              </w:rPr>
+              <w:t xml:space="preserve">    /// &lt;param name="actionGetter"&gt;&lt;/param&gt;</w:t>
+            </w:r>
+          </w:p>
+          <w:p>
+            <w:pPr>
+              <w:rPr>
+                <w:rFonts w:ascii="微软雅黑" w:hAnsi="微软雅黑"/>
+                <w:sz w:val="18"/>
+                <w:szCs w:val="18"/>
+              </w:rPr>
+            </w:pPr>
+            <w:r>
+              <w:rPr>
+                <w:rFonts w:ascii="微软雅黑" w:hAnsi="微软雅黑"/>
+                <w:sz w:val="18"/>
+                <w:szCs w:val="18"/>
+              </w:rPr>
+              <w:t xml:space="preserve">    /// &lt;param name="name"&gt;&lt;/param&gt;</w:t>
+            </w:r>
+          </w:p>
+          <w:p>
+            <w:pPr>
+              <w:rPr>
+                <w:rFonts w:ascii="微软雅黑" w:hAnsi="微软雅黑"/>
+                <w:sz w:val="18"/>
+                <w:szCs w:val="18"/>
+              </w:rPr>
+            </w:pPr>
+            <w:r>
+              <w:rPr>
+                <w:rFonts w:ascii="微软雅黑" w:hAnsi="微软雅黑"/>
+                <w:sz w:val="18"/>
+                <w:szCs w:val="18"/>
+              </w:rPr>
+              <w:t xml:space="preserve">    /// &lt;returns&gt;&lt;/returns&gt;</w:t>
+            </w:r>
+          </w:p>
+          <w:p>
+            <w:pPr>
+              <w:rPr>
+                <w:rFonts w:ascii="微软雅黑" w:hAnsi="微软雅黑"/>
+                <w:sz w:val="18"/>
+                <w:szCs w:val="18"/>
+              </w:rPr>
+            </w:pPr>
+            <w:r>
+              <w:rPr>
+                <w:rFonts w:ascii="微软雅黑" w:hAnsi="微软雅黑"/>
+                <w:sz w:val="18"/>
+                <w:szCs w:val="18"/>
+              </w:rPr>
+              <w:t xml:space="preserve">    public string GetActionParam(ActionGetter actionGetter, string name)</w:t>
+            </w:r>
+          </w:p>
+          <w:p>
+            <w:pPr>
+              <w:rPr>
+                <w:rFonts w:ascii="微软雅黑" w:hAnsi="微软雅黑"/>
+                <w:sz w:val="18"/>
+                <w:szCs w:val="18"/>
+              </w:rPr>
+            </w:pPr>
+            <w:r>
+              <w:rPr>
+                <w:rFonts w:ascii="微软雅黑" w:hAnsi="微软雅黑"/>
+                <w:sz w:val="18"/>
+                <w:szCs w:val="18"/>
+              </w:rPr>
+              <w:t xml:space="preserve">    {</w:t>
+            </w:r>
+          </w:p>
+          <w:p>
+            <w:pPr>
+              <w:rPr>
+                <w:rFonts w:ascii="微软雅黑" w:hAnsi="微软雅黑"/>
+                <w:sz w:val="18"/>
+                <w:szCs w:val="18"/>
+              </w:rPr>
+            </w:pPr>
+            <w:r>
+              <w:rPr>
+                <w:rFonts w:ascii="微软雅黑" w:hAnsi="微软雅黑"/>
+                <w:sz w:val="18"/>
+                <w:szCs w:val="18"/>
+              </w:rPr>
+              <w:t xml:space="preserve">        return actionGetter != null ? actionGetter.GetString(name) : "";</w:t>
+            </w:r>
+          </w:p>
+          <w:p>
+            <w:pPr>
+              <w:rPr>
+                <w:rFonts w:ascii="微软雅黑" w:hAnsi="微软雅黑"/>
+                <w:sz w:val="18"/>
+                <w:szCs w:val="18"/>
+              </w:rPr>
+            </w:pPr>
+            <w:r>
+              <w:rPr>
+                <w:rFonts w:ascii="微软雅黑" w:hAnsi="微软雅黑"/>
+                <w:sz w:val="18"/>
+                <w:szCs w:val="18"/>
+              </w:rPr>
+              <w:t xml:space="preserve">    }</w:t>
+            </w:r>
+          </w:p>
+          <w:p>
+            <w:pPr>
+              <w:rPr>
+                <w:rFonts w:ascii="微软雅黑" w:hAnsi="微软雅黑"/>
+                <w:sz w:val="18"/>
+                <w:szCs w:val="18"/>
+              </w:rPr>
+            </w:pPr>
+          </w:p>
+          <w:p>
+            <w:pPr>
+              <w:rPr>
+                <w:rFonts w:ascii="微软雅黑" w:hAnsi="微软雅黑"/>
+                <w:sz w:val="18"/>
+                <w:szCs w:val="18"/>
+              </w:rPr>
+            </w:pPr>
+            <w:r>
+              <w:rPr>
+                <w:rFonts w:ascii="微软雅黑" w:hAnsi="微软雅黑"/>
+                <w:sz w:val="18"/>
+                <w:szCs w:val="18"/>
+              </w:rPr>
+              <w:t xml:space="preserve">    /// &lt;summary&gt;</w:t>
+            </w:r>
+          </w:p>
+          <w:p>
+            <w:pPr>
+              <w:rPr>
+                <w:rFonts w:ascii="微软雅黑" w:hAnsi="微软雅黑" w:hint="eastAsia"/>
+                <w:sz w:val="18"/>
+                <w:szCs w:val="18"/>
+              </w:rPr>
+            </w:pPr>
+            <w:r>
+              <w:rPr>
+                <w:rFonts w:ascii="微软雅黑" w:hAnsi="微软雅黑"/>
+                <w:sz w:val="18"/>
+                <w:szCs w:val="18"/>
+              </w:rPr>
+              <w:t xml:space="preserve">    ///</w:t>
+            </w:r>
+            <w:r>
+              <w:rPr>
+                <w:rFonts w:ascii="微软雅黑" w:hAnsi="微软雅黑" w:hint="eastAsia"/>
+                <w:sz w:val="18"/>
+                <w:szCs w:val="18"/>
+              </w:rPr>
+              <w:t>获取排行榜数据的方法，Lua不支持泛型</w:t>
+            </w:r>
+          </w:p>
+          <w:p>
+            <w:pPr>
+              <w:rPr>
+                <w:rFonts w:ascii="微软雅黑" w:hAnsi="微软雅黑"/>
+                <w:sz w:val="18"/>
+                <w:szCs w:val="18"/>
+              </w:rPr>
+            </w:pPr>
+            <w:r>
+              <w:rPr>
+                <w:rFonts w:ascii="微软雅黑" w:hAnsi="微软雅黑"/>
+                <w:sz w:val="18"/>
+                <w:szCs w:val="18"/>
+              </w:rPr>
+              <w:t xml:space="preserve">    /// &lt;/summary&gt;</w:t>
+            </w:r>
+          </w:p>
+          <w:p>
+            <w:pPr>
+              <w:rPr>
+                <w:rFonts w:ascii="微软雅黑" w:hAnsi="微软雅黑"/>
+                <w:sz w:val="18"/>
+                <w:szCs w:val="18"/>
+              </w:rPr>
+            </w:pPr>
+            <w:r>
+              <w:rPr>
+                <w:rFonts w:ascii="微软雅黑" w:hAnsi="微软雅黑"/>
+                <w:sz w:val="18"/>
+                <w:szCs w:val="18"/>
+              </w:rPr>
+              <w:t xml:space="preserve">    /// &lt;returns&gt;&lt;/returns&gt;</w:t>
+            </w:r>
+          </w:p>
+          <w:p>
+            <w:pPr>
+              <w:rPr>
+                <w:rFonts w:ascii="微软雅黑" w:hAnsi="微软雅黑"/>
+                <w:sz w:val="18"/>
+                <w:szCs w:val="18"/>
+              </w:rPr>
+            </w:pPr>
+            <w:r>
+              <w:rPr>
+                <w:rFonts w:ascii="微软雅黑" w:hAnsi="微软雅黑"/>
+                <w:sz w:val="18"/>
+                <w:szCs w:val="18"/>
+              </w:rPr>
+              <w:t xml:space="preserve">    public UserRanking[] GetUserRankingList()</w:t>
+            </w:r>
+          </w:p>
+          <w:p>
+            <w:pPr>
+              <w:rPr>
+                <w:rFonts w:ascii="微软雅黑" w:hAnsi="微软雅黑"/>
+                <w:sz w:val="18"/>
+                <w:szCs w:val="18"/>
+              </w:rPr>
+            </w:pPr>
+            <w:r>
+              <w:rPr>
+                <w:rFonts w:ascii="微软雅黑" w:hAnsi="微软雅黑"/>
+                <w:sz w:val="18"/>
+                <w:szCs w:val="18"/>
+              </w:rPr>
+              <w:t xml:space="preserve">    {</w:t>
+            </w:r>
+          </w:p>
+          <w:p>
+            <w:pPr>
+              <w:rPr>
+                <w:rFonts w:ascii="微软雅黑" w:hAnsi="微软雅黑"/>
+                <w:sz w:val="18"/>
+                <w:szCs w:val="18"/>
+              </w:rPr>
+            </w:pPr>
+            <w:r>
+              <w:rPr>
+                <w:rFonts w:ascii="微软雅黑" w:hAnsi="微软雅黑"/>
+                <w:sz w:val="18"/>
+                <w:szCs w:val="18"/>
+              </w:rPr>
+              <w:t xml:space="preserve">        var cache = new ShareCacheStruct&lt;UserRanking&gt;();</w:t>
+            </w:r>
+          </w:p>
+          <w:p>
+            <w:pPr>
+              <w:rPr>
+                <w:rFonts w:ascii="微软雅黑" w:hAnsi="微软雅黑"/>
+                <w:sz w:val="18"/>
+                <w:szCs w:val="18"/>
+              </w:rPr>
+            </w:pPr>
+            <w:r>
+              <w:rPr>
+                <w:rFonts w:ascii="微软雅黑" w:hAnsi="微软雅黑"/>
+                <w:sz w:val="18"/>
+                <w:szCs w:val="18"/>
+              </w:rPr>
+              <w:t xml:space="preserve">        var rankingList = cache.FindAll(false);</w:t>
+            </w:r>
+          </w:p>
+          <w:p>
+            <w:pPr>
+              <w:rPr>
+                <w:rFonts w:ascii="微软雅黑" w:hAnsi="微软雅黑"/>
+                <w:sz w:val="18"/>
+                <w:szCs w:val="18"/>
+              </w:rPr>
+            </w:pPr>
+            <w:r>
+              <w:rPr>
+                <w:rFonts w:ascii="微软雅黑" w:hAnsi="微软雅黑"/>
+                <w:sz w:val="18"/>
+                <w:szCs w:val="18"/>
+              </w:rPr>
+              <w:t xml:space="preserve">        rankingList = MathUtils.QuickSort&lt;UserRanking&gt;(rankingList, compareTo);</w:t>
+            </w:r>
+          </w:p>
+          <w:p>
+            <w:pPr>
+              <w:rPr>
+                <w:rFonts w:ascii="微软雅黑" w:hAnsi="微软雅黑"/>
+                <w:sz w:val="18"/>
+                <w:szCs w:val="18"/>
+              </w:rPr>
+            </w:pPr>
+            <w:r>
+              <w:rPr>
+                <w:rFonts w:ascii="微软雅黑" w:hAnsi="微软雅黑"/>
+                <w:sz w:val="18"/>
+                <w:szCs w:val="18"/>
+              </w:rPr>
+              <w:t xml:space="preserve">        rankingList = rankingList.GetPaging(PageIndex, PageSize, out PageCount);</w:t>
+            </w:r>
+          </w:p>
+          <w:p>
+            <w:pPr>
+              <w:rPr>
+                <w:rFonts w:ascii="微软雅黑" w:hAnsi="微软雅黑"/>
+                <w:sz w:val="18"/>
+                <w:szCs w:val="18"/>
+              </w:rPr>
+            </w:pPr>
+            <w:r>
+              <w:rPr>
+                <w:rFonts w:ascii="微软雅黑" w:hAnsi="微软雅黑"/>
+                <w:sz w:val="18"/>
+                <w:szCs w:val="18"/>
+              </w:rPr>
+              <w:t xml:space="preserve">        return rankingList.ToArray();</w:t>
+            </w:r>
+          </w:p>
+          <w:p>
+            <w:pPr>
+              <w:rPr>
+                <w:rFonts w:ascii="微软雅黑" w:hAnsi="微软雅黑"/>
+                <w:sz w:val="18"/>
+                <w:szCs w:val="18"/>
+              </w:rPr>
+            </w:pPr>
+            <w:r>
+              <w:rPr>
+                <w:rFonts w:ascii="微软雅黑" w:hAnsi="微软雅黑"/>
+                <w:sz w:val="18"/>
+                <w:szCs w:val="18"/>
+              </w:rPr>
+              <w:t xml:space="preserve">    }</w:t>
+            </w:r>
+          </w:p>
+          <w:p>
+            <w:pPr>
+              <w:rPr>
+                <w:rFonts w:ascii="微软雅黑" w:hAnsi="微软雅黑"/>
+                <w:sz w:val="18"/>
+                <w:szCs w:val="18"/>
+              </w:rPr>
+            </w:pPr>
+          </w:p>
+          <w:p>
+            <w:pPr>
+              <w:rPr>
+                <w:rFonts w:ascii="微软雅黑" w:hAnsi="微软雅黑"/>
+                <w:sz w:val="18"/>
+                <w:szCs w:val="18"/>
+              </w:rPr>
+            </w:pPr>
+            <w:r>
+              <w:rPr>
+                <w:rFonts w:ascii="微软雅黑" w:hAnsi="微软雅黑"/>
+                <w:sz w:val="18"/>
+                <w:szCs w:val="18"/>
+              </w:rPr>
+              <w:t xml:space="preserve">    private int compareTo(UserRanking x, UserRanking y)</w:t>
+            </w:r>
+          </w:p>
+          <w:p>
+            <w:pPr>
+              <w:rPr>
+                <w:rFonts w:ascii="微软雅黑" w:hAnsi="微软雅黑"/>
+                <w:sz w:val="18"/>
+                <w:szCs w:val="18"/>
+              </w:rPr>
+            </w:pPr>
+            <w:r>
+              <w:rPr>
+                <w:rFonts w:ascii="微软雅黑" w:hAnsi="微软雅黑"/>
+                <w:sz w:val="18"/>
+                <w:szCs w:val="18"/>
+              </w:rPr>
+              <w:t xml:space="preserve">    {</w:t>
+            </w:r>
+          </w:p>
+          <w:p>
+            <w:pPr>
+              <w:rPr>
+                <w:rFonts w:ascii="微软雅黑" w:hAnsi="微软雅黑"/>
+                <w:sz w:val="18"/>
+                <w:szCs w:val="18"/>
+              </w:rPr>
+            </w:pPr>
+            <w:r>
+              <w:rPr>
+                <w:rFonts w:ascii="微软雅黑" w:hAnsi="微软雅黑"/>
+                <w:sz w:val="18"/>
+                <w:szCs w:val="18"/>
+              </w:rPr>
+              <w:t xml:space="preserve">        int result = y.Score - x.Score;</w:t>
+            </w:r>
+          </w:p>
+          <w:p>
+            <w:pPr>
+              <w:rPr>
+                <w:rFonts w:ascii="微软雅黑" w:hAnsi="微软雅黑"/>
+                <w:sz w:val="18"/>
+                <w:szCs w:val="18"/>
+              </w:rPr>
+            </w:pPr>
+            <w:r>
+              <w:rPr>
+                <w:rFonts w:ascii="微软雅黑" w:hAnsi="微软雅黑"/>
+                <w:sz w:val="18"/>
+                <w:szCs w:val="18"/>
+              </w:rPr>
+              <w:t xml:space="preserve">        if (result == 0)</w:t>
+            </w:r>
+          </w:p>
+          <w:p>
+            <w:pPr>
+              <w:rPr>
+                <w:rFonts w:ascii="微软雅黑" w:hAnsi="微软雅黑"/>
+                <w:sz w:val="18"/>
+                <w:szCs w:val="18"/>
+              </w:rPr>
+            </w:pPr>
+            <w:r>
+              <w:rPr>
+                <w:rFonts w:ascii="微软雅黑" w:hAnsi="微软雅黑"/>
+                <w:sz w:val="18"/>
+                <w:szCs w:val="18"/>
+              </w:rPr>
+              <w:t xml:space="preserve">        {</w:t>
+            </w:r>
+          </w:p>
+          <w:p>
+            <w:pPr>
+              <w:rPr>
+                <w:rFonts w:ascii="微软雅黑" w:hAnsi="微软雅黑"/>
+                <w:sz w:val="18"/>
+                <w:szCs w:val="18"/>
+              </w:rPr>
+            </w:pPr>
+            <w:r>
+              <w:rPr>
+                <w:rFonts w:ascii="微软雅黑" w:hAnsi="微软雅黑"/>
+                <w:sz w:val="18"/>
+                <w:szCs w:val="18"/>
+              </w:rPr>
+              <w:t xml:space="preserve">            result = y.UserID - x.UserID;</w:t>
+            </w:r>
+          </w:p>
+          <w:p>
+            <w:pPr>
+              <w:rPr>
+                <w:rFonts w:ascii="微软雅黑" w:hAnsi="微软雅黑"/>
+                <w:sz w:val="18"/>
+                <w:szCs w:val="18"/>
+              </w:rPr>
+            </w:pPr>
+            <w:r>
+              <w:rPr>
+                <w:rFonts w:ascii="微软雅黑" w:hAnsi="微软雅黑"/>
+                <w:sz w:val="18"/>
+                <w:szCs w:val="18"/>
+              </w:rPr>
+              <w:t xml:space="preserve">        }</w:t>
+            </w:r>
+          </w:p>
+          <w:p>
+            <w:pPr>
+              <w:rPr>
+                <w:rFonts w:ascii="微软雅黑" w:hAnsi="微软雅黑"/>
+                <w:sz w:val="18"/>
+                <w:szCs w:val="18"/>
+              </w:rPr>
+            </w:pPr>
+            <w:r>
+              <w:rPr>
+                <w:rFonts w:ascii="微软雅黑" w:hAnsi="微软雅黑"/>
+                <w:sz w:val="18"/>
+                <w:szCs w:val="18"/>
+              </w:rPr>
+              <w:t xml:space="preserve">        return result;</w:t>
+            </w:r>
+          </w:p>
+          <w:p>
+            <w:pPr>
+              <w:rPr>
+                <w:rFonts w:ascii="微软雅黑" w:hAnsi="微软雅黑"/>
+                <w:sz w:val="18"/>
+                <w:szCs w:val="18"/>
+              </w:rPr>
+            </w:pPr>
+            <w:r>
+              <w:rPr>
+                <w:rFonts w:ascii="微软雅黑" w:hAnsi="微软雅黑"/>
+                <w:sz w:val="18"/>
+                <w:szCs w:val="18"/>
+              </w:rPr>
+              <w:t xml:space="preserve">    }</w:t>
+            </w:r>
+          </w:p>
+          <w:p>
+            <w:r>
+              <w:rPr>
+                <w:rFonts w:ascii="微软雅黑" w:hAnsi="微软雅黑"/>
+                <w:sz w:val="18"/>
+                <w:szCs w:val="18"/>
+              </w:rPr>
+              <w:t>}</w:t>
+            </w:r>
+          </w:p>
+        </w:tc>
+      </w:tr>
+    </w:tbl>
+    <w:p>
+      <w:pPr>
+        <w:rPr>
+          <w:rFonts w:hint="eastAsia"/>
+        </w:rPr>
+      </w:pPr>
+      <w:r>
+        <w:lastRenderedPageBreak/>
+        <w:t>MainClass</w:t>
+      </w:r>
+      <w:r>
+        <w:rPr>
+          <w:rFonts w:hint="eastAsia"/>
+        </w:rPr>
+        <w:t>类</w:t>
+      </w:r>
+      <w:r>
+        <w:rPr>
+          <w:rFonts w:hint="eastAsia"/>
+        </w:rPr>
+        <w:t>注册函数</w:t>
+      </w:r>
+    </w:p>
+    <w:tbl>
+      <w:tblPr>
+        <w:tblStyle w:val="a9"/>
+        <w:tblW w:w="0" w:type="auto"/>
+        <w:shd w:val="clear" w:color="auto" w:fill="F2F2F2" w:themeFill="background1" w:themeFillShade="F2"/>
+        <w:tblLook w:val="04A0"/>
+      </w:tblPr>
+      <w:tblGrid>
+        <w:gridCol w:w="8522"/>
+      </w:tblGrid>
+      <w:tr>
+        <w:tc>
+          <w:tcPr>
+            <w:tcW w:w="8522" w:type="dxa"/>
+            <w:shd w:val="clear" w:color="auto" w:fill="F2F2F2" w:themeFill="background1" w:themeFillShade="F2"/>
+          </w:tcPr>
+          <w:p>
+            <w:pPr>
+              <w:rPr>
+                <w:sz w:val="18"/>
+                <w:szCs w:val="18"/>
+              </w:rPr>
+            </w:pPr>
+            <w:r>
+              <w:rPr>
+                <w:sz w:val="18"/>
+                <w:szCs w:val="18"/>
+              </w:rPr>
+              <w:t>protected override void OnStartAffer()</w:t>
+            </w:r>
+          </w:p>
+          <w:p>
+            <w:pPr>
+              <w:rPr>
+                <w:sz w:val="18"/>
+                <w:szCs w:val="18"/>
+              </w:rPr>
+            </w:pPr>
+            <w:r>
+              <w:rPr>
+                <w:sz w:val="18"/>
+                <w:szCs w:val="18"/>
+              </w:rPr>
+              <w:t>{</w:t>
+            </w:r>
+          </w:p>
+          <w:p>
+            <w:pPr>
+              <w:rPr>
+                <w:sz w:val="18"/>
+                <w:szCs w:val="18"/>
+              </w:rPr>
+            </w:pPr>
+            <w:r>
+              <w:rPr>
+                <w:sz w:val="18"/>
+                <w:szCs w:val="18"/>
+              </w:rPr>
+              <w:t xml:space="preserve">    var luaProxy = LuaFuncProxy.GetIntance();</w:t>
+            </w:r>
+          </w:p>
+          <w:p>
+            <w:pPr>
+              <w:rPr>
+                <w:rFonts w:hint="eastAsia"/>
+                <w:sz w:val="18"/>
+                <w:szCs w:val="18"/>
+              </w:rPr>
+            </w:pPr>
+            <w:r>
+              <w:rPr>
+                <w:sz w:val="18"/>
+                <w:szCs w:val="18"/>
+              </w:rPr>
+              <w:lastRenderedPageBreak/>
+              <w:t xml:space="preserve">    Type getterType = luaProxy.GetType();</w:t>
+            </w:r>
+          </w:p>
+          <w:p>
+            <w:pPr>
+              <w:rPr>
+                <w:sz w:val="18"/>
+                <w:szCs w:val="18"/>
+              </w:rPr>
+            </w:pPr>
+            <w:r>
+              <w:rPr>
+                <w:sz w:val="18"/>
+                <w:szCs w:val="18"/>
+              </w:rPr>
+              <w:t xml:space="preserve">    ScriptEngines.LuaRegister("</w:t>
+            </w:r>
+            <w:r>
+              <w:rPr>
+                <w:b/>
+                <w:color w:val="FF0000"/>
+                <w:sz w:val="18"/>
+                <w:szCs w:val="18"/>
+                <w:highlight w:val="yellow"/>
+              </w:rPr>
+              <w:t>ScutReaderReadString</w:t>
+            </w:r>
+            <w:r>
+              <w:rPr>
+                <w:sz w:val="18"/>
+                <w:szCs w:val="18"/>
+              </w:rPr>
+              <w:t>", luaProxy, getterType.GetMethod("GetActionParam"));</w:t>
+            </w:r>
+          </w:p>
+          <w:p>
+            <w:r>
+              <w:rPr>
+                <w:sz w:val="18"/>
+                <w:szCs w:val="18"/>
+              </w:rPr>
+              <w:t>}</w:t>
+            </w:r>
+          </w:p>
+        </w:tc>
+      </w:tr>
+    </w:tbl>
+    <w:p>
+      <w:pPr>
+        <w:rPr>
+          <w:rFonts w:hint="eastAsia"/>
+        </w:rPr>
+      </w:pPr>
+    </w:p>
+    <w:p>
+      <w:pPr>
+        <w:pStyle w:val="3"/>
+        <w:rPr>
+          <w:rFonts w:hint="eastAsia"/>
+        </w:rPr>
+      </w:pPr>
+      <w:r>
+        <w:rPr>
+          <w:rFonts w:hint="eastAsia"/>
+        </w:rPr>
+        <w:t>新建</w:t>
+      </w:r>
+      <w:r>
+        <w:rPr>
+          <w:rFonts w:hint="eastAsia"/>
+        </w:rPr>
+        <w:t>Lua</w:t>
+      </w:r>
+      <w:r>
+        <w:rPr>
+          <w:rFonts w:hint="eastAsia"/>
+        </w:rPr>
+        <w:t>的</w:t>
+      </w:r>
+      <w:r>
+        <w:rPr>
+          <w:rFonts w:hint="eastAsia"/>
+        </w:rPr>
+        <w:t>Action</w:t>
+      </w:r>
+      <w:r>
+        <w:rPr>
+          <w:rFonts w:hint="eastAsia"/>
+        </w:rPr>
+        <w:t>脚本</w:t>
+      </w:r>
+    </w:p>
+    <w:p>
+      <w:pPr>
+        <w:rPr>
+          <w:rFonts w:hint="eastAsia"/>
+        </w:rPr>
+      </w:pPr>
+      <w:r>
+        <w:rPr>
+          <w:rFonts w:hint="eastAsia"/>
+        </w:rPr>
+        <w:t>在</w:t>
+      </w:r>
+      <w:r>
+        <w:rPr>
+          <w:rFonts w:hint="eastAsia"/>
+        </w:rPr>
+        <w:t>LuaScript\Action</w:t>
+      </w:r>
+      <w:r>
+        <w:rPr>
+          <w:rFonts w:hint="eastAsia"/>
+        </w:rPr>
+        <w:t>目录下新建</w:t>
+      </w:r>
+      <w:r>
+        <w:t>Action1001.lua</w:t>
+      </w:r>
+      <w:r>
+        <w:rPr>
+          <w:rFonts w:hint="eastAsia"/>
+        </w:rPr>
+        <w:t>脚本</w:t>
+      </w:r>
+      <w:r>
+        <w:rPr>
+          <w:rFonts w:hint="eastAsia"/>
+        </w:rPr>
+        <w:t>,</w:t>
+      </w:r>
+      <w:r>
+        <w:rPr>
+          <w:rFonts w:hint="eastAsia"/>
+        </w:rPr>
+        <w:t>调用</w:t>
+      </w:r>
+      <w:r>
+        <w:t>ScutReaderReadString</w:t>
+      </w:r>
+      <w:r>
+        <w:rPr>
+          <w:rFonts w:hint="eastAsia"/>
+        </w:rPr>
+        <w:t>方法</w:t>
+      </w:r>
+      <w:r>
+        <w:rPr>
+          <w:rFonts w:hint="eastAsia"/>
+        </w:rPr>
+        <w:t>，如下：</w:t>
+      </w:r>
+    </w:p>
+    <w:tbl>
+      <w:tblPr>
+        <w:tblStyle w:val="a9"/>
+        <w:tblW w:w="0" w:type="auto"/>
+        <w:shd w:val="clear" w:color="auto" w:fill="F2F2F2" w:themeFill="background1" w:themeFillShade="F2"/>
+        <w:tblLook w:val="04A0"/>
+      </w:tblPr>
+      <w:tblGrid>
+        <w:gridCol w:w="8522"/>
+      </w:tblGrid>
+      <w:tr>
+        <w:tc>
+          <w:tcPr>
+            <w:tcW w:w="8522" w:type="dxa"/>
+            <w:shd w:val="clear" w:color="auto" w:fill="F2F2F2" w:themeFill="background1" w:themeFillShade="F2"/>
+          </w:tcPr>
+          <w:p>
+            <w:pPr>
+              <w:rPr>
+                <w:sz w:val="18"/>
+                <w:szCs w:val="18"/>
+              </w:rPr>
+            </w:pPr>
+            <w:r>
+              <w:rPr>
+                <w:sz w:val="18"/>
+                <w:szCs w:val="18"/>
+              </w:rPr>
+              <w:t>Action1001 ={}</w:t>
+            </w:r>
+          </w:p>
+          <w:p>
+            <w:pPr>
+              <w:rPr>
+                <w:sz w:val="18"/>
+                <w:szCs w:val="18"/>
+              </w:rPr>
+            </w:pPr>
+          </w:p>
+          <w:p>
+            <w:pPr>
+              <w:rPr>
+                <w:sz w:val="18"/>
+                <w:szCs w:val="18"/>
+              </w:rPr>
+            </w:pPr>
+            <w:r>
+              <w:rPr>
+                <w:sz w:val="18"/>
+                <w:szCs w:val="18"/>
+              </w:rPr>
+              <w:t>function Action1001:getUrlElement(httpGet, parent)</w:t>
+            </w:r>
+          </w:p>
+          <w:p>
+            <w:pPr>
+              <w:rPr>
+                <w:sz w:val="18"/>
+                <w:szCs w:val="18"/>
+              </w:rPr>
+            </w:pPr>
+            <w:r>
+              <w:rPr>
+                <w:sz w:val="18"/>
+                <w:szCs w:val="18"/>
+              </w:rPr>
+              <w:tab/>
+              <w:t>local urlParam = {}</w:t>
+            </w:r>
+          </w:p>
+          <w:p>
+            <w:pPr>
+              <w:rPr>
+                <w:rFonts w:hint="eastAsia"/>
+                <w:sz w:val="18"/>
+                <w:szCs w:val="18"/>
+              </w:rPr>
+            </w:pPr>
+            <w:r>
+              <w:rPr>
+                <w:sz w:val="18"/>
+                <w:szCs w:val="18"/>
+              </w:rPr>
+              <w:tab/>
+              <w:t>urlParam.Result = true</w:t>
+            </w:r>
+          </w:p>
+          <w:p>
+            <w:pPr>
+              <w:rPr>
+                <w:sz w:val="18"/>
+                <w:szCs w:val="18"/>
+              </w:rPr>
+            </w:pPr>
+            <w:r>
+              <w:rPr>
+                <w:rFonts w:hint="eastAsia"/>
+                <w:sz w:val="18"/>
+                <w:szCs w:val="18"/>
+              </w:rPr>
+              <w:t xml:space="preserve">     </w:t>
+            </w:r>
+            <w:r>
+              <w:rPr>
+                <w:sz w:val="18"/>
+                <w:szCs w:val="18"/>
+              </w:rPr>
+              <w:t>urlParam.</w:t>
+            </w:r>
+            <w:r>
+              <w:rPr>
+                <w:rFonts w:hint="eastAsia"/>
+                <w:sz w:val="18"/>
+                <w:szCs w:val="18"/>
+              </w:rPr>
+              <w:t xml:space="preserve">PageIndex = </w:t>
+            </w:r>
+            <w:r>
+              <w:rPr>
+                <w:b/>
+                <w:color w:val="FF0000"/>
+                <w:sz w:val="18"/>
+                <w:szCs w:val="18"/>
+                <w:highlight w:val="yellow"/>
+              </w:rPr>
+              <w:t>ScutReaderReadString</w:t>
+            </w:r>
+            <w:r>
+              <w:rPr>
+                <w:rFonts w:hint="eastAsia"/>
+                <w:b/>
+                <w:color w:val="FF0000"/>
+                <w:sz w:val="18"/>
+                <w:szCs w:val="18"/>
+                <w:highlight w:val="yellow"/>
+              </w:rPr>
+              <w:t>(</w:t>
+            </w:r>
+            <w:r>
+              <w:rPr>
+                <w:b/>
+                <w:color w:val="FF0000"/>
+                <w:sz w:val="18"/>
+                <w:szCs w:val="18"/>
+                <w:highlight w:val="yellow"/>
+              </w:rPr>
+              <w:t>httpGet</w:t>
+            </w:r>
+            <w:r>
+              <w:rPr>
+                <w:rFonts w:hint="eastAsia"/>
+                <w:b/>
+                <w:color w:val="FF0000"/>
+                <w:sz w:val="18"/>
+                <w:szCs w:val="18"/>
+                <w:highlight w:val="yellow"/>
+              </w:rPr>
+              <w:t xml:space="preserve">, " </w:t>
+            </w:r>
+            <w:r>
+              <w:rPr>
+                <w:rFonts w:hint="eastAsia"/>
+                <w:b/>
+                <w:color w:val="FF0000"/>
+                <w:sz w:val="18"/>
+                <w:szCs w:val="18"/>
+                <w:highlight w:val="yellow"/>
+              </w:rPr>
+              <w:t>PageIndex</w:t>
+            </w:r>
+            <w:r>
+              <w:rPr>
+                <w:rFonts w:hint="eastAsia"/>
+                <w:b/>
+                <w:color w:val="FF0000"/>
+                <w:sz w:val="18"/>
+                <w:szCs w:val="18"/>
+                <w:highlight w:val="yellow"/>
+              </w:rPr>
+              <w:t>"</w:t>
+            </w:r>
+            <w:r>
+              <w:rPr>
+                <w:rFonts w:hint="eastAsia"/>
+                <w:b/>
+                <w:color w:val="FF0000"/>
+                <w:sz w:val="18"/>
+                <w:szCs w:val="18"/>
+                <w:highlight w:val="yellow"/>
+              </w:rPr>
+              <w:t>)</w:t>
+            </w:r>
+          </w:p>
+          <w:p>
+            <w:pPr>
+              <w:rPr>
+                <w:sz w:val="18"/>
+                <w:szCs w:val="18"/>
+              </w:rPr>
+            </w:pPr>
+            <w:r>
+              <w:rPr>
+                <w:sz w:val="18"/>
+                <w:szCs w:val="18"/>
+              </w:rPr>
+              <w:t xml:space="preserve">    </w:t>
+            </w:r>
+            <w:r>
+              <w:rPr>
+                <w:rFonts w:hint="eastAsia"/>
+                <w:sz w:val="18"/>
+                <w:szCs w:val="18"/>
+              </w:rPr>
+              <w:t xml:space="preserve"> </w:t>
+            </w:r>
+            <w:r>
+              <w:rPr>
+                <w:sz w:val="18"/>
+                <w:szCs w:val="18"/>
+              </w:rPr>
+              <w:t>return urlParam</w:t>
+            </w:r>
+          </w:p>
+          <w:p>
+            <w:pPr>
+              <w:rPr>
+                <w:sz w:val="18"/>
+                <w:szCs w:val="18"/>
+              </w:rPr>
+            </w:pPr>
+            <w:r>
+              <w:rPr>
+                <w:sz w:val="18"/>
+                <w:szCs w:val="18"/>
+              </w:rPr>
+              <w:t>end</w:t>
+            </w:r>
+          </w:p>
+          <w:p>
+            <w:pPr>
+              <w:rPr>
+                <w:sz w:val="18"/>
+                <w:szCs w:val="18"/>
+              </w:rPr>
+            </w:pPr>
+          </w:p>
+          <w:p>
+            <w:pPr>
+              <w:rPr>
+                <w:sz w:val="18"/>
+                <w:szCs w:val="18"/>
+              </w:rPr>
+            </w:pPr>
+            <w:r>
+              <w:rPr>
+                <w:sz w:val="18"/>
+                <w:szCs w:val="18"/>
+              </w:rPr>
+              <w:t>function Action1001:takeAction(urlParam, parent)</w:t>
+            </w:r>
+          </w:p>
+          <w:p>
+            <w:pPr>
+              <w:rPr>
+                <w:sz w:val="18"/>
+                <w:szCs w:val="18"/>
+              </w:rPr>
+            </w:pPr>
+            <w:r>
+              <w:rPr>
+                <w:sz w:val="18"/>
+                <w:szCs w:val="18"/>
+              </w:rPr>
+              <w:tab/>
+              <w:t>local actionResult = {}</w:t>
+            </w:r>
+          </w:p>
+          <w:p>
+            <w:pPr>
+              <w:rPr>
+                <w:sz w:val="18"/>
+                <w:szCs w:val="18"/>
+              </w:rPr>
+            </w:pPr>
+            <w:r>
+              <w:rPr>
+                <w:sz w:val="18"/>
+                <w:szCs w:val="18"/>
+              </w:rPr>
+              <w:tab/>
+              <w:t>actionResult.Result = true</w:t>
+            </w:r>
+          </w:p>
+          <w:p>
+            <w:pPr>
+              <w:rPr>
+                <w:sz w:val="18"/>
+                <w:szCs w:val="18"/>
+              </w:rPr>
+            </w:pPr>
+            <w:r>
+              <w:rPr>
+                <w:sz w:val="18"/>
+                <w:szCs w:val="18"/>
+              </w:rPr>
+              <w:t xml:space="preserve">    return actionResult</w:t>
+            </w:r>
+          </w:p>
+          <w:p>
+            <w:pPr>
+              <w:rPr>
+                <w:sz w:val="18"/>
+                <w:szCs w:val="18"/>
+              </w:rPr>
+            </w:pPr>
+            <w:r>
+              <w:rPr>
+                <w:sz w:val="18"/>
+                <w:szCs w:val="18"/>
+              </w:rPr>
+              <w:t>end</w:t>
+            </w:r>
+          </w:p>
+          <w:p>
+            <w:pPr>
+              <w:rPr>
+                <w:sz w:val="18"/>
+                <w:szCs w:val="18"/>
+              </w:rPr>
+            </w:pPr>
+          </w:p>
+          <w:p>
+            <w:pPr>
+              <w:rPr>
+                <w:sz w:val="18"/>
+                <w:szCs w:val="18"/>
+              </w:rPr>
+            </w:pPr>
+          </w:p>
+          <w:p>
+            <w:pPr>
+              <w:rPr>
+                <w:sz w:val="18"/>
+                <w:szCs w:val="18"/>
+              </w:rPr>
+            </w:pPr>
+            <w:r>
+              <w:rPr>
+                <w:sz w:val="18"/>
+                <w:szCs w:val="18"/>
+              </w:rPr>
+              <w:t>function Action1001:buildPacket(writer, urlParam, actionResult)</w:t>
+            </w:r>
+          </w:p>
+          <w:p>
+            <w:pPr>
+              <w:rPr>
+                <w:sz w:val="18"/>
+                <w:szCs w:val="18"/>
+              </w:rPr>
+            </w:pPr>
+            <w:r>
+              <w:rPr>
+                <w:sz w:val="18"/>
+                <w:szCs w:val="18"/>
+              </w:rPr>
+              <w:t xml:space="preserve">    return true</w:t>
+            </w:r>
+          </w:p>
+          <w:p>
+            <w:r>
+              <w:rPr>
+                <w:sz w:val="18"/>
+                <w:szCs w:val="18"/>
+              </w:rPr>
+              <w:t>end</w:t>
+            </w:r>
+          </w:p>
+        </w:tc>
+      </w:tr>
+    </w:tbl>
     <w:p/>
     <w:p>
       <w:pPr>
@@ -17989,7 +19809,15 @@
           <w:rFonts w:hint="eastAsia"/>
           <w:lang w:val="zh-CN"/>
         </w:rPr>
-        <w:t>项目；弹出“新建项目”对话窗口，在左则展开“</w:t>
+        <w:t>项目；弹出“新建项目”对话</w:t>
+      </w:r>
+      <w:r>
+        <w:rPr>
+          <w:rFonts w:hint="eastAsia"/>
+          <w:lang w:val="zh-CN"/>
+        </w:rPr>
+        <w:lastRenderedPageBreak/>
+        <w:t>窗口，在左则展开“</w:t>
       </w:r>
       <w:r>
         <w:rPr>
@@ -18097,7 +19925,7 @@
                     </pic:cNvPicPr>
                   </pic:nvPicPr>
                   <pic:blipFill>
-                    <a:blip r:embed="rId32"/>
+                    <a:blip r:embed="rId33"/>
                     <a:srcRect/>
                     <a:stretch>
                       <a:fillRect/>
@@ -18366,7 +20194,6 @@
           <w:rFonts w:hint="eastAsia"/>
           <w:lang w:val="zh-CN"/>
         </w:rPr>
-        <w:lastRenderedPageBreak/>
         <w:t>HelloWorld\GameServer.exe</w:t>
       </w:r>
       <w:r>
@@ -18408,6 +20235,7 @@
         <w:rPr>
           <w:noProof/>
         </w:rPr>
+        <w:lastRenderedPageBreak/>
         <w:drawing>
           <wp:inline distT="0" distB="0" distL="0" distR="0">
             <wp:extent cx="2507648" cy="3719548"/>
@@ -18426,7 +20254,7 @@
                     </pic:cNvPicPr>
                   </pic:nvPicPr>
                   <pic:blipFill>
-                    <a:blip r:embed="rId33"/>
+                    <a:blip r:embed="rId34"/>
                     <a:srcRect/>
                     <a:stretch>
                       <a:fillRect/>
@@ -18483,7 +20311,7 @@
                     </pic:cNvPicPr>
                   </pic:nvPicPr>
                   <pic:blipFill>
-                    <a:blip r:embed="rId34"/>
+                    <a:blip r:embed="rId35"/>
                     <a:srcRect/>
                     <a:stretch>
                       <a:fillRect/>
@@ -18593,7 +20421,7 @@
                     </pic:cNvPicPr>
                   </pic:nvPicPr>
                   <pic:blipFill>
-                    <a:blip r:embed="rId35"/>
+                    <a:blip r:embed="rId36"/>
                     <a:srcRect/>
                     <a:stretch>
                       <a:fillRect/>
@@ -18732,7 +20560,7 @@
                     </pic:cNvPicPr>
                   </pic:nvPicPr>
                   <pic:blipFill>
-                    <a:blip r:embed="rId36"/>
+                    <a:blip r:embed="rId37"/>
                     <a:srcRect/>
                     <a:stretch>
                       <a:fillRect/>
@@ -18955,7 +20783,7 @@
                     </pic:cNvPicPr>
                   </pic:nvPicPr>
                   <pic:blipFill>
-                    <a:blip r:embed="rId37"/>
+                    <a:blip r:embed="rId38"/>
                     <a:srcRect/>
                     <a:stretch>
                       <a:fillRect/>
@@ -22645,7 +24473,7 @@
                     </pic:cNvPicPr>
                   </pic:nvPicPr>
                   <pic:blipFill>
-                    <a:blip r:embed="rId38"/>
+                    <a:blip r:embed="rId39"/>
                     <a:srcRect/>
                     <a:stretch>
                       <a:fillRect/>
@@ -23009,7 +24837,7 @@
                     </pic:cNvPicPr>
                   </pic:nvPicPr>
                   <pic:blipFill>
-                    <a:blip r:embed="rId39"/>
+                    <a:blip r:embed="rId40"/>
                     <a:srcRect/>
                     <a:stretch>
                       <a:fillRect/>
@@ -23169,7 +24997,7 @@
                     </pic:cNvPicPr>
                   </pic:nvPicPr>
                   <pic:blipFill>
-                    <a:blip r:embed="rId40"/>
+                    <a:blip r:embed="rId41"/>
                     <a:srcRect/>
                     <a:stretch>
                       <a:fillRect/>
@@ -23393,7 +25221,7 @@
                     </pic:cNvPicPr>
                   </pic:nvPicPr>
                   <pic:blipFill>
-                    <a:blip r:embed="rId41"/>
+                    <a:blip r:embed="rId42"/>
                     <a:srcRect/>
                     <a:stretch>
                       <a:fillRect/>
@@ -23450,7 +25278,7 @@
                     </pic:cNvPicPr>
                   </pic:nvPicPr>
                   <pic:blipFill>
-                    <a:blip r:embed="rId42"/>
+                    <a:blip r:embed="rId43"/>
                     <a:srcRect/>
                     <a:stretch>
                       <a:fillRect/>
@@ -23553,7 +25381,7 @@
                     </pic:cNvPicPr>
                   </pic:nvPicPr>
                   <pic:blipFill>
-                    <a:blip r:embed="rId43"/>
+                    <a:blip r:embed="rId44"/>
                     <a:srcRect/>
                     <a:stretch>
                       <a:fillRect/>
@@ -23683,7 +25511,7 @@
                     </pic:cNvPicPr>
                   </pic:nvPicPr>
                   <pic:blipFill>
-                    <a:blip r:embed="rId44"/>
+                    <a:blip r:embed="rId45"/>
                     <a:srcRect/>
                     <a:stretch>
                       <a:fillRect/>
@@ -23826,7 +25654,7 @@
                     </pic:cNvPicPr>
                   </pic:nvPicPr>
                   <pic:blipFill>
-                    <a:blip r:embed="rId45"/>
+                    <a:blip r:embed="rId46"/>
                     <a:srcRect/>
                     <a:stretch>
                       <a:fillRect/>
@@ -32913,7 +34741,7 @@
                     </pic:cNvPicPr>
                   </pic:nvPicPr>
                   <pic:blipFill>
-                    <a:blip r:embed="rId46"/>
+                    <a:blip r:embed="rId47"/>
                     <a:srcRect/>
                     <a:stretch>
                       <a:fillRect/>
@@ -33176,7 +35004,7 @@
                     </pic:cNvPicPr>
                   </pic:nvPicPr>
                   <pic:blipFill>
-                    <a:blip r:embed="rId47"/>
+                    <a:blip r:embed="rId48"/>
                     <a:srcRect/>
                     <a:stretch>
                       <a:fillRect/>
@@ -33405,7 +35233,7 @@
                     </pic:cNvPicPr>
                   </pic:nvPicPr>
                   <pic:blipFill>
-                    <a:blip r:embed="rId48"/>
+                    <a:blip r:embed="rId49"/>
                     <a:srcRect/>
                     <a:stretch>
                       <a:fillRect/>
@@ -33743,7 +35571,7 @@
                     </pic:cNvPicPr>
                   </pic:nvPicPr>
                   <pic:blipFill>
-                    <a:blip r:embed="rId49"/>
+                    <a:blip r:embed="rId50"/>
                     <a:srcRect/>
                     <a:stretch>
                       <a:fillRect/>
@@ -33911,7 +35739,7 @@
                     </pic:cNvPicPr>
                   </pic:nvPicPr>
                   <pic:blipFill>
-                    <a:blip r:embed="rId50"/>
+                    <a:blip r:embed="rId51"/>
                     <a:srcRect/>
                     <a:stretch>
                       <a:fillRect/>
@@ -33968,7 +35796,7 @@
                     </pic:cNvPicPr>
                   </pic:nvPicPr>
                   <pic:blipFill>
-                    <a:blip r:embed="rId51"/>
+                    <a:blip r:embed="rId52"/>
                     <a:srcRect/>
                     <a:stretch>
                       <a:fillRect/>
@@ -34085,7 +35913,7 @@
                     </pic:cNvPicPr>
                   </pic:nvPicPr>
                   <pic:blipFill>
-                    <a:blip r:embed="rId52"/>
+                    <a:blip r:embed="rId53"/>
                     <a:srcRect/>
                     <a:stretch>
                       <a:fillRect/>
@@ -34211,7 +36039,7 @@
                     </pic:cNvPicPr>
                   </pic:nvPicPr>
                   <pic:blipFill>
-                    <a:blip r:embed="rId53"/>
+                    <a:blip r:embed="rId54"/>
                     <a:srcRect/>
                     <a:stretch>
                       <a:fillRect/>
@@ -34263,7 +36091,7 @@
                     </pic:cNvPicPr>
                   </pic:nvPicPr>
                   <pic:blipFill>
-                    <a:blip r:embed="rId54"/>
+                    <a:blip r:embed="rId55"/>
                     <a:srcRect/>
                     <a:stretch>
                       <a:fillRect/>
@@ -34393,7 +36221,7 @@
                     </pic:cNvPicPr>
                   </pic:nvPicPr>
                   <pic:blipFill>
-                    <a:blip r:embed="rId55"/>
+                    <a:blip r:embed="rId56"/>
                     <a:srcRect/>
                     <a:stretch>
                       <a:fillRect/>
@@ -41265,7 +43093,7 @@
                     </pic:cNvPicPr>
                   </pic:nvPicPr>
                   <pic:blipFill>
-                    <a:blip r:embed="rId56"/>
+                    <a:blip r:embed="rId57"/>
                     <a:srcRect/>
                     <a:stretch>
                       <a:fillRect/>
@@ -41513,7 +43341,7 @@
                     </pic:cNvPicPr>
                   </pic:nvPicPr>
                   <pic:blipFill>
-                    <a:blip r:embed="rId57"/>
+                    <a:blip r:embed="rId58"/>
                     <a:srcRect/>
                     <a:stretch>
                       <a:fillRect/>

</xml_diff>